<commit_message>
Modify HRMS/KGERP__RequiremntsSpecificationOf__ HRMS Module _v1.0.0.docx
</commit_message>
<xml_diff>
--- a/Requirements/HRMS/KGERP__RequiremntsSpecificationOf__ HRMS Module _v1.0.0.docx
+++ b/Requirements/HRMS/KGERP__RequiremntsSpecificationOf__ HRMS Module _v1.0.0.docx
@@ -15,10 +15,10 @@
           <w:docPartUnique/>
         </w:docPartObj>
       </w:sdtPr>
-      <w:sdtEndPr/>
       <w:sdtContent>
         <w:p>
           <w:pPr>
+            <w:spacing w:line="240" w:lineRule="auto"/>
             <w:rPr>
               <w:rFonts w:asciiTheme="majorHAnsi" w:hAnsiTheme="majorHAnsi"/>
               <w:sz w:val="24"/>
@@ -28,6 +28,7 @@
         </w:p>
         <w:p>
           <w:pPr>
+            <w:spacing w:line="240" w:lineRule="auto"/>
             <w:rPr>
               <w:rFonts w:asciiTheme="majorHAnsi" w:hAnsiTheme="majorHAnsi"/>
               <w:sz w:val="24"/>
@@ -37,6 +38,7 @@
         </w:p>
         <w:p>
           <w:pPr>
+            <w:spacing w:line="240" w:lineRule="auto"/>
             <w:rPr>
               <w:rFonts w:asciiTheme="majorHAnsi" w:hAnsiTheme="majorHAnsi"/>
               <w:sz w:val="24"/>
@@ -77,7 +79,6 @@
                 <w:dataBinding w:prefixMappings="xmlns:ns0='http://schemas.openxmlformats.org/package/2006/metadata/core-properties' xmlns:ns1='http://purl.org/dc/elements/1.1/'" w:xpath="/ns0:coreProperties[1]/ns1:title[1]" w:storeItemID="{6C3C8BC8-F283-45AE-878A-BAB7291924A1}"/>
                 <w:text/>
               </w:sdtPr>
-              <w:sdtEndPr/>
               <w:sdtContent>
                 <w:tc>
                   <w:tcPr>
@@ -118,7 +119,6 @@
                 <w:dataBinding w:prefixMappings="xmlns:ns0='http://schemas.openxmlformats.org/package/2006/metadata/core-properties' xmlns:ns1='http://purl.org/dc/elements/1.1/'" w:xpath="/ns0:coreProperties[1]/ns1:subject[1]" w:storeItemID="{6C3C8BC8-F283-45AE-878A-BAB7291924A1}"/>
                 <w:text/>
               </w:sdtPr>
-              <w:sdtEndPr/>
               <w:sdtContent>
                 <w:tc>
                   <w:tcPr>
@@ -159,7 +159,6 @@
                 <w:dataBinding w:prefixMappings="xmlns:ns0='http://schemas.openxmlformats.org/package/2006/metadata/core-properties' xmlns:ns1='http://purl.org/dc/elements/1.1/'" w:xpath="/ns0:coreProperties[1]/ns1:creator[1]" w:storeItemID="{6C3C8BC8-F283-45AE-878A-BAB7291924A1}"/>
                 <w:text/>
               </w:sdtPr>
-              <w:sdtEndPr/>
               <w:sdtContent>
                 <w:tc>
                   <w:tcPr>
@@ -214,6 +213,7 @@
         </w:tbl>
         <w:p>
           <w:pPr>
+            <w:spacing w:line="240" w:lineRule="auto"/>
             <w:rPr>
               <w:rFonts w:asciiTheme="majorHAnsi" w:hAnsiTheme="majorHAnsi"/>
               <w:sz w:val="24"/>
@@ -223,6 +223,7 @@
         </w:p>
         <w:p>
           <w:pPr>
+            <w:spacing w:line="240" w:lineRule="auto"/>
             <w:rPr>
               <w:rFonts w:asciiTheme="majorHAnsi" w:hAnsiTheme="majorHAnsi"/>
               <w:sz w:val="24"/>
@@ -265,6 +266,7 @@
         <w:p>
           <w:pPr>
             <w:pStyle w:val="TOCHeading"/>
+            <w:spacing w:line="240" w:lineRule="auto"/>
           </w:pPr>
           <w:r>
             <w:t>Table of Contents</w:t>
@@ -277,8 +279,8 @@
               <w:tab w:val="left" w:pos="440"/>
               <w:tab w:val="right" w:leader="dot" w:pos="9350"/>
             </w:tabs>
+            <w:spacing w:line="240" w:lineRule="auto"/>
             <w:rPr>
-              <w:rFonts w:asciiTheme="majorHAnsi" w:hAnsiTheme="majorHAnsi"/>
               <w:noProof/>
             </w:rPr>
           </w:pPr>
@@ -300,7 +302,7 @@
             </w:rPr>
             <w:fldChar w:fldCharType="separate"/>
           </w:r>
-          <w:hyperlink w:anchor="_Toc15203372" w:history="1">
+          <w:hyperlink w:anchor="_Toc15888610" w:history="1">
             <w:r>
               <w:rPr>
                 <w:rStyle w:val="Hyperlink"/>
@@ -311,7 +313,6 @@
             </w:r>
             <w:r>
               <w:rPr>
-                <w:rFonts w:asciiTheme="majorHAnsi" w:hAnsiTheme="majorHAnsi"/>
                 <w:noProof/>
               </w:rPr>
               <w:tab/>
@@ -326,7 +327,6 @@
             </w:r>
             <w:r>
               <w:rPr>
-                <w:rFonts w:asciiTheme="majorHAnsi" w:hAnsiTheme="majorHAnsi"/>
                 <w:noProof/>
                 <w:webHidden/>
               </w:rPr>
@@ -334,7 +334,6 @@
             </w:r>
             <w:r>
               <w:rPr>
-                <w:rFonts w:asciiTheme="majorHAnsi" w:hAnsiTheme="majorHAnsi"/>
                 <w:noProof/>
                 <w:webHidden/>
               </w:rPr>
@@ -342,22 +341,19 @@
             </w:r>
             <w:r>
               <w:rPr>
-                <w:rFonts w:asciiTheme="majorHAnsi" w:hAnsiTheme="majorHAnsi"/>
                 <w:noProof/>
                 <w:webHidden/>
               </w:rPr>
-              <w:instrText xml:space="preserve"> PAGEREF _Toc15203372 \h </w:instrText>
-            </w:r>
-            <w:r>
-              <w:rPr>
-                <w:rFonts w:asciiTheme="majorHAnsi" w:hAnsiTheme="majorHAnsi"/>
+              <w:instrText xml:space="preserve"> PAGEREF _Toc15888610 \h </w:instrText>
+            </w:r>
+            <w:r>
+              <w:rPr>
                 <w:noProof/>
                 <w:webHidden/>
               </w:rPr>
             </w:r>
             <w:r>
               <w:rPr>
-                <w:rFonts w:asciiTheme="majorHAnsi" w:hAnsiTheme="majorHAnsi"/>
                 <w:noProof/>
                 <w:webHidden/>
               </w:rPr>
@@ -365,7 +361,6 @@
             </w:r>
             <w:r>
               <w:rPr>
-                <w:rFonts w:asciiTheme="majorHAnsi" w:hAnsiTheme="majorHAnsi"/>
                 <w:noProof/>
                 <w:webHidden/>
               </w:rPr>
@@ -373,7 +368,6 @@
             </w:r>
             <w:r>
               <w:rPr>
-                <w:rFonts w:asciiTheme="majorHAnsi" w:hAnsiTheme="majorHAnsi"/>
                 <w:noProof/>
                 <w:webHidden/>
               </w:rPr>
@@ -388,12 +382,12 @@
               <w:tab w:val="left" w:pos="440"/>
               <w:tab w:val="right" w:leader="dot" w:pos="9350"/>
             </w:tabs>
+            <w:spacing w:line="240" w:lineRule="auto"/>
             <w:rPr>
-              <w:rFonts w:asciiTheme="majorHAnsi" w:hAnsiTheme="majorHAnsi"/>
               <w:noProof/>
             </w:rPr>
           </w:pPr>
-          <w:hyperlink w:anchor="_Toc15203373" w:history="1">
+          <w:hyperlink w:anchor="_Toc15888611" w:history="1">
             <w:r>
               <w:rPr>
                 <w:rStyle w:val="Hyperlink"/>
@@ -404,7 +398,6 @@
             </w:r>
             <w:r>
               <w:rPr>
-                <w:rFonts w:asciiTheme="majorHAnsi" w:hAnsiTheme="majorHAnsi"/>
                 <w:noProof/>
               </w:rPr>
               <w:tab/>
@@ -419,7 +412,6 @@
             </w:r>
             <w:r>
               <w:rPr>
-                <w:rFonts w:asciiTheme="majorHAnsi" w:hAnsiTheme="majorHAnsi"/>
                 <w:noProof/>
                 <w:webHidden/>
               </w:rPr>
@@ -427,7 +419,6 @@
             </w:r>
             <w:r>
               <w:rPr>
-                <w:rFonts w:asciiTheme="majorHAnsi" w:hAnsiTheme="majorHAnsi"/>
                 <w:noProof/>
                 <w:webHidden/>
               </w:rPr>
@@ -435,22 +426,19 @@
             </w:r>
             <w:r>
               <w:rPr>
-                <w:rFonts w:asciiTheme="majorHAnsi" w:hAnsiTheme="majorHAnsi"/>
                 <w:noProof/>
                 <w:webHidden/>
               </w:rPr>
-              <w:instrText xml:space="preserve"> PAGEREF _Toc15203373 \h </w:instrText>
-            </w:r>
-            <w:r>
-              <w:rPr>
-                <w:rFonts w:asciiTheme="majorHAnsi" w:hAnsiTheme="majorHAnsi"/>
+              <w:instrText xml:space="preserve"> PAGEREF _Toc15888611 \h </w:instrText>
+            </w:r>
+            <w:r>
+              <w:rPr>
                 <w:noProof/>
                 <w:webHidden/>
               </w:rPr>
             </w:r>
             <w:r>
               <w:rPr>
-                <w:rFonts w:asciiTheme="majorHAnsi" w:hAnsiTheme="majorHAnsi"/>
                 <w:noProof/>
                 <w:webHidden/>
               </w:rPr>
@@ -458,7 +446,6 @@
             </w:r>
             <w:r>
               <w:rPr>
-                <w:rFonts w:asciiTheme="majorHAnsi" w:hAnsiTheme="majorHAnsi"/>
                 <w:noProof/>
                 <w:webHidden/>
               </w:rPr>
@@ -466,7 +453,6 @@
             </w:r>
             <w:r>
               <w:rPr>
-                <w:rFonts w:asciiTheme="majorHAnsi" w:hAnsiTheme="majorHAnsi"/>
                 <w:noProof/>
                 <w:webHidden/>
               </w:rPr>
@@ -481,12 +467,12 @@
               <w:tab w:val="left" w:pos="440"/>
               <w:tab w:val="right" w:leader="dot" w:pos="9350"/>
             </w:tabs>
+            <w:spacing w:line="240" w:lineRule="auto"/>
             <w:rPr>
-              <w:rFonts w:asciiTheme="majorHAnsi" w:hAnsiTheme="majorHAnsi"/>
               <w:noProof/>
             </w:rPr>
           </w:pPr>
-          <w:hyperlink w:anchor="_Toc15203374" w:history="1">
+          <w:hyperlink w:anchor="_Toc15888612" w:history="1">
             <w:r>
               <w:rPr>
                 <w:rStyle w:val="Hyperlink"/>
@@ -497,7 +483,6 @@
             </w:r>
             <w:r>
               <w:rPr>
-                <w:rFonts w:asciiTheme="majorHAnsi" w:hAnsiTheme="majorHAnsi"/>
                 <w:noProof/>
               </w:rPr>
               <w:tab/>
@@ -512,7 +497,6 @@
             </w:r>
             <w:r>
               <w:rPr>
-                <w:rFonts w:asciiTheme="majorHAnsi" w:hAnsiTheme="majorHAnsi"/>
                 <w:noProof/>
                 <w:webHidden/>
               </w:rPr>
@@ -520,7 +504,6 @@
             </w:r>
             <w:r>
               <w:rPr>
-                <w:rFonts w:asciiTheme="majorHAnsi" w:hAnsiTheme="majorHAnsi"/>
                 <w:noProof/>
                 <w:webHidden/>
               </w:rPr>
@@ -528,22 +511,19 @@
             </w:r>
             <w:r>
               <w:rPr>
-                <w:rFonts w:asciiTheme="majorHAnsi" w:hAnsiTheme="majorHAnsi"/>
                 <w:noProof/>
                 <w:webHidden/>
               </w:rPr>
-              <w:instrText xml:space="preserve"> PAGEREF _Toc15203374 \h </w:instrText>
-            </w:r>
-            <w:r>
-              <w:rPr>
-                <w:rFonts w:asciiTheme="majorHAnsi" w:hAnsiTheme="majorHAnsi"/>
+              <w:instrText xml:space="preserve"> PAGEREF _Toc15888612 \h </w:instrText>
+            </w:r>
+            <w:r>
+              <w:rPr>
                 <w:noProof/>
                 <w:webHidden/>
               </w:rPr>
             </w:r>
             <w:r>
               <w:rPr>
-                <w:rFonts w:asciiTheme="majorHAnsi" w:hAnsiTheme="majorHAnsi"/>
                 <w:noProof/>
                 <w:webHidden/>
               </w:rPr>
@@ -551,7 +531,6 @@
             </w:r>
             <w:r>
               <w:rPr>
-                <w:rFonts w:asciiTheme="majorHAnsi" w:hAnsiTheme="majorHAnsi"/>
                 <w:noProof/>
                 <w:webHidden/>
               </w:rPr>
@@ -559,7 +538,6 @@
             </w:r>
             <w:r>
               <w:rPr>
-                <w:rFonts w:asciiTheme="majorHAnsi" w:hAnsiTheme="majorHAnsi"/>
                 <w:noProof/>
                 <w:webHidden/>
               </w:rPr>
@@ -574,12 +552,12 @@
               <w:tab w:val="left" w:pos="440"/>
               <w:tab w:val="right" w:leader="dot" w:pos="9350"/>
             </w:tabs>
+            <w:spacing w:line="240" w:lineRule="auto"/>
             <w:rPr>
-              <w:rFonts w:asciiTheme="majorHAnsi" w:hAnsiTheme="majorHAnsi"/>
               <w:noProof/>
             </w:rPr>
           </w:pPr>
-          <w:hyperlink w:anchor="_Toc15203375" w:history="1">
+          <w:hyperlink w:anchor="_Toc15888613" w:history="1">
             <w:r>
               <w:rPr>
                 <w:rStyle w:val="Hyperlink"/>
@@ -590,7 +568,6 @@
             </w:r>
             <w:r>
               <w:rPr>
-                <w:rFonts w:asciiTheme="majorHAnsi" w:hAnsiTheme="majorHAnsi"/>
                 <w:noProof/>
               </w:rPr>
               <w:tab/>
@@ -605,7 +582,6 @@
             </w:r>
             <w:r>
               <w:rPr>
-                <w:rFonts w:asciiTheme="majorHAnsi" w:hAnsiTheme="majorHAnsi"/>
                 <w:noProof/>
                 <w:webHidden/>
               </w:rPr>
@@ -613,7 +589,6 @@
             </w:r>
             <w:r>
               <w:rPr>
-                <w:rFonts w:asciiTheme="majorHAnsi" w:hAnsiTheme="majorHAnsi"/>
                 <w:noProof/>
                 <w:webHidden/>
               </w:rPr>
@@ -621,22 +596,19 @@
             </w:r>
             <w:r>
               <w:rPr>
-                <w:rFonts w:asciiTheme="majorHAnsi" w:hAnsiTheme="majorHAnsi"/>
                 <w:noProof/>
                 <w:webHidden/>
               </w:rPr>
-              <w:instrText xml:space="preserve"> PAGEREF _Toc15203375 \h </w:instrText>
-            </w:r>
-            <w:r>
-              <w:rPr>
-                <w:rFonts w:asciiTheme="majorHAnsi" w:hAnsiTheme="majorHAnsi"/>
+              <w:instrText xml:space="preserve"> PAGEREF _Toc15888613 \h </w:instrText>
+            </w:r>
+            <w:r>
+              <w:rPr>
                 <w:noProof/>
                 <w:webHidden/>
               </w:rPr>
             </w:r>
             <w:r>
               <w:rPr>
-                <w:rFonts w:asciiTheme="majorHAnsi" w:hAnsiTheme="majorHAnsi"/>
                 <w:noProof/>
                 <w:webHidden/>
               </w:rPr>
@@ -644,7 +616,6 @@
             </w:r>
             <w:r>
               <w:rPr>
-                <w:rFonts w:asciiTheme="majorHAnsi" w:hAnsiTheme="majorHAnsi"/>
                 <w:noProof/>
                 <w:webHidden/>
               </w:rPr>
@@ -652,7 +623,6 @@
             </w:r>
             <w:r>
               <w:rPr>
-                <w:rFonts w:asciiTheme="majorHAnsi" w:hAnsiTheme="majorHAnsi"/>
                 <w:noProof/>
                 <w:webHidden/>
               </w:rPr>
@@ -667,12 +637,12 @@
               <w:tab w:val="left" w:pos="440"/>
               <w:tab w:val="right" w:leader="dot" w:pos="9350"/>
             </w:tabs>
+            <w:spacing w:line="240" w:lineRule="auto"/>
             <w:rPr>
-              <w:rFonts w:asciiTheme="majorHAnsi" w:hAnsiTheme="majorHAnsi"/>
               <w:noProof/>
             </w:rPr>
           </w:pPr>
-          <w:hyperlink w:anchor="_Toc15203376" w:history="1">
+          <w:hyperlink w:anchor="_Toc15888614" w:history="1">
             <w:r>
               <w:rPr>
                 <w:rStyle w:val="Hyperlink"/>
@@ -683,7 +653,6 @@
             </w:r>
             <w:r>
               <w:rPr>
-                <w:rFonts w:asciiTheme="majorHAnsi" w:hAnsiTheme="majorHAnsi"/>
                 <w:noProof/>
               </w:rPr>
               <w:tab/>
@@ -698,7 +667,6 @@
             </w:r>
             <w:r>
               <w:rPr>
-                <w:rFonts w:asciiTheme="majorHAnsi" w:hAnsiTheme="majorHAnsi"/>
                 <w:noProof/>
                 <w:webHidden/>
               </w:rPr>
@@ -706,7 +674,6 @@
             </w:r>
             <w:r>
               <w:rPr>
-                <w:rFonts w:asciiTheme="majorHAnsi" w:hAnsiTheme="majorHAnsi"/>
                 <w:noProof/>
                 <w:webHidden/>
               </w:rPr>
@@ -714,22 +681,19 @@
             </w:r>
             <w:r>
               <w:rPr>
-                <w:rFonts w:asciiTheme="majorHAnsi" w:hAnsiTheme="majorHAnsi"/>
                 <w:noProof/>
                 <w:webHidden/>
               </w:rPr>
-              <w:instrText xml:space="preserve"> PAGEREF _Toc15203376 \h </w:instrText>
-            </w:r>
-            <w:r>
-              <w:rPr>
-                <w:rFonts w:asciiTheme="majorHAnsi" w:hAnsiTheme="majorHAnsi"/>
+              <w:instrText xml:space="preserve"> PAGEREF _Toc15888614 \h </w:instrText>
+            </w:r>
+            <w:r>
+              <w:rPr>
                 <w:noProof/>
                 <w:webHidden/>
               </w:rPr>
             </w:r>
             <w:r>
               <w:rPr>
-                <w:rFonts w:asciiTheme="majorHAnsi" w:hAnsiTheme="majorHAnsi"/>
                 <w:noProof/>
                 <w:webHidden/>
               </w:rPr>
@@ -737,15 +701,13 @@
             </w:r>
             <w:r>
               <w:rPr>
-                <w:rFonts w:asciiTheme="majorHAnsi" w:hAnsiTheme="majorHAnsi"/>
                 <w:noProof/>
                 <w:webHidden/>
               </w:rPr>
-              <w:t>5</w:t>
-            </w:r>
-            <w:r>
-              <w:rPr>
-                <w:rFonts w:asciiTheme="majorHAnsi" w:hAnsiTheme="majorHAnsi"/>
+              <w:t>6</w:t>
+            </w:r>
+            <w:r>
+              <w:rPr>
                 <w:noProof/>
                 <w:webHidden/>
               </w:rPr>
@@ -760,12 +722,12 @@
               <w:tab w:val="left" w:pos="880"/>
               <w:tab w:val="right" w:leader="dot" w:pos="9350"/>
             </w:tabs>
+            <w:spacing w:line="240" w:lineRule="auto"/>
             <w:rPr>
-              <w:rFonts w:asciiTheme="majorHAnsi" w:hAnsiTheme="majorHAnsi"/>
               <w:noProof/>
             </w:rPr>
           </w:pPr>
-          <w:hyperlink w:anchor="_Toc15203377" w:history="1">
+          <w:hyperlink w:anchor="_Toc15888615" w:history="1">
             <w:r>
               <w:rPr>
                 <w:rStyle w:val="Hyperlink"/>
@@ -776,7 +738,6 @@
             </w:r>
             <w:r>
               <w:rPr>
-                <w:rFonts w:asciiTheme="majorHAnsi" w:hAnsiTheme="majorHAnsi"/>
                 <w:noProof/>
               </w:rPr>
               <w:tab/>
@@ -791,7 +752,6 @@
             </w:r>
             <w:r>
               <w:rPr>
-                <w:rFonts w:asciiTheme="majorHAnsi" w:hAnsiTheme="majorHAnsi"/>
                 <w:noProof/>
                 <w:webHidden/>
               </w:rPr>
@@ -799,7 +759,6 @@
             </w:r>
             <w:r>
               <w:rPr>
-                <w:rFonts w:asciiTheme="majorHAnsi" w:hAnsiTheme="majorHAnsi"/>
                 <w:noProof/>
                 <w:webHidden/>
               </w:rPr>
@@ -807,22 +766,19 @@
             </w:r>
             <w:r>
               <w:rPr>
-                <w:rFonts w:asciiTheme="majorHAnsi" w:hAnsiTheme="majorHAnsi"/>
                 <w:noProof/>
                 <w:webHidden/>
               </w:rPr>
-              <w:instrText xml:space="preserve"> PAGEREF _Toc15203377 \h </w:instrText>
-            </w:r>
-            <w:r>
-              <w:rPr>
-                <w:rFonts w:asciiTheme="majorHAnsi" w:hAnsiTheme="majorHAnsi"/>
+              <w:instrText xml:space="preserve"> PAGEREF _Toc15888615 \h </w:instrText>
+            </w:r>
+            <w:r>
+              <w:rPr>
                 <w:noProof/>
                 <w:webHidden/>
               </w:rPr>
             </w:r>
             <w:r>
               <w:rPr>
-                <w:rFonts w:asciiTheme="majorHAnsi" w:hAnsiTheme="majorHAnsi"/>
                 <w:noProof/>
                 <w:webHidden/>
               </w:rPr>
@@ -830,15 +786,98 @@
             </w:r>
             <w:r>
               <w:rPr>
-                <w:rFonts w:asciiTheme="majorHAnsi" w:hAnsiTheme="majorHAnsi"/>
                 <w:noProof/>
                 <w:webHidden/>
               </w:rPr>
-              <w:t>5</w:t>
-            </w:r>
-            <w:r>
-              <w:rPr>
-                <w:rFonts w:asciiTheme="majorHAnsi" w:hAnsiTheme="majorHAnsi"/>
+              <w:t>6</w:t>
+            </w:r>
+            <w:r>
+              <w:rPr>
+                <w:noProof/>
+                <w:webHidden/>
+              </w:rPr>
+              <w:fldChar w:fldCharType="end"/>
+            </w:r>
+          </w:hyperlink>
+        </w:p>
+        <w:p>
+          <w:pPr>
+            <w:pStyle w:val="TOC1"/>
+            <w:tabs>
+              <w:tab w:val="left" w:pos="440"/>
+              <w:tab w:val="right" w:leader="dot" w:pos="9350"/>
+            </w:tabs>
+            <w:spacing w:line="240" w:lineRule="auto"/>
+            <w:rPr>
+              <w:noProof/>
+            </w:rPr>
+          </w:pPr>
+          <w:hyperlink w:anchor="_Toc15888616" w:history="1">
+            <w:r>
+              <w:rPr>
+                <w:rStyle w:val="Hyperlink"/>
+                <w:rFonts w:asciiTheme="majorHAnsi" w:hAnsiTheme="majorHAnsi"/>
+                <w:noProof/>
+              </w:rPr>
+              <w:t>6</w:t>
+            </w:r>
+            <w:r>
+              <w:rPr>
+                <w:noProof/>
+              </w:rPr>
+              <w:tab/>
+            </w:r>
+            <w:r>
+              <w:rPr>
+                <w:rStyle w:val="Hyperlink"/>
+                <w:rFonts w:asciiTheme="majorHAnsi" w:hAnsiTheme="majorHAnsi"/>
+                <w:noProof/>
+              </w:rPr>
+              <w:t>Action Points:</w:t>
+            </w:r>
+            <w:r>
+              <w:rPr>
+                <w:noProof/>
+                <w:webHidden/>
+              </w:rPr>
+              <w:tab/>
+            </w:r>
+            <w:r>
+              <w:rPr>
+                <w:noProof/>
+                <w:webHidden/>
+              </w:rPr>
+              <w:fldChar w:fldCharType="begin"/>
+            </w:r>
+            <w:r>
+              <w:rPr>
+                <w:noProof/>
+                <w:webHidden/>
+              </w:rPr>
+              <w:instrText xml:space="preserve"> PAGEREF _Toc15888616 \h </w:instrText>
+            </w:r>
+            <w:r>
+              <w:rPr>
+                <w:noProof/>
+                <w:webHidden/>
+              </w:rPr>
+            </w:r>
+            <w:r>
+              <w:rPr>
+                <w:noProof/>
+                <w:webHidden/>
+              </w:rPr>
+              <w:fldChar w:fldCharType="separate"/>
+            </w:r>
+            <w:r>
+              <w:rPr>
+                <w:noProof/>
+                <w:webHidden/>
+              </w:rPr>
+              <w:t>7</w:t>
+            </w:r>
+            <w:r>
+              <w:rPr>
                 <w:noProof/>
                 <w:webHidden/>
               </w:rPr>
@@ -853,23 +892,23 @@
               <w:tab w:val="left" w:pos="880"/>
               <w:tab w:val="right" w:leader="dot" w:pos="9350"/>
             </w:tabs>
+            <w:spacing w:line="240" w:lineRule="auto"/>
             <w:rPr>
-              <w:rFonts w:asciiTheme="majorHAnsi" w:hAnsiTheme="majorHAnsi"/>
               <w:noProof/>
             </w:rPr>
           </w:pPr>
-          <w:hyperlink w:anchor="_Toc15203378" w:history="1">
+          <w:hyperlink w:anchor="_Toc15888617" w:history="1">
             <w:r>
               <w:rPr>
                 <w:rStyle w:val="Hyperlink"/>
                 <w:rFonts w:asciiTheme="majorHAnsi" w:hAnsiTheme="majorHAnsi"/>
+                <w:iCs/>
                 <w:noProof/>
               </w:rPr>
-              <w:t>5.2</w:t>
-            </w:r>
-            <w:r>
-              <w:rPr>
-                <w:rFonts w:asciiTheme="majorHAnsi" w:hAnsiTheme="majorHAnsi"/>
+              <w:t>6.1</w:t>
+            </w:r>
+            <w:r>
+              <w:rPr>
                 <w:noProof/>
               </w:rPr>
               <w:tab/>
@@ -878,13 +917,13 @@
               <w:rPr>
                 <w:rStyle w:val="Hyperlink"/>
                 <w:rFonts w:asciiTheme="majorHAnsi" w:hAnsiTheme="majorHAnsi"/>
+                <w:iCs/>
                 <w:noProof/>
               </w:rPr>
-              <w:t>Employee Information:</w:t>
-            </w:r>
-            <w:r>
-              <w:rPr>
-                <w:rFonts w:asciiTheme="majorHAnsi" w:hAnsiTheme="majorHAnsi"/>
+              <w:t>HR/Admin Dashboard:</w:t>
+            </w:r>
+            <w:r>
+              <w:rPr>
                 <w:noProof/>
                 <w:webHidden/>
               </w:rPr>
@@ -892,7 +931,6 @@
             </w:r>
             <w:r>
               <w:rPr>
-                <w:rFonts w:asciiTheme="majorHAnsi" w:hAnsiTheme="majorHAnsi"/>
                 <w:noProof/>
                 <w:webHidden/>
               </w:rPr>
@@ -900,22 +938,19 @@
             </w:r>
             <w:r>
               <w:rPr>
-                <w:rFonts w:asciiTheme="majorHAnsi" w:hAnsiTheme="majorHAnsi"/>
                 <w:noProof/>
                 <w:webHidden/>
               </w:rPr>
-              <w:instrText xml:space="preserve"> PAGEREF _Toc15203378 \h </w:instrText>
-            </w:r>
-            <w:r>
-              <w:rPr>
-                <w:rFonts w:asciiTheme="majorHAnsi" w:hAnsiTheme="majorHAnsi"/>
+              <w:instrText xml:space="preserve"> PAGEREF _Toc15888617 \h </w:instrText>
+            </w:r>
+            <w:r>
+              <w:rPr>
                 <w:noProof/>
                 <w:webHidden/>
               </w:rPr>
             </w:r>
             <w:r>
               <w:rPr>
-                <w:rFonts w:asciiTheme="majorHAnsi" w:hAnsiTheme="majorHAnsi"/>
                 <w:noProof/>
                 <w:webHidden/>
               </w:rPr>
@@ -923,15 +958,13 @@
             </w:r>
             <w:r>
               <w:rPr>
-                <w:rFonts w:asciiTheme="majorHAnsi" w:hAnsiTheme="majorHAnsi"/>
                 <w:noProof/>
                 <w:webHidden/>
               </w:rPr>
-              <w:t>5</w:t>
-            </w:r>
-            <w:r>
-              <w:rPr>
-                <w:rFonts w:asciiTheme="majorHAnsi" w:hAnsiTheme="majorHAnsi"/>
+              <w:t>9</w:t>
+            </w:r>
+            <w:r>
+              <w:rPr>
                 <w:noProof/>
                 <w:webHidden/>
               </w:rPr>
@@ -946,23 +979,23 @@
               <w:tab w:val="left" w:pos="880"/>
               <w:tab w:val="right" w:leader="dot" w:pos="9350"/>
             </w:tabs>
+            <w:spacing w:line="240" w:lineRule="auto"/>
             <w:rPr>
-              <w:rFonts w:asciiTheme="majorHAnsi" w:hAnsiTheme="majorHAnsi"/>
               <w:noProof/>
             </w:rPr>
           </w:pPr>
-          <w:hyperlink w:anchor="_Toc15203379" w:history="1">
+          <w:hyperlink w:anchor="_Toc15888618" w:history="1">
             <w:r>
               <w:rPr>
                 <w:rStyle w:val="Hyperlink"/>
-                <w:rFonts w:asciiTheme="majorHAnsi" w:eastAsia="Times New Roman" w:hAnsiTheme="majorHAnsi"/>
+                <w:rFonts w:asciiTheme="majorHAnsi" w:hAnsiTheme="majorHAnsi"/>
+                <w:iCs/>
                 <w:noProof/>
               </w:rPr>
-              <w:t>5.3</w:t>
-            </w:r>
-            <w:r>
-              <w:rPr>
-                <w:rFonts w:asciiTheme="majorHAnsi" w:hAnsiTheme="majorHAnsi"/>
+              <w:t>6.2</w:t>
+            </w:r>
+            <w:r>
+              <w:rPr>
                 <w:noProof/>
               </w:rPr>
               <w:tab/>
@@ -970,15 +1003,14 @@
             <w:r>
               <w:rPr>
                 <w:rStyle w:val="Hyperlink"/>
-                <w:rFonts w:asciiTheme="majorHAnsi" w:eastAsia="Times New Roman" w:hAnsiTheme="majorHAnsi"/>
+                <w:rFonts w:asciiTheme="majorHAnsi" w:hAnsiTheme="majorHAnsi"/>
+                <w:iCs/>
                 <w:noProof/>
-                <w:bdr w:val="none" w:sz="0" w:space="0" w:color="auto" w:frame="1"/>
-              </w:rPr>
-              <w:t>Absence and Leave Information:</w:t>
-            </w:r>
-            <w:r>
-              <w:rPr>
-                <w:rFonts w:asciiTheme="majorHAnsi" w:hAnsiTheme="majorHAnsi"/>
+              </w:rPr>
+              <w:t>Login Page:</w:t>
+            </w:r>
+            <w:r>
+              <w:rPr>
                 <w:noProof/>
                 <w:webHidden/>
               </w:rPr>
@@ -986,7 +1018,6 @@
             </w:r>
             <w:r>
               <w:rPr>
-                <w:rFonts w:asciiTheme="majorHAnsi" w:hAnsiTheme="majorHAnsi"/>
                 <w:noProof/>
                 <w:webHidden/>
               </w:rPr>
@@ -994,22 +1025,19 @@
             </w:r>
             <w:r>
               <w:rPr>
-                <w:rFonts w:asciiTheme="majorHAnsi" w:hAnsiTheme="majorHAnsi"/>
                 <w:noProof/>
                 <w:webHidden/>
               </w:rPr>
-              <w:instrText xml:space="preserve"> PAGEREF _Toc15203379 \h </w:instrText>
-            </w:r>
-            <w:r>
-              <w:rPr>
-                <w:rFonts w:asciiTheme="majorHAnsi" w:hAnsiTheme="majorHAnsi"/>
+              <w:instrText xml:space="preserve"> PAGEREF _Toc15888618 \h </w:instrText>
+            </w:r>
+            <w:r>
+              <w:rPr>
                 <w:noProof/>
                 <w:webHidden/>
               </w:rPr>
             </w:r>
             <w:r>
               <w:rPr>
-                <w:rFonts w:asciiTheme="majorHAnsi" w:hAnsiTheme="majorHAnsi"/>
                 <w:noProof/>
                 <w:webHidden/>
               </w:rPr>
@@ -1017,15 +1045,13 @@
             </w:r>
             <w:r>
               <w:rPr>
-                <w:rFonts w:asciiTheme="majorHAnsi" w:hAnsiTheme="majorHAnsi"/>
                 <w:noProof/>
                 <w:webHidden/>
               </w:rPr>
-              <w:t>6</w:t>
-            </w:r>
-            <w:r>
-              <w:rPr>
-                <w:rFonts w:asciiTheme="majorHAnsi" w:hAnsiTheme="majorHAnsi"/>
+              <w:t>11</w:t>
+            </w:r>
+            <w:r>
+              <w:rPr>
                 <w:noProof/>
                 <w:webHidden/>
               </w:rPr>
@@ -1040,23 +1066,22 @@
               <w:tab w:val="left" w:pos="880"/>
               <w:tab w:val="right" w:leader="dot" w:pos="9350"/>
             </w:tabs>
+            <w:spacing w:line="240" w:lineRule="auto"/>
             <w:rPr>
-              <w:rFonts w:asciiTheme="majorHAnsi" w:hAnsiTheme="majorHAnsi"/>
               <w:noProof/>
             </w:rPr>
           </w:pPr>
-          <w:hyperlink w:anchor="_Toc15203380" w:history="1">
+          <w:hyperlink w:anchor="_Toc15888619" w:history="1">
             <w:r>
               <w:rPr>
                 <w:rStyle w:val="Hyperlink"/>
                 <w:rFonts w:asciiTheme="majorHAnsi" w:hAnsiTheme="majorHAnsi"/>
                 <w:noProof/>
               </w:rPr>
-              <w:t>5.4</w:t>
-            </w:r>
-            <w:r>
-              <w:rPr>
-                <w:rFonts w:asciiTheme="majorHAnsi" w:hAnsiTheme="majorHAnsi"/>
+              <w:t>6.3</w:t>
+            </w:r>
+            <w:r>
+              <w:rPr>
                 <w:noProof/>
               </w:rPr>
               <w:tab/>
@@ -1067,11 +1092,10 @@
                 <w:rFonts w:asciiTheme="majorHAnsi" w:hAnsiTheme="majorHAnsi"/>
                 <w:noProof/>
               </w:rPr>
-              <w:t>Time and Attendance:</w:t>
-            </w:r>
-            <w:r>
-              <w:rPr>
-                <w:rFonts w:asciiTheme="majorHAnsi" w:hAnsiTheme="majorHAnsi"/>
+              <w:t>Employee Information:</w:t>
+            </w:r>
+            <w:r>
+              <w:rPr>
                 <w:noProof/>
                 <w:webHidden/>
               </w:rPr>
@@ -1079,7 +1103,6 @@
             </w:r>
             <w:r>
               <w:rPr>
-                <w:rFonts w:asciiTheme="majorHAnsi" w:hAnsiTheme="majorHAnsi"/>
                 <w:noProof/>
                 <w:webHidden/>
               </w:rPr>
@@ -1087,22 +1110,19 @@
             </w:r>
             <w:r>
               <w:rPr>
-                <w:rFonts w:asciiTheme="majorHAnsi" w:hAnsiTheme="majorHAnsi"/>
                 <w:noProof/>
                 <w:webHidden/>
               </w:rPr>
-              <w:instrText xml:space="preserve"> PAGEREF _Toc15203380 \h </w:instrText>
-            </w:r>
-            <w:r>
-              <w:rPr>
-                <w:rFonts w:asciiTheme="majorHAnsi" w:hAnsiTheme="majorHAnsi"/>
+              <w:instrText xml:space="preserve"> PAGEREF _Toc15888619 \h </w:instrText>
+            </w:r>
+            <w:r>
+              <w:rPr>
                 <w:noProof/>
                 <w:webHidden/>
               </w:rPr>
             </w:r>
             <w:r>
               <w:rPr>
-                <w:rFonts w:asciiTheme="majorHAnsi" w:hAnsiTheme="majorHAnsi"/>
                 <w:noProof/>
                 <w:webHidden/>
               </w:rPr>
@@ -1110,15 +1130,13 @@
             </w:r>
             <w:r>
               <w:rPr>
-                <w:rFonts w:asciiTheme="majorHAnsi" w:hAnsiTheme="majorHAnsi"/>
                 <w:noProof/>
                 <w:webHidden/>
               </w:rPr>
-              <w:t>7</w:t>
-            </w:r>
-            <w:r>
-              <w:rPr>
-                <w:rFonts w:asciiTheme="majorHAnsi" w:hAnsiTheme="majorHAnsi"/>
+              <w:t>15</w:t>
+            </w:r>
+            <w:r>
+              <w:rPr>
                 <w:noProof/>
                 <w:webHidden/>
               </w:rPr>
@@ -1133,23 +1151,22 @@
               <w:tab w:val="left" w:pos="880"/>
               <w:tab w:val="right" w:leader="dot" w:pos="9350"/>
             </w:tabs>
+            <w:spacing w:line="240" w:lineRule="auto"/>
             <w:rPr>
-              <w:rFonts w:asciiTheme="majorHAnsi" w:hAnsiTheme="majorHAnsi"/>
               <w:noProof/>
             </w:rPr>
           </w:pPr>
-          <w:hyperlink w:anchor="_Toc15203381" w:history="1">
+          <w:hyperlink w:anchor="_Toc15888620" w:history="1">
             <w:r>
               <w:rPr>
                 <w:rStyle w:val="Hyperlink"/>
-                <w:rFonts w:asciiTheme="majorHAnsi" w:hAnsiTheme="majorHAnsi"/>
+                <w:rFonts w:asciiTheme="majorHAnsi" w:eastAsia="Times New Roman" w:hAnsiTheme="majorHAnsi"/>
                 <w:noProof/>
               </w:rPr>
-              <w:t>5.5</w:t>
-            </w:r>
-            <w:r>
-              <w:rPr>
-                <w:rFonts w:asciiTheme="majorHAnsi" w:hAnsiTheme="majorHAnsi"/>
+              <w:t>6.4</w:t>
+            </w:r>
+            <w:r>
+              <w:rPr>
                 <w:noProof/>
               </w:rPr>
               <w:tab/>
@@ -1157,14 +1174,14 @@
             <w:r>
               <w:rPr>
                 <w:rStyle w:val="Hyperlink"/>
-                <w:rFonts w:asciiTheme="majorHAnsi" w:hAnsiTheme="majorHAnsi"/>
+                <w:rFonts w:asciiTheme="majorHAnsi" w:eastAsia="Times New Roman" w:hAnsiTheme="majorHAnsi"/>
                 <w:noProof/>
-              </w:rPr>
-              <w:t>Time approval</w:t>
-            </w:r>
-            <w:r>
-              <w:rPr>
-                <w:rFonts w:asciiTheme="majorHAnsi" w:hAnsiTheme="majorHAnsi"/>
+                <w:bdr w:val="none" w:sz="0" w:space="0" w:color="auto" w:frame="1"/>
+              </w:rPr>
+              <w:t>Absence and Leave Information:</w:t>
+            </w:r>
+            <w:r>
+              <w:rPr>
                 <w:noProof/>
                 <w:webHidden/>
               </w:rPr>
@@ -1172,7 +1189,6 @@
             </w:r>
             <w:r>
               <w:rPr>
-                <w:rFonts w:asciiTheme="majorHAnsi" w:hAnsiTheme="majorHAnsi"/>
                 <w:noProof/>
                 <w:webHidden/>
               </w:rPr>
@@ -1180,22 +1196,19 @@
             </w:r>
             <w:r>
               <w:rPr>
-                <w:rFonts w:asciiTheme="majorHAnsi" w:hAnsiTheme="majorHAnsi"/>
                 <w:noProof/>
                 <w:webHidden/>
               </w:rPr>
-              <w:instrText xml:space="preserve"> PAGEREF _Toc15203381 \h </w:instrText>
-            </w:r>
-            <w:r>
-              <w:rPr>
-                <w:rFonts w:asciiTheme="majorHAnsi" w:hAnsiTheme="majorHAnsi"/>
+              <w:instrText xml:space="preserve"> PAGEREF _Toc15888620 \h </w:instrText>
+            </w:r>
+            <w:r>
+              <w:rPr>
                 <w:noProof/>
                 <w:webHidden/>
               </w:rPr>
             </w:r>
             <w:r>
               <w:rPr>
-                <w:rFonts w:asciiTheme="majorHAnsi" w:hAnsiTheme="majorHAnsi"/>
                 <w:noProof/>
                 <w:webHidden/>
               </w:rPr>
@@ -1203,15 +1216,13 @@
             </w:r>
             <w:r>
               <w:rPr>
-                <w:rFonts w:asciiTheme="majorHAnsi" w:hAnsiTheme="majorHAnsi"/>
                 <w:noProof/>
                 <w:webHidden/>
               </w:rPr>
-              <w:t>8</w:t>
-            </w:r>
-            <w:r>
-              <w:rPr>
-                <w:rFonts w:asciiTheme="majorHAnsi" w:hAnsiTheme="majorHAnsi"/>
+              <w:t>16</w:t>
+            </w:r>
+            <w:r>
+              <w:rPr>
                 <w:noProof/>
                 <w:webHidden/>
               </w:rPr>
@@ -1226,23 +1237,22 @@
               <w:tab w:val="left" w:pos="880"/>
               <w:tab w:val="right" w:leader="dot" w:pos="9350"/>
             </w:tabs>
+            <w:spacing w:line="240" w:lineRule="auto"/>
             <w:rPr>
-              <w:rFonts w:asciiTheme="majorHAnsi" w:hAnsiTheme="majorHAnsi"/>
               <w:noProof/>
             </w:rPr>
           </w:pPr>
-          <w:hyperlink w:anchor="_Toc15203382" w:history="1">
+          <w:hyperlink w:anchor="_Toc15888621" w:history="1">
             <w:r>
               <w:rPr>
                 <w:rStyle w:val="Hyperlink"/>
                 <w:rFonts w:asciiTheme="majorHAnsi" w:hAnsiTheme="majorHAnsi"/>
                 <w:noProof/>
               </w:rPr>
-              <w:t>5.6</w:t>
-            </w:r>
-            <w:r>
-              <w:rPr>
-                <w:rFonts w:asciiTheme="majorHAnsi" w:hAnsiTheme="majorHAnsi"/>
+              <w:t>6.5</w:t>
+            </w:r>
+            <w:r>
+              <w:rPr>
                 <w:noProof/>
               </w:rPr>
               <w:tab/>
@@ -1253,11 +1263,10 @@
                 <w:rFonts w:asciiTheme="majorHAnsi" w:hAnsiTheme="majorHAnsi"/>
                 <w:noProof/>
               </w:rPr>
-              <w:t>Reports:</w:t>
-            </w:r>
-            <w:r>
-              <w:rPr>
-                <w:rFonts w:asciiTheme="majorHAnsi" w:hAnsiTheme="majorHAnsi"/>
+              <w:t>Time and Attendance:</w:t>
+            </w:r>
+            <w:r>
+              <w:rPr>
                 <w:noProof/>
                 <w:webHidden/>
               </w:rPr>
@@ -1265,7 +1274,6 @@
             </w:r>
             <w:r>
               <w:rPr>
-                <w:rFonts w:asciiTheme="majorHAnsi" w:hAnsiTheme="majorHAnsi"/>
                 <w:noProof/>
                 <w:webHidden/>
               </w:rPr>
@@ -1273,22 +1281,19 @@
             </w:r>
             <w:r>
               <w:rPr>
-                <w:rFonts w:asciiTheme="majorHAnsi" w:hAnsiTheme="majorHAnsi"/>
                 <w:noProof/>
                 <w:webHidden/>
               </w:rPr>
-              <w:instrText xml:space="preserve"> PAGEREF _Toc15203382 \h </w:instrText>
-            </w:r>
-            <w:r>
-              <w:rPr>
-                <w:rFonts w:asciiTheme="majorHAnsi" w:hAnsiTheme="majorHAnsi"/>
+              <w:instrText xml:space="preserve"> PAGEREF _Toc15888621 \h </w:instrText>
+            </w:r>
+            <w:r>
+              <w:rPr>
                 <w:noProof/>
                 <w:webHidden/>
               </w:rPr>
             </w:r>
             <w:r>
               <w:rPr>
-                <w:rFonts w:asciiTheme="majorHAnsi" w:hAnsiTheme="majorHAnsi"/>
                 <w:noProof/>
                 <w:webHidden/>
               </w:rPr>
@@ -1296,15 +1301,13 @@
             </w:r>
             <w:r>
               <w:rPr>
-                <w:rFonts w:asciiTheme="majorHAnsi" w:hAnsiTheme="majorHAnsi"/>
                 <w:noProof/>
                 <w:webHidden/>
               </w:rPr>
-              <w:t>8</w:t>
-            </w:r>
-            <w:r>
-              <w:rPr>
-                <w:rFonts w:asciiTheme="majorHAnsi" w:hAnsiTheme="majorHAnsi"/>
+              <w:t>18</w:t>
+            </w:r>
+            <w:r>
+              <w:rPr>
                 <w:noProof/>
                 <w:webHidden/>
               </w:rPr>
@@ -1319,23 +1322,22 @@
               <w:tab w:val="left" w:pos="880"/>
               <w:tab w:val="right" w:leader="dot" w:pos="9350"/>
             </w:tabs>
+            <w:spacing w:line="240" w:lineRule="auto"/>
             <w:rPr>
-              <w:rFonts w:asciiTheme="majorHAnsi" w:hAnsiTheme="majorHAnsi"/>
               <w:noProof/>
             </w:rPr>
           </w:pPr>
-          <w:hyperlink w:anchor="_Toc15203383" w:history="1">
+          <w:hyperlink w:anchor="_Toc15888622" w:history="1">
             <w:r>
               <w:rPr>
                 <w:rStyle w:val="Hyperlink"/>
                 <w:rFonts w:asciiTheme="majorHAnsi" w:hAnsiTheme="majorHAnsi"/>
                 <w:noProof/>
               </w:rPr>
-              <w:t>5.7</w:t>
-            </w:r>
-            <w:r>
-              <w:rPr>
-                <w:rFonts w:asciiTheme="majorHAnsi" w:hAnsiTheme="majorHAnsi"/>
+              <w:t>6.6</w:t>
+            </w:r>
+            <w:r>
+              <w:rPr>
                 <w:noProof/>
               </w:rPr>
               <w:tab/>
@@ -1346,11 +1348,10 @@
                 <w:rFonts w:asciiTheme="majorHAnsi" w:hAnsiTheme="majorHAnsi"/>
                 <w:noProof/>
               </w:rPr>
-              <w:t>Absenteeism calculation</w:t>
-            </w:r>
-            <w:r>
-              <w:rPr>
-                <w:rFonts w:asciiTheme="majorHAnsi" w:hAnsiTheme="majorHAnsi"/>
+              <w:t>Time approval</w:t>
+            </w:r>
+            <w:r>
+              <w:rPr>
                 <w:noProof/>
                 <w:webHidden/>
               </w:rPr>
@@ -1358,7 +1359,6 @@
             </w:r>
             <w:r>
               <w:rPr>
-                <w:rFonts w:asciiTheme="majorHAnsi" w:hAnsiTheme="majorHAnsi"/>
                 <w:noProof/>
                 <w:webHidden/>
               </w:rPr>
@@ -1366,22 +1366,19 @@
             </w:r>
             <w:r>
               <w:rPr>
-                <w:rFonts w:asciiTheme="majorHAnsi" w:hAnsiTheme="majorHAnsi"/>
                 <w:noProof/>
                 <w:webHidden/>
               </w:rPr>
-              <w:instrText xml:space="preserve"> PAGEREF _Toc15203383 \h </w:instrText>
-            </w:r>
-            <w:r>
-              <w:rPr>
-                <w:rFonts w:asciiTheme="majorHAnsi" w:hAnsiTheme="majorHAnsi"/>
+              <w:instrText xml:space="preserve"> PAGEREF _Toc15888622 \h </w:instrText>
+            </w:r>
+            <w:r>
+              <w:rPr>
                 <w:noProof/>
                 <w:webHidden/>
               </w:rPr>
             </w:r>
             <w:r>
               <w:rPr>
-                <w:rFonts w:asciiTheme="majorHAnsi" w:hAnsiTheme="majorHAnsi"/>
                 <w:noProof/>
                 <w:webHidden/>
               </w:rPr>
@@ -1389,15 +1386,183 @@
             </w:r>
             <w:r>
               <w:rPr>
-                <w:rFonts w:asciiTheme="majorHAnsi" w:hAnsiTheme="majorHAnsi"/>
                 <w:noProof/>
                 <w:webHidden/>
               </w:rPr>
-              <w:t>8</w:t>
-            </w:r>
-            <w:r>
-              <w:rPr>
-                <w:rFonts w:asciiTheme="majorHAnsi" w:hAnsiTheme="majorHAnsi"/>
+              <w:t>20</w:t>
+            </w:r>
+            <w:r>
+              <w:rPr>
+                <w:noProof/>
+                <w:webHidden/>
+              </w:rPr>
+              <w:fldChar w:fldCharType="end"/>
+            </w:r>
+          </w:hyperlink>
+        </w:p>
+        <w:p>
+          <w:pPr>
+            <w:pStyle w:val="TOC2"/>
+            <w:tabs>
+              <w:tab w:val="left" w:pos="880"/>
+              <w:tab w:val="right" w:leader="dot" w:pos="9350"/>
+            </w:tabs>
+            <w:spacing w:line="240" w:lineRule="auto"/>
+            <w:rPr>
+              <w:noProof/>
+            </w:rPr>
+          </w:pPr>
+          <w:hyperlink w:anchor="_Toc15888623" w:history="1">
+            <w:r>
+              <w:rPr>
+                <w:rStyle w:val="Hyperlink"/>
+                <w:rFonts w:asciiTheme="majorHAnsi" w:hAnsiTheme="majorHAnsi"/>
+                <w:noProof/>
+              </w:rPr>
+              <w:t>6.7</w:t>
+            </w:r>
+            <w:r>
+              <w:rPr>
+                <w:noProof/>
+              </w:rPr>
+              <w:tab/>
+            </w:r>
+            <w:r>
+              <w:rPr>
+                <w:rStyle w:val="Hyperlink"/>
+                <w:rFonts w:asciiTheme="majorHAnsi" w:hAnsiTheme="majorHAnsi"/>
+                <w:noProof/>
+              </w:rPr>
+              <w:t>Reports:</w:t>
+            </w:r>
+            <w:r>
+              <w:rPr>
+                <w:noProof/>
+                <w:webHidden/>
+              </w:rPr>
+              <w:tab/>
+            </w:r>
+            <w:r>
+              <w:rPr>
+                <w:noProof/>
+                <w:webHidden/>
+              </w:rPr>
+              <w:fldChar w:fldCharType="begin"/>
+            </w:r>
+            <w:r>
+              <w:rPr>
+                <w:noProof/>
+                <w:webHidden/>
+              </w:rPr>
+              <w:instrText xml:space="preserve"> PAGEREF _Toc15888623 \h </w:instrText>
+            </w:r>
+            <w:r>
+              <w:rPr>
+                <w:noProof/>
+                <w:webHidden/>
+              </w:rPr>
+            </w:r>
+            <w:r>
+              <w:rPr>
+                <w:noProof/>
+                <w:webHidden/>
+              </w:rPr>
+              <w:fldChar w:fldCharType="separate"/>
+            </w:r>
+            <w:r>
+              <w:rPr>
+                <w:noProof/>
+                <w:webHidden/>
+              </w:rPr>
+              <w:t>21</w:t>
+            </w:r>
+            <w:r>
+              <w:rPr>
+                <w:noProof/>
+                <w:webHidden/>
+              </w:rPr>
+              <w:fldChar w:fldCharType="end"/>
+            </w:r>
+          </w:hyperlink>
+        </w:p>
+        <w:p>
+          <w:pPr>
+            <w:pStyle w:val="TOC2"/>
+            <w:tabs>
+              <w:tab w:val="left" w:pos="880"/>
+              <w:tab w:val="right" w:leader="dot" w:pos="9350"/>
+            </w:tabs>
+            <w:spacing w:line="240" w:lineRule="auto"/>
+            <w:rPr>
+              <w:noProof/>
+            </w:rPr>
+          </w:pPr>
+          <w:hyperlink w:anchor="_Toc15888624" w:history="1">
+            <w:r>
+              <w:rPr>
+                <w:rStyle w:val="Hyperlink"/>
+                <w:rFonts w:asciiTheme="majorHAnsi" w:hAnsiTheme="majorHAnsi"/>
+                <w:noProof/>
+              </w:rPr>
+              <w:t>6.8</w:t>
+            </w:r>
+            <w:r>
+              <w:rPr>
+                <w:noProof/>
+              </w:rPr>
+              <w:tab/>
+            </w:r>
+            <w:r>
+              <w:rPr>
+                <w:rStyle w:val="Hyperlink"/>
+                <w:rFonts w:asciiTheme="majorHAnsi" w:hAnsiTheme="majorHAnsi"/>
+                <w:noProof/>
+              </w:rPr>
+              <w:t>Absenteeism calculation</w:t>
+            </w:r>
+            <w:r>
+              <w:rPr>
+                <w:noProof/>
+                <w:webHidden/>
+              </w:rPr>
+              <w:tab/>
+            </w:r>
+            <w:r>
+              <w:rPr>
+                <w:noProof/>
+                <w:webHidden/>
+              </w:rPr>
+              <w:fldChar w:fldCharType="begin"/>
+            </w:r>
+            <w:r>
+              <w:rPr>
+                <w:noProof/>
+                <w:webHidden/>
+              </w:rPr>
+              <w:instrText xml:space="preserve"> PAGEREF _Toc15888624 \h </w:instrText>
+            </w:r>
+            <w:r>
+              <w:rPr>
+                <w:noProof/>
+                <w:webHidden/>
+              </w:rPr>
+            </w:r>
+            <w:r>
+              <w:rPr>
+                <w:noProof/>
+                <w:webHidden/>
+              </w:rPr>
+              <w:fldChar w:fldCharType="separate"/>
+            </w:r>
+            <w:r>
+              <w:rPr>
+                <w:noProof/>
+                <w:webHidden/>
+              </w:rPr>
+              <w:t>21</w:t>
+            </w:r>
+            <w:r>
+              <w:rPr>
                 <w:noProof/>
                 <w:webHidden/>
               </w:rPr>
@@ -1412,23 +1577,22 @@
               <w:tab w:val="left" w:pos="440"/>
               <w:tab w:val="right" w:leader="dot" w:pos="9350"/>
             </w:tabs>
+            <w:spacing w:line="240" w:lineRule="auto"/>
             <w:rPr>
-              <w:rFonts w:asciiTheme="majorHAnsi" w:hAnsiTheme="majorHAnsi"/>
               <w:noProof/>
             </w:rPr>
           </w:pPr>
-          <w:hyperlink w:anchor="_Toc15203384" w:history="1">
+          <w:hyperlink w:anchor="_Toc15888625" w:history="1">
             <w:r>
               <w:rPr>
                 <w:rStyle w:val="Hyperlink"/>
                 <w:rFonts w:asciiTheme="majorHAnsi" w:hAnsiTheme="majorHAnsi"/>
                 <w:noProof/>
               </w:rPr>
-              <w:t>6</w:t>
-            </w:r>
-            <w:r>
-              <w:rPr>
-                <w:rFonts w:asciiTheme="majorHAnsi" w:hAnsiTheme="majorHAnsi"/>
+              <w:t>7</w:t>
+            </w:r>
+            <w:r>
+              <w:rPr>
                 <w:noProof/>
               </w:rPr>
               <w:tab/>
@@ -1443,7 +1607,6 @@
             </w:r>
             <w:r>
               <w:rPr>
-                <w:rFonts w:asciiTheme="majorHAnsi" w:hAnsiTheme="majorHAnsi"/>
                 <w:noProof/>
                 <w:webHidden/>
               </w:rPr>
@@ -1451,7 +1614,6 @@
             </w:r>
             <w:r>
               <w:rPr>
-                <w:rFonts w:asciiTheme="majorHAnsi" w:hAnsiTheme="majorHAnsi"/>
                 <w:noProof/>
                 <w:webHidden/>
               </w:rPr>
@@ -1459,22 +1621,19 @@
             </w:r>
             <w:r>
               <w:rPr>
-                <w:rFonts w:asciiTheme="majorHAnsi" w:hAnsiTheme="majorHAnsi"/>
                 <w:noProof/>
                 <w:webHidden/>
               </w:rPr>
-              <w:instrText xml:space="preserve"> PAGEREF _Toc15203384 \h </w:instrText>
-            </w:r>
-            <w:r>
-              <w:rPr>
-                <w:rFonts w:asciiTheme="majorHAnsi" w:hAnsiTheme="majorHAnsi"/>
+              <w:instrText xml:space="preserve"> PAGEREF _Toc15888625 \h </w:instrText>
+            </w:r>
+            <w:r>
+              <w:rPr>
                 <w:noProof/>
                 <w:webHidden/>
               </w:rPr>
             </w:r>
             <w:r>
               <w:rPr>
-                <w:rFonts w:asciiTheme="majorHAnsi" w:hAnsiTheme="majorHAnsi"/>
                 <w:noProof/>
                 <w:webHidden/>
               </w:rPr>
@@ -1482,15 +1641,13 @@
             </w:r>
             <w:r>
               <w:rPr>
-                <w:rFonts w:asciiTheme="majorHAnsi" w:hAnsiTheme="majorHAnsi"/>
                 <w:noProof/>
                 <w:webHidden/>
               </w:rPr>
-              <w:t>9</w:t>
-            </w:r>
-            <w:r>
-              <w:rPr>
-                <w:rFonts w:asciiTheme="majorHAnsi" w:hAnsiTheme="majorHAnsi"/>
+              <w:t>23</w:t>
+            </w:r>
+            <w:r>
+              <w:rPr>
                 <w:noProof/>
                 <w:webHidden/>
               </w:rPr>
@@ -1500,6 +1657,7 @@
         </w:p>
         <w:p>
           <w:pPr>
+            <w:spacing w:line="240" w:lineRule="auto"/>
             <w:jc w:val="both"/>
             <w:rPr>
               <w:rFonts w:asciiTheme="majorHAnsi" w:hAnsiTheme="majorHAnsi"/>
@@ -1519,6 +1677,7 @@
     </w:sdt>
     <w:p>
       <w:pPr>
+        <w:spacing w:line="240" w:lineRule="auto"/>
         <w:rPr>
           <w:rFonts w:asciiTheme="majorHAnsi" w:hAnsiTheme="majorHAnsi"/>
           <w:sz w:val="24"/>
@@ -1538,12 +1697,13 @@
     <w:p>
       <w:pPr>
         <w:pStyle w:val="Heading1"/>
+        <w:spacing w:line="240" w:lineRule="auto"/>
         <w:rPr>
           <w:rFonts w:asciiTheme="majorHAnsi" w:hAnsiTheme="majorHAnsi"/>
         </w:rPr>
       </w:pPr>
       <w:bookmarkStart w:id="0" w:name="_Toc395003631"/>
-      <w:bookmarkStart w:id="1" w:name="_Toc15203372"/>
+      <w:bookmarkStart w:id="1" w:name="_Toc15888610"/>
       <w:r>
         <w:rPr>
           <w:rFonts w:asciiTheme="majorHAnsi" w:hAnsiTheme="majorHAnsi"/>
@@ -1591,6 +1751,7 @@
     </w:p>
     <w:p>
       <w:pPr>
+        <w:spacing w:line="240" w:lineRule="auto"/>
         <w:rPr>
           <w:rFonts w:asciiTheme="majorHAnsi" w:hAnsiTheme="majorHAnsi"/>
           <w:sz w:val="24"/>
@@ -1601,12 +1762,13 @@
     <w:p>
       <w:pPr>
         <w:pStyle w:val="Heading1"/>
+        <w:spacing w:line="240" w:lineRule="auto"/>
         <w:jc w:val="both"/>
         <w:rPr>
           <w:rFonts w:asciiTheme="majorHAnsi" w:hAnsiTheme="majorHAnsi"/>
         </w:rPr>
       </w:pPr>
-      <w:bookmarkStart w:id="2" w:name="_Toc15203373"/>
+      <w:bookmarkStart w:id="2" w:name="_Toc15888611"/>
       <w:r>
         <w:rPr>
           <w:rFonts w:asciiTheme="majorHAnsi" w:hAnsiTheme="majorHAnsi"/>
@@ -1697,6 +1859,7 @@
     </w:p>
     <w:p>
       <w:pPr>
+        <w:spacing w:line="240" w:lineRule="auto"/>
         <w:jc w:val="both"/>
         <w:rPr>
           <w:rFonts w:asciiTheme="majorHAnsi" w:hAnsiTheme="majorHAnsi"/>
@@ -1708,11 +1871,12 @@
     <w:p>
       <w:pPr>
         <w:pStyle w:val="Heading1"/>
-        <w:rPr>
-          <w:rFonts w:asciiTheme="majorHAnsi" w:hAnsiTheme="majorHAnsi"/>
-        </w:rPr>
-      </w:pPr>
-      <w:bookmarkStart w:id="3" w:name="_Toc15203374"/>
+        <w:spacing w:line="240" w:lineRule="auto"/>
+        <w:rPr>
+          <w:rFonts w:asciiTheme="majorHAnsi" w:hAnsiTheme="majorHAnsi"/>
+        </w:rPr>
+      </w:pPr>
+      <w:bookmarkStart w:id="3" w:name="_Toc15888612"/>
       <w:r>
         <w:rPr>
           <w:rFonts w:asciiTheme="majorHAnsi" w:hAnsiTheme="majorHAnsi"/>
@@ -1804,6 +1968,7 @@
           <w:ilvl w:val="0"/>
           <w:numId w:val="0"/>
         </w:numPr>
+        <w:spacing w:line="240" w:lineRule="auto"/>
         <w:jc w:val="center"/>
         <w:rPr>
           <w:i w:val="0"/>
@@ -1818,6 +1983,7 @@
     </w:p>
     <w:p>
       <w:pPr>
+        <w:spacing w:line="240" w:lineRule="auto"/>
         <w:rPr>
           <w:rFonts w:asciiTheme="majorHAnsi" w:hAnsiTheme="majorHAnsi"/>
         </w:rPr>
@@ -1846,19 +2012,20 @@
           <w:right w:val="nil"/>
           <w:between w:val="nil"/>
         </w:pBdr>
-        <w:rPr>
-          <w:rFonts w:asciiTheme="majorHAnsi" w:hAnsiTheme="majorHAnsi"/>
-        </w:rPr>
-      </w:pPr>
-      <w:bookmarkStart w:id="4" w:name="_Toc15203375"/>
-      <w:bookmarkStart w:id="5" w:name="_Hlk13473710"/>
+        <w:spacing w:line="240" w:lineRule="auto"/>
+        <w:rPr>
+          <w:rFonts w:asciiTheme="majorHAnsi" w:hAnsiTheme="majorHAnsi"/>
+        </w:rPr>
+      </w:pPr>
+      <w:bookmarkStart w:id="4" w:name="_Hlk13473710"/>
+      <w:bookmarkStart w:id="5" w:name="_Toc15888613"/>
       <w:r>
         <w:rPr>
           <w:rFonts w:asciiTheme="majorHAnsi" w:hAnsiTheme="majorHAnsi"/>
         </w:rPr>
         <w:t>Requirement Specification</w:t>
       </w:r>
-      <w:bookmarkEnd w:id="4"/>
+      <w:bookmarkEnd w:id="5"/>
     </w:p>
     <w:p>
       <w:pPr>
@@ -1869,6 +2036,7 @@
           <w:right w:val="nil"/>
           <w:between w:val="nil"/>
         </w:pBdr>
+        <w:spacing w:line="240" w:lineRule="auto"/>
         <w:rPr>
           <w:rFonts w:asciiTheme="majorHAnsi" w:eastAsia="Calibri" w:hAnsiTheme="majorHAnsi" w:cs="Calibri"/>
           <w:sz w:val="20"/>
@@ -1884,7 +2052,7 @@
         <w:t>Requirements are primarily categorized as Functional requirement and Technical requirement for the ERP system that is to be implemented in the Bangla Link. Detail requirements are further categorized under specific functional and technical area. The HR concern person must put comment against each detail requirement to show whether their proposed solution complies with the requirement.</w:t>
       </w:r>
     </w:p>
-    <w:bookmarkEnd w:id="5"/>
+    <w:bookmarkEnd w:id="4"/>
     <w:p>
       <w:pPr>
         <w:pBdr>
@@ -1894,6 +2062,7 @@
           <w:right w:val="nil"/>
           <w:between w:val="nil"/>
         </w:pBdr>
+        <w:spacing w:line="240" w:lineRule="auto"/>
         <w:rPr>
           <w:rFonts w:asciiTheme="majorHAnsi" w:eastAsia="Calibri" w:hAnsiTheme="majorHAnsi" w:cs="Calibri"/>
           <w:sz w:val="20"/>
@@ -1910,6 +2079,7 @@
           <w:right w:val="nil"/>
           <w:between w:val="nil"/>
         </w:pBdr>
+        <w:spacing w:line="240" w:lineRule="auto"/>
         <w:rPr>
           <w:rFonts w:asciiTheme="majorHAnsi" w:eastAsia="Calibri" w:hAnsiTheme="majorHAnsi" w:cs="Calibri"/>
           <w:sz w:val="20"/>
@@ -1933,13 +2103,14 @@
           <w:right w:val="nil"/>
           <w:between w:val="nil"/>
         </w:pBdr>
+        <w:spacing w:line="240" w:lineRule="auto"/>
         <w:rPr>
           <w:rFonts w:asciiTheme="majorHAnsi" w:hAnsiTheme="majorHAnsi"/>
         </w:rPr>
       </w:pPr>
       <w:bookmarkStart w:id="6" w:name="_f1ff1s5yygf0" w:colFirst="0" w:colLast="0"/>
-      <w:bookmarkStart w:id="7" w:name="_Toc15203376"/>
-      <w:bookmarkStart w:id="8" w:name="_Hlk13473723"/>
+      <w:bookmarkStart w:id="7" w:name="_Hlk13473723"/>
+      <w:bookmarkStart w:id="8" w:name="_Toc15888614"/>
       <w:bookmarkEnd w:id="6"/>
       <w:r>
         <w:rPr>
@@ -1948,7 +2119,7 @@
         <w:lastRenderedPageBreak/>
         <w:t>Functional Requirement</w:t>
       </w:r>
-      <w:bookmarkEnd w:id="7"/>
+      <w:bookmarkEnd w:id="8"/>
     </w:p>
     <w:p>
       <w:pPr>
@@ -1959,6 +2130,7 @@
           <w:right w:val="nil"/>
           <w:between w:val="nil"/>
         </w:pBdr>
+        <w:spacing w:line="240" w:lineRule="auto"/>
         <w:rPr>
           <w:rFonts w:asciiTheme="majorHAnsi" w:eastAsia="Calibri" w:hAnsiTheme="majorHAnsi" w:cs="Calibri"/>
           <w:sz w:val="20"/>
@@ -1983,6 +2155,7 @@
           <w:right w:val="nil"/>
           <w:between w:val="nil"/>
         </w:pBdr>
+        <w:spacing w:line="240" w:lineRule="auto"/>
         <w:rPr>
           <w:rFonts w:asciiTheme="majorHAnsi" w:eastAsia="Calibri" w:hAnsiTheme="majorHAnsi" w:cs="Calibri"/>
           <w:sz w:val="20"/>
@@ -1993,6 +2166,7 @@
     <w:p>
       <w:pPr>
         <w:pStyle w:val="Heading2"/>
+        <w:spacing w:line="240" w:lineRule="auto"/>
         <w:rPr>
           <w:rFonts w:asciiTheme="majorHAnsi" w:eastAsia="Calibri" w:hAnsiTheme="majorHAnsi" w:cs="Calibri"/>
           <w:b w:val="0"/>
@@ -2001,7 +2175,7 @@
         </w:rPr>
       </w:pPr>
       <w:bookmarkStart w:id="9" w:name="_tf3ifydllikp" w:colFirst="0" w:colLast="0"/>
-      <w:bookmarkStart w:id="10" w:name="_Toc15203377"/>
+      <w:bookmarkStart w:id="10" w:name="_Toc15888615"/>
       <w:bookmarkEnd w:id="9"/>
       <w:r>
         <w:rPr>
@@ -2015,6 +2189,7 @@
     </w:p>
     <w:p>
       <w:pPr>
+        <w:spacing w:line="240" w:lineRule="auto"/>
         <w:rPr>
           <w:rFonts w:asciiTheme="majorHAnsi" w:eastAsia="Calibri" w:hAnsiTheme="majorHAnsi" w:cs="Calibri"/>
           <w:sz w:val="20"/>
@@ -2061,6 +2236,7 @@
           </w:tcPr>
           <w:p>
             <w:pPr>
+              <w:spacing w:line="240" w:lineRule="auto"/>
               <w:jc w:val="center"/>
               <w:rPr>
                 <w:rFonts w:asciiTheme="majorHAnsi" w:eastAsia="Calibri" w:hAnsiTheme="majorHAnsi" w:cs="Calibri"/>
@@ -2098,6 +2274,7 @@
           </w:tcPr>
           <w:p>
             <w:pPr>
+              <w:spacing w:line="240" w:lineRule="auto"/>
               <w:rPr>
                 <w:rFonts w:asciiTheme="majorHAnsi" w:eastAsia="Calibri" w:hAnsiTheme="majorHAnsi" w:cs="Calibri"/>
                 <w:b/>
@@ -2135,6 +2312,7 @@
           <w:p>
             <w:pPr>
               <w:widowControl w:val="0"/>
+              <w:spacing w:line="240" w:lineRule="auto"/>
               <w:rPr>
                 <w:rFonts w:asciiTheme="majorHAnsi" w:eastAsia="Calibri" w:hAnsiTheme="majorHAnsi" w:cs="Calibri"/>
                 <w:b/>
@@ -2173,6 +2351,7 @@
           </w:tcPr>
           <w:p>
             <w:pPr>
+              <w:spacing w:line="240" w:lineRule="auto"/>
               <w:jc w:val="center"/>
               <w:rPr>
                 <w:rFonts w:asciiTheme="majorHAnsi" w:eastAsia="Calibri" w:hAnsiTheme="majorHAnsi" w:cs="Calibri"/>
@@ -2213,6 +2392,7 @@
           </w:tcPr>
           <w:p>
             <w:pPr>
+              <w:spacing w:line="240" w:lineRule="auto"/>
               <w:rPr>
                 <w:rFonts w:asciiTheme="majorHAnsi" w:eastAsia="Calibri" w:hAnsiTheme="majorHAnsi" w:cs="Calibri"/>
                 <w:b/>
@@ -2252,6 +2432,7 @@
           <w:p>
             <w:pPr>
               <w:widowControl w:val="0"/>
+              <w:spacing w:line="240" w:lineRule="auto"/>
               <w:rPr>
                 <w:rFonts w:asciiTheme="majorHAnsi" w:eastAsia="Calibri" w:hAnsiTheme="majorHAnsi" w:cs="Calibri"/>
                 <w:sz w:val="20"/>
@@ -2290,6 +2471,7 @@
           </w:tcPr>
           <w:p>
             <w:pPr>
+              <w:spacing w:line="240" w:lineRule="auto"/>
               <w:jc w:val="center"/>
               <w:rPr>
                 <w:rFonts w:asciiTheme="majorHAnsi" w:eastAsia="Calibri" w:hAnsiTheme="majorHAnsi" w:cs="Calibri"/>
@@ -2326,6 +2508,7 @@
           </w:tcPr>
           <w:p>
             <w:pPr>
+              <w:spacing w:line="240" w:lineRule="auto"/>
               <w:rPr>
                 <w:rFonts w:asciiTheme="majorHAnsi" w:eastAsia="Calibri" w:hAnsiTheme="majorHAnsi" w:cs="Calibri"/>
                 <w:sz w:val="20"/>
@@ -2361,6 +2544,7 @@
           <w:p>
             <w:pPr>
               <w:widowControl w:val="0"/>
+              <w:spacing w:line="240" w:lineRule="auto"/>
               <w:rPr>
                 <w:rFonts w:asciiTheme="majorHAnsi" w:eastAsia="Calibri" w:hAnsiTheme="majorHAnsi" w:cs="Calibri"/>
                 <w:sz w:val="20"/>
@@ -2398,6 +2582,7 @@
           </w:tcPr>
           <w:p>
             <w:pPr>
+              <w:spacing w:line="240" w:lineRule="auto"/>
               <w:jc w:val="center"/>
               <w:rPr>
                 <w:rFonts w:asciiTheme="majorHAnsi" w:eastAsia="Calibri" w:hAnsiTheme="majorHAnsi" w:cs="Calibri"/>
@@ -2436,6 +2621,7 @@
           </w:tcPr>
           <w:p>
             <w:pPr>
+              <w:spacing w:line="240" w:lineRule="auto"/>
               <w:rPr>
                 <w:rFonts w:asciiTheme="majorHAnsi" w:eastAsia="Calibri" w:hAnsiTheme="majorHAnsi" w:cs="Calibri"/>
                 <w:sz w:val="20"/>
@@ -2472,6 +2658,7 @@
           <w:p>
             <w:pPr>
               <w:widowControl w:val="0"/>
+              <w:spacing w:line="240" w:lineRule="auto"/>
               <w:rPr>
                 <w:rFonts w:asciiTheme="majorHAnsi" w:eastAsia="Calibri" w:hAnsiTheme="majorHAnsi" w:cs="Calibri"/>
                 <w:sz w:val="20"/>
@@ -2507,6 +2694,7 @@
           </w:tcPr>
           <w:p>
             <w:pPr>
+              <w:spacing w:line="240" w:lineRule="auto"/>
               <w:jc w:val="center"/>
               <w:rPr>
                 <w:rFonts w:asciiTheme="majorHAnsi" w:eastAsia="Calibri" w:hAnsiTheme="majorHAnsi" w:cs="Calibri"/>
@@ -2543,6 +2731,7 @@
           </w:tcPr>
           <w:p>
             <w:pPr>
+              <w:spacing w:line="240" w:lineRule="auto"/>
               <w:rPr>
                 <w:rFonts w:asciiTheme="majorHAnsi" w:eastAsia="Calibri" w:hAnsiTheme="majorHAnsi" w:cs="Calibri"/>
                 <w:sz w:val="20"/>
@@ -2577,6 +2766,7 @@
           <w:p>
             <w:pPr>
               <w:widowControl w:val="0"/>
+              <w:spacing w:line="240" w:lineRule="auto"/>
               <w:rPr>
                 <w:rFonts w:asciiTheme="majorHAnsi" w:eastAsia="Calibri" w:hAnsiTheme="majorHAnsi" w:cs="Calibri"/>
                 <w:sz w:val="20"/>
@@ -2610,6 +2800,7 @@
     </w:p>
     <w:p>
       <w:pPr>
+        <w:spacing w:line="240" w:lineRule="auto"/>
         <w:rPr>
           <w:rFonts w:asciiTheme="majorHAnsi" w:eastAsia="Times New Roman" w:hAnsiTheme="majorHAnsi" w:cs="Times New Roman"/>
           <w:color w:val="000000"/>
@@ -2635,16 +2826,25 @@
           <w:right w:val="nil"/>
           <w:between w:val="nil"/>
         </w:pBdr>
-        <w:rPr>
-          <w:rFonts w:asciiTheme="majorHAnsi" w:hAnsiTheme="majorHAnsi"/>
-        </w:rPr>
-      </w:pPr>
+        <w:spacing w:line="240" w:lineRule="auto"/>
+        <w:rPr>
+          <w:rFonts w:asciiTheme="majorHAnsi" w:hAnsiTheme="majorHAnsi"/>
+        </w:rPr>
+      </w:pPr>
+      <w:bookmarkStart w:id="11" w:name="_Toc15888616"/>
       <w:r>
         <w:rPr>
           <w:rFonts w:asciiTheme="majorHAnsi" w:hAnsiTheme="majorHAnsi"/>
         </w:rPr>
         <w:lastRenderedPageBreak/>
-        <w:t xml:space="preserve">Action Points: </w:t>
+        <w:t>Action Points:</w:t>
+      </w:r>
+      <w:bookmarkEnd w:id="11"/>
+      <w:r>
+        <w:rPr>
+          <w:rFonts w:asciiTheme="majorHAnsi" w:hAnsiTheme="majorHAnsi"/>
+        </w:rPr>
+        <w:t xml:space="preserve"> </w:t>
       </w:r>
     </w:p>
     <w:tbl>
@@ -2685,7 +2885,7 @@
             <w:vAlign w:val="bottom"/>
             <w:hideMark/>
           </w:tcPr>
-          <w:bookmarkEnd w:id="8"/>
+          <w:bookmarkEnd w:id="7"/>
           <w:p>
             <w:pPr>
               <w:spacing w:line="240" w:lineRule="auto"/>
@@ -5843,6 +6043,7 @@
     </w:tbl>
     <w:p>
       <w:pPr>
+        <w:spacing w:line="240" w:lineRule="auto"/>
         <w:rPr>
           <w:rFonts w:asciiTheme="majorHAnsi" w:hAnsiTheme="majorHAnsi"/>
         </w:rPr>
@@ -5851,23 +6052,702 @@
     <w:p>
       <w:pPr>
         <w:pStyle w:val="Heading2"/>
+        <w:spacing w:line="240" w:lineRule="auto"/>
         <w:rPr>
           <w:rFonts w:asciiTheme="majorHAnsi" w:hAnsiTheme="majorHAnsi"/>
           <w:iCs/>
           <w:sz w:val="24"/>
         </w:rPr>
       </w:pPr>
+      <w:bookmarkStart w:id="12" w:name="_Toc15888617"/>
       <w:r>
         <w:rPr>
           <w:rFonts w:asciiTheme="majorHAnsi" w:hAnsiTheme="majorHAnsi"/>
           <w:iCs/>
           <w:sz w:val="24"/>
         </w:rPr>
-        <w:t xml:space="preserve">HR/Admin Dashboard: </w:t>
-      </w:r>
-    </w:p>
-    <w:p>
-      <w:pPr>
+        <w:t xml:space="preserve">Employee, Manager &amp; </w:t>
+      </w:r>
+      <w:r>
+        <w:rPr>
+          <w:rFonts w:asciiTheme="majorHAnsi" w:hAnsiTheme="majorHAnsi"/>
+          <w:iCs/>
+          <w:sz w:val="24"/>
+        </w:rPr>
+        <w:t>HR/Admin Dashboard:</w:t>
+      </w:r>
+      <w:bookmarkEnd w:id="12"/>
+      <w:r>
+        <w:rPr>
+          <w:rFonts w:asciiTheme="majorHAnsi" w:hAnsiTheme="majorHAnsi"/>
+          <w:iCs/>
+          <w:sz w:val="24"/>
+        </w:rPr>
+        <w:t xml:space="preserve"> </w:t>
+      </w:r>
+    </w:p>
+    <w:p>
+      <w:pPr>
+        <w:spacing w:line="240" w:lineRule="auto"/>
+        <w:rPr>
+          <w:rStyle w:val="SubtleEmphasis"/>
+          <w:rFonts w:asciiTheme="majorHAnsi" w:hAnsiTheme="majorHAnsi"/>
+          <w:b/>
+          <w:bCs/>
+          <w:i w:val="0"/>
+          <w:color w:val="auto"/>
+        </w:rPr>
+      </w:pPr>
+    </w:p>
+    <w:p>
+      <w:pPr>
+        <w:pStyle w:val="NormalWeb"/>
+        <w:shd w:val="clear" w:color="auto" w:fill="B8CCE4" w:themeFill="accent1" w:themeFillTint="66"/>
+        <w:spacing w:before="0" w:beforeAutospacing="0" w:after="0" w:afterAutospacing="0"/>
+        <w:jc w:val="both"/>
+        <w:rPr>
+          <w:rFonts w:asciiTheme="majorHAnsi" w:hAnsiTheme="majorHAnsi"/>
+        </w:rPr>
+      </w:pPr>
+      <w:r>
+        <w:rPr>
+          <w:rFonts w:asciiTheme="majorHAnsi" w:hAnsiTheme="majorHAnsi"/>
+        </w:rPr>
+        <w:t>Employee</w:t>
+      </w:r>
+      <w:r>
+        <w:rPr>
+          <w:rFonts w:asciiTheme="majorHAnsi" w:hAnsiTheme="majorHAnsi"/>
+        </w:rPr>
+        <w:t xml:space="preserve"> Dashboard</w:t>
+      </w:r>
+    </w:p>
+    <w:p>
+      <w:pPr>
+        <w:pStyle w:val="NormalWeb"/>
+        <w:shd w:val="clear" w:color="auto" w:fill="FFFFFF"/>
+        <w:spacing w:before="0" w:beforeAutospacing="0" w:after="0" w:afterAutospacing="0"/>
+        <w:jc w:val="both"/>
+        <w:rPr>
+          <w:rFonts w:asciiTheme="majorHAnsi" w:hAnsiTheme="majorHAnsi"/>
+        </w:rPr>
+      </w:pPr>
+      <w:r>
+        <w:rPr>
+          <w:rFonts w:asciiTheme="majorHAnsi" w:hAnsiTheme="majorHAnsi"/>
+        </w:rPr>
+        <w:t>After Login Individual User will display as below</w:t>
+      </w:r>
+    </w:p>
+    <w:p>
+      <w:pPr>
+        <w:pStyle w:val="NormalWeb"/>
+        <w:shd w:val="clear" w:color="auto" w:fill="FFFFFF"/>
+        <w:spacing w:before="0" w:beforeAutospacing="0" w:after="0" w:afterAutospacing="0"/>
+        <w:jc w:val="both"/>
+        <w:rPr>
+          <w:rFonts w:asciiTheme="majorHAnsi" w:hAnsiTheme="majorHAnsi"/>
+        </w:rPr>
+      </w:pPr>
+      <w:r>
+        <w:rPr>
+          <w:rFonts w:asciiTheme="majorHAnsi" w:hAnsiTheme="majorHAnsi"/>
+        </w:rPr>
+        <w:t>Current Attendance Status. If punch data not syn here will message not syn data yet</w:t>
+      </w:r>
+    </w:p>
+    <w:p>
+      <w:pPr>
+        <w:pStyle w:val="NormalWeb"/>
+        <w:shd w:val="clear" w:color="auto" w:fill="FFFFFF"/>
+        <w:spacing w:before="0" w:beforeAutospacing="0" w:after="0" w:afterAutospacing="0"/>
+        <w:jc w:val="both"/>
+        <w:rPr>
+          <w:rFonts w:asciiTheme="majorHAnsi" w:hAnsiTheme="majorHAnsi"/>
+        </w:rPr>
+      </w:pPr>
+      <w:r>
+        <w:rPr>
+          <w:rFonts w:asciiTheme="majorHAnsi" w:hAnsiTheme="majorHAnsi"/>
+        </w:rPr>
+        <w:t xml:space="preserve">Count Total Late </w:t>
+      </w:r>
+      <w:r>
+        <w:rPr>
+          <w:rFonts w:asciiTheme="majorHAnsi" w:hAnsiTheme="majorHAnsi"/>
+        </w:rPr>
+        <w:t>in</w:t>
+      </w:r>
+      <w:r>
+        <w:rPr>
+          <w:rFonts w:asciiTheme="majorHAnsi" w:hAnsiTheme="majorHAnsi"/>
+        </w:rPr>
+        <w:t xml:space="preserve"> and Early out Status. User can see details which date S/He late in or early out</w:t>
+      </w:r>
+    </w:p>
+    <w:p>
+      <w:pPr>
+        <w:pStyle w:val="NormalWeb"/>
+        <w:shd w:val="clear" w:color="auto" w:fill="FFFFFF"/>
+        <w:spacing w:before="0" w:beforeAutospacing="0" w:after="0" w:afterAutospacing="0"/>
+        <w:jc w:val="both"/>
+        <w:rPr>
+          <w:rFonts w:asciiTheme="majorHAnsi" w:hAnsiTheme="majorHAnsi"/>
+        </w:rPr>
+      </w:pPr>
+      <w:r>
+        <w:rPr>
+          <w:rFonts w:asciiTheme="majorHAnsi" w:hAnsiTheme="majorHAnsi"/>
+        </w:rPr>
+        <w:t>Upcoming</w:t>
+      </w:r>
+      <w:r>
+        <w:rPr>
+          <w:rFonts w:asciiTheme="majorHAnsi" w:hAnsiTheme="majorHAnsi"/>
+        </w:rPr>
+        <w:t xml:space="preserve"> Event specially this week like </w:t>
+      </w:r>
+      <w:r>
+        <w:rPr>
+          <w:rFonts w:asciiTheme="majorHAnsi" w:hAnsiTheme="majorHAnsi"/>
+        </w:rPr>
+        <w:t>collogues</w:t>
+      </w:r>
+      <w:r>
+        <w:rPr>
+          <w:rFonts w:asciiTheme="majorHAnsi" w:hAnsiTheme="majorHAnsi"/>
+        </w:rPr>
+        <w:t xml:space="preserve"> birthday</w:t>
+      </w:r>
+    </w:p>
+    <w:p>
+      <w:pPr>
+        <w:pStyle w:val="NormalWeb"/>
+        <w:shd w:val="clear" w:color="auto" w:fill="FFFFFF"/>
+        <w:spacing w:before="0" w:beforeAutospacing="0" w:after="0" w:afterAutospacing="0"/>
+        <w:jc w:val="both"/>
+        <w:rPr>
+          <w:rFonts w:asciiTheme="majorHAnsi" w:hAnsiTheme="majorHAnsi"/>
+        </w:rPr>
+      </w:pPr>
+      <w:r>
+        <w:rPr>
+          <w:rFonts w:asciiTheme="majorHAnsi" w:hAnsiTheme="majorHAnsi"/>
+        </w:rPr>
+        <w:t>Upcoming</w:t>
+      </w:r>
+      <w:r>
+        <w:rPr>
+          <w:rFonts w:asciiTheme="majorHAnsi" w:hAnsiTheme="majorHAnsi"/>
+        </w:rPr>
+        <w:t xml:space="preserve"> Govt Holiday</w:t>
+      </w:r>
+    </w:p>
+    <w:p>
+      <w:pPr>
+        <w:pStyle w:val="NormalWeb"/>
+        <w:shd w:val="clear" w:color="auto" w:fill="FFFFFF"/>
+        <w:spacing w:before="0" w:beforeAutospacing="0" w:after="0" w:afterAutospacing="0"/>
+        <w:jc w:val="both"/>
+        <w:rPr>
+          <w:rFonts w:asciiTheme="majorHAnsi" w:hAnsiTheme="majorHAnsi"/>
+        </w:rPr>
+      </w:pPr>
+      <w:r>
+        <w:rPr>
+          <w:rFonts w:asciiTheme="majorHAnsi" w:hAnsiTheme="majorHAnsi"/>
+        </w:rPr>
+        <w:t>Leave Status like total Leave consumed leave, Remaining leave</w:t>
+      </w:r>
+    </w:p>
+    <w:p>
+      <w:pPr>
+        <w:pStyle w:val="NormalWeb"/>
+        <w:shd w:val="clear" w:color="auto" w:fill="FFFFFF"/>
+        <w:spacing w:before="0" w:beforeAutospacing="0" w:after="0" w:afterAutospacing="0"/>
+        <w:jc w:val="both"/>
+        <w:rPr>
+          <w:rFonts w:asciiTheme="majorHAnsi" w:hAnsiTheme="majorHAnsi"/>
+        </w:rPr>
+      </w:pPr>
+      <w:r>
+        <w:rPr>
+          <w:rFonts w:asciiTheme="majorHAnsi" w:hAnsiTheme="majorHAnsi"/>
+        </w:rPr>
+        <w:t>In-Time Statistics Report with Pie/Graph chart for this month or date range</w:t>
+      </w:r>
+    </w:p>
+    <w:p>
+      <w:pPr>
+        <w:pStyle w:val="NormalWeb"/>
+        <w:shd w:val="clear" w:color="auto" w:fill="FFFFFF"/>
+        <w:spacing w:before="0" w:beforeAutospacing="0" w:after="0" w:afterAutospacing="0"/>
+        <w:jc w:val="both"/>
+        <w:rPr>
+          <w:rFonts w:asciiTheme="majorHAnsi" w:hAnsiTheme="majorHAnsi"/>
+        </w:rPr>
+      </w:pPr>
+      <w:r>
+        <w:rPr>
+          <w:rFonts w:asciiTheme="majorHAnsi" w:hAnsiTheme="majorHAnsi"/>
+        </w:rPr>
+        <w:t xml:space="preserve">Pending Task and task list with </w:t>
+      </w:r>
+      <w:r>
+        <w:rPr>
+          <w:rFonts w:asciiTheme="majorHAnsi" w:hAnsiTheme="majorHAnsi"/>
+        </w:rPr>
+        <w:t>priority</w:t>
+      </w:r>
+    </w:p>
+    <w:p>
+      <w:pPr>
+        <w:pStyle w:val="NormalWeb"/>
+        <w:shd w:val="clear" w:color="auto" w:fill="FFFFFF"/>
+        <w:spacing w:before="0" w:beforeAutospacing="0" w:after="0" w:afterAutospacing="0"/>
+        <w:jc w:val="both"/>
+        <w:rPr>
+          <w:iCs/>
+        </w:rPr>
+      </w:pPr>
+    </w:p>
+    <w:p>
+      <w:pPr>
+        <w:pStyle w:val="NormalWeb"/>
+        <w:shd w:val="clear" w:color="auto" w:fill="B8CCE4" w:themeFill="accent1" w:themeFillTint="66"/>
+        <w:spacing w:before="0" w:beforeAutospacing="0" w:after="0" w:afterAutospacing="0"/>
+        <w:jc w:val="both"/>
+        <w:rPr>
+          <w:rFonts w:asciiTheme="majorHAnsi" w:hAnsiTheme="majorHAnsi"/>
+        </w:rPr>
+      </w:pPr>
+      <w:r>
+        <w:rPr>
+          <w:rFonts w:asciiTheme="majorHAnsi" w:hAnsiTheme="majorHAnsi"/>
+        </w:rPr>
+        <w:t>Line Manager Dashboard</w:t>
+      </w:r>
+    </w:p>
+    <w:p>
+      <w:pPr>
+        <w:pStyle w:val="NormalWeb"/>
+        <w:shd w:val="clear" w:color="auto" w:fill="FFFFFF"/>
+        <w:spacing w:before="0" w:beforeAutospacing="0" w:after="0" w:afterAutospacing="0"/>
+        <w:jc w:val="both"/>
+        <w:rPr>
+          <w:rFonts w:asciiTheme="majorHAnsi" w:hAnsiTheme="majorHAnsi"/>
+        </w:rPr>
+      </w:pPr>
+      <w:r>
+        <w:rPr>
+          <w:rFonts w:asciiTheme="majorHAnsi" w:hAnsiTheme="majorHAnsi"/>
+        </w:rPr>
+        <w:t>All the same as User Dashboard.</w:t>
+      </w:r>
+    </w:p>
+    <w:p>
+      <w:pPr>
+        <w:pStyle w:val="NormalWeb"/>
+        <w:shd w:val="clear" w:color="auto" w:fill="FFFFFF"/>
+        <w:spacing w:before="0" w:beforeAutospacing="0" w:after="0" w:afterAutospacing="0"/>
+        <w:jc w:val="both"/>
+        <w:rPr>
+          <w:rFonts w:asciiTheme="majorHAnsi" w:hAnsiTheme="majorHAnsi"/>
+        </w:rPr>
+      </w:pPr>
+      <w:r>
+        <w:rPr>
+          <w:rFonts w:asciiTheme="majorHAnsi" w:hAnsiTheme="majorHAnsi"/>
+        </w:rPr>
+        <w:t xml:space="preserve">Additional All team </w:t>
+      </w:r>
+      <w:r>
+        <w:rPr>
+          <w:rFonts w:asciiTheme="majorHAnsi" w:hAnsiTheme="majorHAnsi"/>
+        </w:rPr>
+        <w:t>member</w:t>
+      </w:r>
+      <w:r>
+        <w:rPr>
+          <w:rFonts w:asciiTheme="majorHAnsi" w:hAnsiTheme="majorHAnsi"/>
+        </w:rPr>
+        <w:t xml:space="preserve"> time status</w:t>
+      </w:r>
+    </w:p>
+    <w:p>
+      <w:pPr>
+        <w:pStyle w:val="NormalWeb"/>
+        <w:shd w:val="clear" w:color="auto" w:fill="FFFFFF"/>
+        <w:spacing w:before="0" w:beforeAutospacing="0" w:after="0" w:afterAutospacing="0"/>
+        <w:jc w:val="both"/>
+        <w:rPr>
+          <w:rFonts w:asciiTheme="majorHAnsi" w:hAnsiTheme="majorHAnsi"/>
+        </w:rPr>
+      </w:pPr>
+      <w:r>
+        <w:rPr>
+          <w:rFonts w:asciiTheme="majorHAnsi" w:hAnsiTheme="majorHAnsi"/>
+        </w:rPr>
+        <w:tab/>
+        <w:t>All employee time will show</w:t>
+      </w:r>
+    </w:p>
+    <w:p>
+      <w:pPr>
+        <w:pStyle w:val="NormalWeb"/>
+        <w:shd w:val="clear" w:color="auto" w:fill="FFFFFF"/>
+        <w:spacing w:before="0" w:beforeAutospacing="0" w:after="0" w:afterAutospacing="0"/>
+        <w:jc w:val="both"/>
+        <w:rPr>
+          <w:rFonts w:asciiTheme="majorHAnsi" w:hAnsiTheme="majorHAnsi"/>
+        </w:rPr>
+      </w:pPr>
+      <w:r>
+        <w:rPr>
+          <w:rFonts w:asciiTheme="majorHAnsi" w:hAnsiTheme="majorHAnsi"/>
+        </w:rPr>
+        <w:tab/>
+        <w:t xml:space="preserve">Individual Employee time will </w:t>
+      </w:r>
+      <w:r>
+        <w:rPr>
+          <w:rFonts w:asciiTheme="majorHAnsi" w:hAnsiTheme="majorHAnsi"/>
+        </w:rPr>
+        <w:t>show with</w:t>
+      </w:r>
+      <w:r>
+        <w:rPr>
+          <w:rFonts w:asciiTheme="majorHAnsi" w:hAnsiTheme="majorHAnsi"/>
+        </w:rPr>
+        <w:t xml:space="preserve"> </w:t>
+      </w:r>
+      <w:r>
+        <w:rPr>
+          <w:rFonts w:asciiTheme="majorHAnsi" w:hAnsiTheme="majorHAnsi"/>
+        </w:rPr>
+        <w:t>Employee</w:t>
+      </w:r>
+      <w:r>
+        <w:rPr>
+          <w:rFonts w:asciiTheme="majorHAnsi" w:hAnsiTheme="majorHAnsi"/>
+        </w:rPr>
+        <w:t xml:space="preserve"> ID and date range</w:t>
+      </w:r>
+    </w:p>
+    <w:p>
+      <w:pPr>
+        <w:pStyle w:val="NormalWeb"/>
+        <w:shd w:val="clear" w:color="auto" w:fill="FFFFFF"/>
+        <w:spacing w:before="0" w:beforeAutospacing="0" w:after="0" w:afterAutospacing="0"/>
+        <w:jc w:val="both"/>
+        <w:rPr>
+          <w:rFonts w:asciiTheme="majorHAnsi" w:hAnsiTheme="majorHAnsi"/>
+        </w:rPr>
+      </w:pPr>
+      <w:r>
+        <w:rPr>
+          <w:rFonts w:asciiTheme="majorHAnsi" w:hAnsiTheme="majorHAnsi"/>
+        </w:rPr>
+        <w:t>which employee have on leave</w:t>
+      </w:r>
+    </w:p>
+    <w:p>
+      <w:pPr>
+        <w:pStyle w:val="NormalWeb"/>
+        <w:shd w:val="clear" w:color="auto" w:fill="FFFFFF"/>
+        <w:spacing w:before="0" w:beforeAutospacing="0" w:after="0" w:afterAutospacing="0"/>
+        <w:jc w:val="both"/>
+        <w:rPr>
+          <w:rFonts w:asciiTheme="majorHAnsi" w:hAnsiTheme="majorHAnsi"/>
+        </w:rPr>
+      </w:pPr>
+      <w:r>
+        <w:rPr>
+          <w:rFonts w:asciiTheme="majorHAnsi" w:hAnsiTheme="majorHAnsi"/>
+        </w:rPr>
+        <w:t>Employee trend like time, task completeness</w:t>
+      </w:r>
+    </w:p>
+    <w:p>
+      <w:pPr>
+        <w:pStyle w:val="NormalWeb"/>
+        <w:shd w:val="clear" w:color="auto" w:fill="FFFFFF"/>
+        <w:spacing w:before="0" w:beforeAutospacing="0" w:after="0" w:afterAutospacing="0"/>
+        <w:jc w:val="both"/>
+        <w:rPr>
+          <w:rFonts w:asciiTheme="majorHAnsi" w:hAnsiTheme="majorHAnsi"/>
+        </w:rPr>
+      </w:pPr>
+    </w:p>
+    <w:p>
+      <w:pPr>
+        <w:pStyle w:val="NormalWeb"/>
+        <w:shd w:val="clear" w:color="auto" w:fill="B8CCE4" w:themeFill="accent1" w:themeFillTint="66"/>
+        <w:spacing w:before="0" w:beforeAutospacing="0" w:after="0" w:afterAutospacing="0"/>
+        <w:jc w:val="both"/>
+        <w:rPr>
+          <w:rFonts w:asciiTheme="majorHAnsi" w:hAnsiTheme="majorHAnsi"/>
+        </w:rPr>
+      </w:pPr>
+      <w:r>
+        <w:rPr>
+          <w:rFonts w:asciiTheme="majorHAnsi" w:hAnsiTheme="majorHAnsi"/>
+        </w:rPr>
+        <w:t>Line Manager Dashboard</w:t>
+      </w:r>
+    </w:p>
+    <w:p>
+      <w:pPr>
+        <w:pStyle w:val="NormalWeb"/>
+        <w:shd w:val="clear" w:color="auto" w:fill="FFFFFF"/>
+        <w:spacing w:before="0" w:beforeAutospacing="0" w:after="0" w:afterAutospacing="0"/>
+        <w:jc w:val="both"/>
+        <w:rPr>
+          <w:rFonts w:asciiTheme="majorHAnsi" w:hAnsiTheme="majorHAnsi"/>
+        </w:rPr>
+      </w:pPr>
+      <w:r>
+        <w:rPr>
+          <w:rFonts w:asciiTheme="majorHAnsi" w:hAnsiTheme="majorHAnsi"/>
+        </w:rPr>
+        <w:t>All the same as User Dashboard and Line Manger Dashboard</w:t>
+      </w:r>
+    </w:p>
+    <w:p>
+      <w:pPr>
+        <w:pStyle w:val="NormalWeb"/>
+        <w:shd w:val="clear" w:color="auto" w:fill="FFFFFF"/>
+        <w:spacing w:before="0" w:beforeAutospacing="0" w:after="0" w:afterAutospacing="0"/>
+        <w:jc w:val="both"/>
+        <w:rPr>
+          <w:rFonts w:asciiTheme="majorHAnsi" w:hAnsiTheme="majorHAnsi"/>
+        </w:rPr>
+      </w:pPr>
+      <w:r>
+        <w:rPr>
+          <w:rFonts w:asciiTheme="majorHAnsi" w:hAnsiTheme="majorHAnsi"/>
+        </w:rPr>
+        <w:t>Additional All employee time status</w:t>
+      </w:r>
+    </w:p>
+    <w:p>
+      <w:pPr>
+        <w:pStyle w:val="NormalWeb"/>
+        <w:shd w:val="clear" w:color="auto" w:fill="FFFFFF"/>
+        <w:spacing w:before="0" w:beforeAutospacing="0" w:after="0" w:afterAutospacing="0"/>
+        <w:jc w:val="both"/>
+        <w:rPr>
+          <w:rFonts w:asciiTheme="majorHAnsi" w:hAnsiTheme="majorHAnsi"/>
+        </w:rPr>
+      </w:pPr>
+      <w:r>
+        <w:rPr>
+          <w:rFonts w:asciiTheme="majorHAnsi" w:hAnsiTheme="majorHAnsi"/>
+        </w:rPr>
+        <w:t>Total Present today</w:t>
+      </w:r>
+    </w:p>
+    <w:p>
+      <w:pPr>
+        <w:pStyle w:val="NormalWeb"/>
+        <w:shd w:val="clear" w:color="auto" w:fill="FFFFFF"/>
+        <w:spacing w:before="0" w:beforeAutospacing="0" w:after="0" w:afterAutospacing="0"/>
+        <w:jc w:val="both"/>
+        <w:rPr>
+          <w:rFonts w:asciiTheme="majorHAnsi" w:hAnsiTheme="majorHAnsi"/>
+        </w:rPr>
+      </w:pPr>
+      <w:r>
+        <w:rPr>
+          <w:rFonts w:asciiTheme="majorHAnsi" w:hAnsiTheme="majorHAnsi"/>
+        </w:rPr>
+        <w:t>Today attendance status report with Graph / Pie Report</w:t>
+      </w:r>
+    </w:p>
+    <w:p>
+      <w:pPr>
+        <w:pStyle w:val="NormalWeb"/>
+        <w:shd w:val="clear" w:color="auto" w:fill="FFFFFF"/>
+        <w:spacing w:before="0" w:beforeAutospacing="0" w:after="0" w:afterAutospacing="0"/>
+        <w:jc w:val="both"/>
+        <w:rPr>
+          <w:rFonts w:asciiTheme="majorHAnsi" w:hAnsiTheme="majorHAnsi"/>
+        </w:rPr>
+      </w:pPr>
+      <w:r>
+        <w:rPr>
+          <w:rFonts w:asciiTheme="majorHAnsi" w:hAnsiTheme="majorHAnsi"/>
+        </w:rPr>
+        <w:t xml:space="preserve">how many </w:t>
+      </w:r>
+      <w:r>
+        <w:rPr>
+          <w:rFonts w:asciiTheme="majorHAnsi" w:hAnsiTheme="majorHAnsi"/>
+        </w:rPr>
+        <w:t>employees</w:t>
+      </w:r>
+      <w:r>
+        <w:rPr>
+          <w:rFonts w:asciiTheme="majorHAnsi" w:hAnsiTheme="majorHAnsi"/>
+        </w:rPr>
+        <w:t xml:space="preserve"> today leave. It will display company wise when click details</w:t>
+      </w:r>
+    </w:p>
+    <w:p>
+      <w:pPr>
+        <w:pStyle w:val="NormalWeb"/>
+        <w:shd w:val="clear" w:color="auto" w:fill="FFFFFF"/>
+        <w:spacing w:before="0" w:beforeAutospacing="0" w:after="0" w:afterAutospacing="0"/>
+        <w:jc w:val="both"/>
+        <w:rPr>
+          <w:rFonts w:asciiTheme="majorHAnsi" w:hAnsiTheme="majorHAnsi"/>
+        </w:rPr>
+      </w:pPr>
+    </w:p>
+    <w:p>
+      <w:pPr>
+        <w:pStyle w:val="NormalWeb"/>
+        <w:shd w:val="clear" w:color="auto" w:fill="FFFFFF"/>
+        <w:spacing w:before="0" w:beforeAutospacing="0" w:after="0" w:afterAutospacing="0"/>
+        <w:jc w:val="both"/>
+        <w:rPr>
+          <w:rFonts w:asciiTheme="majorHAnsi" w:hAnsiTheme="majorHAnsi"/>
+        </w:rPr>
+      </w:pPr>
+      <w:r>
+        <w:rPr>
+          <w:rFonts w:asciiTheme="majorHAnsi" w:hAnsiTheme="majorHAnsi"/>
+        </w:rPr>
+        <w:t>Leave Module</w:t>
+      </w:r>
+    </w:p>
+    <w:p>
+      <w:pPr>
+        <w:pStyle w:val="NormalWeb"/>
+        <w:shd w:val="clear" w:color="auto" w:fill="FFFFFF"/>
+        <w:spacing w:before="0" w:beforeAutospacing="0" w:after="0" w:afterAutospacing="0"/>
+        <w:jc w:val="both"/>
+        <w:rPr>
+          <w:rFonts w:asciiTheme="majorHAnsi" w:hAnsiTheme="majorHAnsi"/>
+        </w:rPr>
+      </w:pPr>
+      <w:r>
+        <w:rPr>
+          <w:rFonts w:asciiTheme="majorHAnsi" w:hAnsiTheme="majorHAnsi"/>
+        </w:rPr>
+        <w:t>-Employee can apply leave in define format to his/her line manger</w:t>
+      </w:r>
+    </w:p>
+    <w:p>
+      <w:pPr>
+        <w:pStyle w:val="NormalWeb"/>
+        <w:shd w:val="clear" w:color="auto" w:fill="FFFFFF"/>
+        <w:spacing w:before="0" w:beforeAutospacing="0" w:after="0" w:afterAutospacing="0"/>
+        <w:jc w:val="both"/>
+        <w:rPr>
+          <w:rFonts w:asciiTheme="majorHAnsi" w:hAnsiTheme="majorHAnsi"/>
+        </w:rPr>
+      </w:pPr>
+      <w:r>
+        <w:rPr>
+          <w:rFonts w:asciiTheme="majorHAnsi" w:hAnsiTheme="majorHAnsi"/>
+        </w:rPr>
+        <w:lastRenderedPageBreak/>
+        <w:tab/>
+        <w:t>Apply Before consumed: it will approve by line manager and notify to HR</w:t>
+      </w:r>
+    </w:p>
+    <w:p>
+      <w:pPr>
+        <w:pStyle w:val="NormalWeb"/>
+        <w:shd w:val="clear" w:color="auto" w:fill="FFFFFF"/>
+        <w:spacing w:before="0" w:beforeAutospacing="0" w:after="0" w:afterAutospacing="0"/>
+        <w:jc w:val="both"/>
+        <w:rPr>
+          <w:rFonts w:asciiTheme="majorHAnsi" w:hAnsiTheme="majorHAnsi"/>
+        </w:rPr>
+      </w:pPr>
+      <w:r>
+        <w:rPr>
+          <w:rFonts w:asciiTheme="majorHAnsi" w:hAnsiTheme="majorHAnsi"/>
+        </w:rPr>
+        <w:tab/>
+        <w:t xml:space="preserve">Apply After Consumed: Both Line manager and HR have to approve then will </w:t>
+      </w:r>
+      <w:proofErr w:type="spellStart"/>
+      <w:r>
+        <w:rPr>
+          <w:rFonts w:asciiTheme="majorHAnsi" w:hAnsiTheme="majorHAnsi"/>
+        </w:rPr>
+        <w:t>aproved</w:t>
+      </w:r>
+      <w:proofErr w:type="spellEnd"/>
+      <w:r>
+        <w:rPr>
+          <w:rFonts w:asciiTheme="majorHAnsi" w:hAnsiTheme="majorHAnsi"/>
+        </w:rPr>
+        <w:t xml:space="preserve"> otherwise rejected</w:t>
+      </w:r>
+    </w:p>
+    <w:p>
+      <w:pPr>
+        <w:pStyle w:val="NormalWeb"/>
+        <w:shd w:val="clear" w:color="auto" w:fill="FFFFFF"/>
+        <w:spacing w:before="0" w:beforeAutospacing="0" w:after="0" w:afterAutospacing="0"/>
+        <w:jc w:val="both"/>
+        <w:rPr>
+          <w:rFonts w:asciiTheme="majorHAnsi" w:hAnsiTheme="majorHAnsi"/>
+        </w:rPr>
+      </w:pPr>
+      <w:r>
+        <w:rPr>
+          <w:rFonts w:asciiTheme="majorHAnsi" w:hAnsiTheme="majorHAnsi"/>
+        </w:rPr>
+        <w:t>-Employee can Apply late time approval for specific reason like on Field duty, missing punch card etc.</w:t>
+      </w:r>
+    </w:p>
+    <w:p>
+      <w:pPr>
+        <w:pStyle w:val="NormalWeb"/>
+        <w:shd w:val="clear" w:color="auto" w:fill="FFFFFF"/>
+        <w:spacing w:before="0" w:beforeAutospacing="0" w:after="0" w:afterAutospacing="0"/>
+        <w:jc w:val="both"/>
+        <w:rPr>
+          <w:rFonts w:asciiTheme="majorHAnsi" w:hAnsiTheme="majorHAnsi"/>
+        </w:rPr>
+      </w:pPr>
+    </w:p>
+    <w:p>
+      <w:pPr>
+        <w:pStyle w:val="NormalWeb"/>
+        <w:shd w:val="clear" w:color="auto" w:fill="FFFFFF"/>
+        <w:spacing w:before="0" w:beforeAutospacing="0" w:after="0" w:afterAutospacing="0"/>
+        <w:jc w:val="both"/>
+        <w:rPr>
+          <w:rFonts w:asciiTheme="majorHAnsi" w:hAnsiTheme="majorHAnsi"/>
+        </w:rPr>
+      </w:pPr>
+      <w:r>
+        <w:rPr>
+          <w:rFonts w:asciiTheme="majorHAnsi" w:hAnsiTheme="majorHAnsi"/>
+        </w:rPr>
+        <w:t xml:space="preserve">Have create Line manger dependency page </w:t>
+      </w:r>
+    </w:p>
+    <w:p>
+      <w:pPr>
+        <w:spacing w:line="240" w:lineRule="auto"/>
+        <w:rPr>
+          <w:rStyle w:val="SubtleEmphasis"/>
+          <w:rFonts w:asciiTheme="majorHAnsi" w:hAnsiTheme="majorHAnsi"/>
+          <w:i w:val="0"/>
+          <w:color w:val="auto"/>
+        </w:rPr>
+      </w:pPr>
+    </w:p>
+    <w:p>
+      <w:pPr>
+        <w:spacing w:line="240" w:lineRule="auto"/>
         <w:rPr>
           <w:rStyle w:val="SubtleEmphasis"/>
           <w:rFonts w:asciiTheme="majorHAnsi" w:hAnsiTheme="majorHAnsi"/>
@@ -6125,6 +7005,7 @@
     </w:tbl>
     <w:p>
       <w:pPr>
+        <w:spacing w:line="240" w:lineRule="auto"/>
         <w:rPr>
           <w:rStyle w:val="SubtleEmphasis"/>
           <w:rFonts w:asciiTheme="majorHAnsi" w:hAnsiTheme="majorHAnsi"/>
@@ -6181,6 +7062,7 @@
     </w:p>
     <w:p>
       <w:pPr>
+        <w:spacing w:line="240" w:lineRule="auto"/>
         <w:rPr>
           <w:rStyle w:val="SubtleEmphasis"/>
           <w:rFonts w:asciiTheme="majorHAnsi" w:hAnsiTheme="majorHAnsi"/>
@@ -6233,34 +7115,56 @@
     </w:p>
     <w:p>
       <w:pPr>
+        <w:spacing w:line="240" w:lineRule="auto"/>
+        <w:rPr>
+          <w:rStyle w:val="SubtleEmphasis"/>
+          <w:rFonts w:asciiTheme="majorHAnsi" w:hAnsiTheme="majorHAnsi"/>
+          <w:b/>
+          <w:bCs/>
+          <w:i w:val="0"/>
+          <w:color w:val="auto"/>
+        </w:rPr>
+      </w:pPr>
+    </w:p>
+    <w:p>
+      <w:pPr>
         <w:pStyle w:val="Heading2"/>
+        <w:spacing w:line="240" w:lineRule="auto"/>
         <w:rPr>
           <w:rFonts w:asciiTheme="majorHAnsi" w:hAnsiTheme="majorHAnsi"/>
           <w:iCs/>
           <w:sz w:val="24"/>
         </w:rPr>
       </w:pPr>
+      <w:bookmarkStart w:id="13" w:name="_Toc15888618"/>
       <w:r>
         <w:rPr>
           <w:rFonts w:asciiTheme="majorHAnsi" w:hAnsiTheme="majorHAnsi"/>
           <w:iCs/>
           <w:sz w:val="24"/>
         </w:rPr>
-        <w:lastRenderedPageBreak/>
-        <w:t xml:space="preserve">Login Page: </w:t>
+        <w:t>Login Page:</w:t>
+      </w:r>
+      <w:bookmarkEnd w:id="13"/>
+      <w:r>
+        <w:rPr>
+          <w:rFonts w:asciiTheme="majorHAnsi" w:hAnsiTheme="majorHAnsi"/>
+          <w:iCs/>
+          <w:sz w:val="24"/>
+        </w:rPr>
+        <w:t xml:space="preserve"> </w:t>
       </w:r>
     </w:p>
     <w:p>
       <w:pPr>
         <w:pStyle w:val="NormalWeb"/>
         <w:shd w:val="clear" w:color="auto" w:fill="FFFFFF"/>
-        <w:spacing w:before="0" w:beforeAutospacing="0" w:after="0" w:afterAutospacing="0" w:line="330" w:lineRule="atLeast"/>
+        <w:spacing w:before="0" w:beforeAutospacing="0" w:after="0" w:afterAutospacing="0"/>
         <w:jc w:val="both"/>
         <w:rPr>
           <w:rFonts w:asciiTheme="majorHAnsi" w:hAnsiTheme="majorHAnsi"/>
         </w:rPr>
       </w:pPr>
-      <w:bookmarkStart w:id="11" w:name="_Toc15203378"/>
       <w:r>
         <w:rPr>
           <w:rFonts w:asciiTheme="majorHAnsi" w:hAnsiTheme="majorHAnsi"/>
@@ -6296,7 +7200,7 @@
       <w:pPr>
         <w:pStyle w:val="NormalWeb"/>
         <w:shd w:val="clear" w:color="auto" w:fill="FFFFFF"/>
-        <w:spacing w:before="0" w:beforeAutospacing="0" w:after="0" w:afterAutospacing="0" w:line="330" w:lineRule="atLeast"/>
+        <w:spacing w:before="0" w:beforeAutospacing="0" w:after="0" w:afterAutospacing="0"/>
         <w:jc w:val="both"/>
         <w:rPr>
           <w:rFonts w:asciiTheme="majorHAnsi" w:hAnsiTheme="majorHAnsi"/>
@@ -6313,7 +7217,124 @@
       <w:pPr>
         <w:pStyle w:val="NormalWeb"/>
         <w:shd w:val="clear" w:color="auto" w:fill="FFFFFF"/>
-        <w:spacing w:before="0" w:beforeAutospacing="0" w:after="0" w:afterAutospacing="0" w:line="330" w:lineRule="atLeast"/>
+        <w:spacing w:before="0" w:beforeAutospacing="0" w:after="0" w:afterAutospacing="0"/>
+        <w:jc w:val="both"/>
+        <w:rPr>
+          <w:rFonts w:asciiTheme="majorHAnsi" w:hAnsiTheme="majorHAnsi"/>
+        </w:rPr>
+      </w:pPr>
+    </w:p>
+    <w:p>
+      <w:pPr>
+        <w:pStyle w:val="NormalWeb"/>
+        <w:numPr>
+          <w:ilvl w:val="0"/>
+          <w:numId w:val="46"/>
+        </w:numPr>
+        <w:shd w:val="clear" w:color="auto" w:fill="FFFFFF"/>
+        <w:spacing w:before="0" w:beforeAutospacing="0" w:after="0" w:afterAutospacing="0"/>
+        <w:jc w:val="both"/>
+        <w:rPr>
+          <w:rFonts w:asciiTheme="majorHAnsi" w:hAnsiTheme="majorHAnsi"/>
+        </w:rPr>
+      </w:pPr>
+      <w:r>
+        <w:rPr>
+          <w:rFonts w:asciiTheme="majorHAnsi" w:hAnsiTheme="majorHAnsi"/>
+        </w:rPr>
+        <w:t>Add Remember function</w:t>
+      </w:r>
+    </w:p>
+    <w:p>
+      <w:pPr>
+        <w:pStyle w:val="NormalWeb"/>
+        <w:numPr>
+          <w:ilvl w:val="0"/>
+          <w:numId w:val="46"/>
+        </w:numPr>
+        <w:shd w:val="clear" w:color="auto" w:fill="FFFFFF"/>
+        <w:spacing w:before="0" w:beforeAutospacing="0" w:after="0" w:afterAutospacing="0"/>
+        <w:jc w:val="both"/>
+        <w:rPr>
+          <w:rFonts w:asciiTheme="majorHAnsi" w:hAnsiTheme="majorHAnsi"/>
+        </w:rPr>
+      </w:pPr>
+      <w:r>
+        <w:rPr>
+          <w:rFonts w:asciiTheme="majorHAnsi" w:hAnsiTheme="majorHAnsi"/>
+        </w:rPr>
+        <w:lastRenderedPageBreak/>
+        <w:t>Forgot Password</w:t>
+      </w:r>
+    </w:p>
+    <w:p>
+      <w:pPr>
+        <w:pStyle w:val="NormalWeb"/>
+        <w:numPr>
+          <w:ilvl w:val="0"/>
+          <w:numId w:val="46"/>
+        </w:numPr>
+        <w:shd w:val="clear" w:color="auto" w:fill="FFFFFF"/>
+        <w:spacing w:before="0" w:beforeAutospacing="0" w:after="0" w:afterAutospacing="0"/>
+        <w:jc w:val="both"/>
+        <w:rPr>
+          <w:rFonts w:asciiTheme="majorHAnsi" w:hAnsiTheme="majorHAnsi"/>
+        </w:rPr>
+      </w:pPr>
+      <w:r>
+        <w:rPr>
+          <w:rFonts w:asciiTheme="majorHAnsi" w:hAnsiTheme="majorHAnsi"/>
+        </w:rPr>
+        <w:t>Change Password</w:t>
+      </w:r>
+    </w:p>
+    <w:p>
+      <w:pPr>
+        <w:pStyle w:val="NormalWeb"/>
+        <w:numPr>
+          <w:ilvl w:val="0"/>
+          <w:numId w:val="46"/>
+        </w:numPr>
+        <w:shd w:val="clear" w:color="auto" w:fill="FFFFFF"/>
+        <w:spacing w:before="0" w:beforeAutospacing="0" w:after="0" w:afterAutospacing="0"/>
+        <w:jc w:val="both"/>
+        <w:rPr>
+          <w:rFonts w:asciiTheme="majorHAnsi" w:hAnsiTheme="majorHAnsi"/>
+        </w:rPr>
+      </w:pPr>
+      <w:r>
+        <w:rPr>
+          <w:rFonts w:asciiTheme="majorHAnsi" w:hAnsiTheme="majorHAnsi"/>
+        </w:rPr>
+        <w:t>Display User name like: Welcome Username</w:t>
+      </w:r>
+    </w:p>
+    <w:p>
+      <w:pPr>
+        <w:pStyle w:val="NormalWeb"/>
+        <w:numPr>
+          <w:ilvl w:val="0"/>
+          <w:numId w:val="46"/>
+        </w:numPr>
+        <w:shd w:val="clear" w:color="auto" w:fill="FFFFFF"/>
+        <w:spacing w:before="0" w:beforeAutospacing="0" w:after="0" w:afterAutospacing="0"/>
+        <w:jc w:val="both"/>
+        <w:rPr>
+          <w:rFonts w:asciiTheme="majorHAnsi" w:hAnsiTheme="majorHAnsi"/>
+        </w:rPr>
+      </w:pPr>
+      <w:r>
+        <w:rPr>
+          <w:rFonts w:asciiTheme="majorHAnsi" w:hAnsiTheme="majorHAnsi"/>
+        </w:rPr>
+        <w:t>Display User Profile Picture to Right Top Corner</w:t>
+      </w:r>
+    </w:p>
+    <w:p>
+      <w:pPr>
+        <w:pStyle w:val="NormalWeb"/>
+        <w:shd w:val="clear" w:color="auto" w:fill="FFFFFF"/>
+        <w:spacing w:before="0" w:beforeAutospacing="0" w:after="0" w:afterAutospacing="0"/>
         <w:jc w:val="both"/>
         <w:rPr>
           <w:rFonts w:asciiTheme="majorHAnsi" w:hAnsiTheme="majorHAnsi"/>
@@ -6328,7 +7349,7 @@
           <w:numId w:val="44"/>
         </w:numPr>
         <w:shd w:val="clear" w:color="auto" w:fill="FFFFFF"/>
-        <w:spacing w:before="0" w:beforeAutospacing="0" w:after="0" w:afterAutospacing="0" w:line="330" w:lineRule="atLeast"/>
+        <w:spacing w:before="0" w:beforeAutospacing="0" w:after="0" w:afterAutospacing="0"/>
         <w:jc w:val="both"/>
         <w:rPr>
           <w:rFonts w:asciiTheme="majorHAnsi" w:hAnsiTheme="majorHAnsi"/>
@@ -6379,7 +7400,7 @@
           <w:numId w:val="44"/>
         </w:numPr>
         <w:shd w:val="clear" w:color="auto" w:fill="FFFFFF"/>
-        <w:spacing w:before="0" w:beforeAutospacing="0" w:after="0" w:afterAutospacing="0" w:line="330" w:lineRule="atLeast"/>
+        <w:spacing w:before="0" w:beforeAutospacing="0" w:after="0" w:afterAutospacing="0"/>
         <w:jc w:val="both"/>
         <w:rPr>
           <w:rFonts w:asciiTheme="majorHAnsi" w:hAnsiTheme="majorHAnsi"/>
@@ -6400,7 +7421,7 @@
           <w:numId w:val="44"/>
         </w:numPr>
         <w:shd w:val="clear" w:color="auto" w:fill="FFFFFF"/>
-        <w:spacing w:before="0" w:beforeAutospacing="0" w:after="0" w:afterAutospacing="0" w:line="330" w:lineRule="atLeast"/>
+        <w:spacing w:before="0" w:beforeAutospacing="0" w:after="0" w:afterAutospacing="0"/>
         <w:jc w:val="both"/>
         <w:rPr>
           <w:rFonts w:asciiTheme="majorHAnsi" w:hAnsiTheme="majorHAnsi"/>
@@ -6410,7 +7431,15 @@
         <w:rPr>
           <w:rFonts w:asciiTheme="majorHAnsi" w:hAnsiTheme="majorHAnsi"/>
         </w:rPr>
-        <w:t>If the user is a valid user and wrong password is given by the user, it will give the message, number of failed attempts.</w:t>
+        <w:t>If the user is a valid user and wrong password is gi</w:t>
+      </w:r>
+      <w:bookmarkStart w:id="14" w:name="_GoBack"/>
+      <w:bookmarkEnd w:id="14"/>
+      <w:r>
+        <w:rPr>
+          <w:rFonts w:asciiTheme="majorHAnsi" w:hAnsiTheme="majorHAnsi"/>
+        </w:rPr>
+        <w:t>ven by the user, it will give the me</w:t>
       </w:r>
     </w:p>
     <w:p>
@@ -6421,7 +7450,34 @@
           <w:numId w:val="44"/>
         </w:numPr>
         <w:shd w:val="clear" w:color="auto" w:fill="FFFFFF"/>
-        <w:spacing w:before="0" w:beforeAutospacing="0" w:after="0" w:afterAutospacing="0" w:line="330" w:lineRule="atLeast"/>
+        <w:spacing w:before="0" w:beforeAutospacing="0" w:after="0" w:afterAutospacing="0"/>
+        <w:jc w:val="both"/>
+        <w:rPr>
+          <w:rFonts w:asciiTheme="majorHAnsi" w:hAnsiTheme="majorHAnsi"/>
+        </w:rPr>
+      </w:pPr>
+      <w:r>
+        <w:rPr>
+          <w:rFonts w:asciiTheme="majorHAnsi" w:hAnsiTheme="majorHAnsi"/>
+        </w:rPr>
+        <w:t>N</w:t>
+      </w:r>
+      <w:r>
+        <w:rPr>
+          <w:rFonts w:asciiTheme="majorHAnsi" w:hAnsiTheme="majorHAnsi"/>
+        </w:rPr>
+        <w:t>umber of failed attempts.</w:t>
+      </w:r>
+    </w:p>
+    <w:p>
+      <w:pPr>
+        <w:pStyle w:val="NormalWeb"/>
+        <w:numPr>
+          <w:ilvl w:val="0"/>
+          <w:numId w:val="44"/>
+        </w:numPr>
+        <w:shd w:val="clear" w:color="auto" w:fill="FFFFFF"/>
+        <w:spacing w:before="0" w:beforeAutospacing="0" w:after="0" w:afterAutospacing="0"/>
         <w:jc w:val="both"/>
         <w:rPr>
           <w:rFonts w:asciiTheme="majorHAnsi" w:hAnsiTheme="majorHAnsi"/>
@@ -6438,7 +7494,31 @@
       <w:pPr>
         <w:pStyle w:val="NormalWeb"/>
         <w:shd w:val="clear" w:color="auto" w:fill="FFFFFF"/>
-        <w:spacing w:before="0" w:beforeAutospacing="0" w:after="0" w:afterAutospacing="0" w:line="330" w:lineRule="atLeast"/>
+        <w:spacing w:before="0" w:beforeAutospacing="0" w:after="0" w:afterAutospacing="0"/>
+        <w:ind w:left="720"/>
+        <w:jc w:val="both"/>
+        <w:rPr>
+          <w:rFonts w:asciiTheme="majorHAnsi" w:hAnsiTheme="majorHAnsi"/>
+        </w:rPr>
+      </w:pPr>
+    </w:p>
+    <w:p>
+      <w:pPr>
+        <w:pStyle w:val="NormalWeb"/>
+        <w:shd w:val="clear" w:color="auto" w:fill="FFFFFF"/>
+        <w:spacing w:before="0" w:beforeAutospacing="0" w:after="0" w:afterAutospacing="0"/>
+        <w:ind w:left="720"/>
+        <w:jc w:val="both"/>
+        <w:rPr>
+          <w:rFonts w:asciiTheme="majorHAnsi" w:hAnsiTheme="majorHAnsi"/>
+        </w:rPr>
+      </w:pPr>
+    </w:p>
+    <w:p>
+      <w:pPr>
+        <w:pStyle w:val="NormalWeb"/>
+        <w:shd w:val="clear" w:color="auto" w:fill="FFFFFF"/>
+        <w:spacing w:before="0" w:beforeAutospacing="0" w:after="0" w:afterAutospacing="0"/>
         <w:jc w:val="center"/>
         <w:rPr>
           <w:rFonts w:asciiTheme="majorHAnsi" w:hAnsiTheme="majorHAnsi"/>
@@ -6489,7 +7569,7 @@
       <w:pPr>
         <w:pStyle w:val="NormalWeb"/>
         <w:shd w:val="clear" w:color="auto" w:fill="FFFFFF"/>
-        <w:spacing w:before="0" w:beforeAutospacing="0" w:after="0" w:afterAutospacing="0" w:line="330" w:lineRule="atLeast"/>
+        <w:spacing w:before="0" w:beforeAutospacing="0" w:after="0" w:afterAutospacing="0"/>
         <w:jc w:val="center"/>
         <w:rPr>
           <w:rFonts w:asciiTheme="majorHAnsi" w:hAnsiTheme="majorHAnsi"/>
@@ -6506,7 +7586,7 @@
       <w:pPr>
         <w:pStyle w:val="NormalWeb"/>
         <w:shd w:val="clear" w:color="auto" w:fill="FFFFFF"/>
-        <w:spacing w:before="0" w:beforeAutospacing="0" w:after="0" w:afterAutospacing="0" w:line="330" w:lineRule="atLeast"/>
+        <w:spacing w:before="0" w:beforeAutospacing="0" w:after="0" w:afterAutospacing="0"/>
         <w:jc w:val="center"/>
         <w:rPr>
           <w:rFonts w:asciiTheme="majorHAnsi" w:hAnsiTheme="majorHAnsi"/>
@@ -6517,7 +7597,7 @@
       <w:pPr>
         <w:pStyle w:val="NormalWeb"/>
         <w:shd w:val="clear" w:color="auto" w:fill="FFFFFF"/>
-        <w:spacing w:before="0" w:beforeAutospacing="0" w:after="0" w:afterAutospacing="0" w:line="330" w:lineRule="atLeast"/>
+        <w:spacing w:before="0" w:beforeAutospacing="0" w:after="0" w:afterAutospacing="0"/>
         <w:jc w:val="center"/>
         <w:rPr>
           <w:rFonts w:asciiTheme="majorHAnsi" w:hAnsiTheme="majorHAnsi"/>
@@ -6528,7 +7608,7 @@
       <w:pPr>
         <w:pStyle w:val="NormalWeb"/>
         <w:shd w:val="clear" w:color="auto" w:fill="FFFFFF"/>
-        <w:spacing w:before="0" w:beforeAutospacing="0" w:after="0" w:afterAutospacing="0" w:line="330" w:lineRule="atLeast"/>
+        <w:spacing w:before="0" w:beforeAutospacing="0" w:after="0" w:afterAutospacing="0"/>
         <w:jc w:val="center"/>
         <w:rPr>
           <w:rFonts w:asciiTheme="majorHAnsi" w:hAnsiTheme="majorHAnsi"/>
@@ -6539,7 +7619,7 @@
       <w:pPr>
         <w:pStyle w:val="NormalWeb"/>
         <w:shd w:val="clear" w:color="auto" w:fill="FFFFFF"/>
-        <w:spacing w:before="0" w:beforeAutospacing="0" w:after="0" w:afterAutospacing="0" w:line="330" w:lineRule="atLeast"/>
+        <w:spacing w:before="0" w:beforeAutospacing="0" w:after="0" w:afterAutospacing="0"/>
         <w:jc w:val="center"/>
         <w:rPr>
           <w:rFonts w:asciiTheme="majorHAnsi" w:hAnsiTheme="majorHAnsi"/>
@@ -6550,7 +7630,7 @@
       <w:pPr>
         <w:pStyle w:val="NormalWeb"/>
         <w:shd w:val="clear" w:color="auto" w:fill="FFFFFF"/>
-        <w:spacing w:before="0" w:beforeAutospacing="0" w:after="0" w:afterAutospacing="0" w:line="330" w:lineRule="atLeast"/>
+        <w:spacing w:before="0" w:beforeAutospacing="0" w:after="0" w:afterAutospacing="0"/>
         <w:jc w:val="center"/>
         <w:rPr>
           <w:rFonts w:asciiTheme="majorHAnsi" w:hAnsiTheme="majorHAnsi"/>
@@ -6561,7 +7641,7 @@
       <w:pPr>
         <w:pStyle w:val="NormalWeb"/>
         <w:shd w:val="clear" w:color="auto" w:fill="FFFFFF"/>
-        <w:spacing w:before="0" w:beforeAutospacing="0" w:after="0" w:afterAutospacing="0" w:line="330" w:lineRule="atLeast"/>
+        <w:spacing w:before="0" w:beforeAutospacing="0" w:after="0" w:afterAutospacing="0"/>
         <w:jc w:val="center"/>
         <w:rPr>
           <w:rFonts w:asciiTheme="majorHAnsi" w:hAnsiTheme="majorHAnsi"/>
@@ -6572,7 +7652,7 @@
       <w:pPr>
         <w:pStyle w:val="NormalWeb"/>
         <w:shd w:val="clear" w:color="auto" w:fill="FFFFFF"/>
-        <w:spacing w:before="0" w:beforeAutospacing="0" w:after="0" w:afterAutospacing="0" w:line="330" w:lineRule="atLeast"/>
+        <w:spacing w:before="0" w:beforeAutospacing="0" w:after="0" w:afterAutospacing="0"/>
         <w:jc w:val="center"/>
         <w:rPr>
           <w:rFonts w:asciiTheme="majorHAnsi" w:hAnsiTheme="majorHAnsi"/>
@@ -6581,6 +7661,7 @@
     </w:p>
     <w:p>
       <w:pPr>
+        <w:spacing w:line="240" w:lineRule="auto"/>
         <w:rPr>
           <w:rFonts w:asciiTheme="majorHAnsi" w:eastAsia="Times New Roman" w:hAnsiTheme="majorHAnsi" w:cs="Times New Roman"/>
           <w:sz w:val="24"/>
@@ -6598,7 +7679,7 @@
       <w:pPr>
         <w:pStyle w:val="NormalWeb"/>
         <w:shd w:val="clear" w:color="auto" w:fill="FFFFFF"/>
-        <w:spacing w:before="0" w:beforeAutospacing="0" w:after="0" w:afterAutospacing="0" w:line="330" w:lineRule="atLeast"/>
+        <w:spacing w:before="0" w:beforeAutospacing="0" w:after="0" w:afterAutospacing="0"/>
         <w:jc w:val="center"/>
         <w:rPr>
           <w:rFonts w:asciiTheme="majorHAnsi" w:hAnsiTheme="majorHAnsi"/>
@@ -6609,7 +7690,7 @@
       <w:pPr>
         <w:pStyle w:val="NormalWeb"/>
         <w:shd w:val="clear" w:color="auto" w:fill="FFFFFF"/>
-        <w:spacing w:before="0" w:beforeAutospacing="0" w:after="0" w:afterAutospacing="0" w:line="330" w:lineRule="atLeast"/>
+        <w:spacing w:before="0" w:beforeAutospacing="0" w:after="0" w:afterAutospacing="0"/>
         <w:jc w:val="center"/>
         <w:rPr>
           <w:rFonts w:asciiTheme="majorHAnsi" w:hAnsiTheme="majorHAnsi"/>
@@ -6750,7 +7831,7 @@
           <w:p>
             <w:pPr>
               <w:pStyle w:val="NormalWeb"/>
-              <w:spacing w:before="0" w:beforeAutospacing="0" w:after="0" w:afterAutospacing="0" w:line="330" w:lineRule="atLeast"/>
+              <w:spacing w:before="0" w:beforeAutospacing="0" w:after="0" w:afterAutospacing="0"/>
               <w:jc w:val="right"/>
               <w:rPr>
                 <w:rFonts w:asciiTheme="majorHAnsi" w:hAnsiTheme="majorHAnsi"/>
@@ -6777,7 +7858,7 @@
             <w:pPr>
               <w:pStyle w:val="NormalWeb"/>
               <w:shd w:val="clear" w:color="auto" w:fill="9BBB59" w:themeFill="accent3"/>
-              <w:spacing w:before="0" w:beforeAutospacing="0" w:after="0" w:afterAutospacing="0" w:line="330" w:lineRule="atLeast"/>
+              <w:spacing w:before="0" w:beforeAutospacing="0" w:after="0" w:afterAutospacing="0"/>
               <w:rPr>
                 <w:rFonts w:asciiTheme="majorHAnsi" w:hAnsiTheme="majorHAnsi"/>
               </w:rPr>
@@ -6792,7 +7873,7 @@
           <w:p>
             <w:pPr>
               <w:pStyle w:val="NormalWeb"/>
-              <w:spacing w:before="0" w:beforeAutospacing="0" w:after="0" w:afterAutospacing="0" w:line="330" w:lineRule="atLeast"/>
+              <w:spacing w:before="0" w:beforeAutospacing="0" w:after="0" w:afterAutospacing="0"/>
               <w:rPr>
                 <w:rFonts w:asciiTheme="majorHAnsi" w:hAnsiTheme="majorHAnsi"/>
                 <w:b/>
@@ -6818,7 +7899,7 @@
           <w:p>
             <w:pPr>
               <w:pStyle w:val="NormalWeb"/>
-              <w:spacing w:before="0" w:beforeAutospacing="0" w:after="0" w:afterAutospacing="0" w:line="330" w:lineRule="atLeast"/>
+              <w:spacing w:before="0" w:beforeAutospacing="0" w:after="0" w:afterAutospacing="0"/>
               <w:rPr>
                 <w:rFonts w:asciiTheme="majorHAnsi" w:hAnsiTheme="majorHAnsi"/>
               </w:rPr>
@@ -6833,7 +7914,7 @@
           <w:p>
             <w:pPr>
               <w:pStyle w:val="NormalWeb"/>
-              <w:spacing w:before="0" w:beforeAutospacing="0" w:after="0" w:afterAutospacing="0" w:line="330" w:lineRule="atLeast"/>
+              <w:spacing w:before="0" w:beforeAutospacing="0" w:after="0" w:afterAutospacing="0"/>
               <w:rPr>
                 <w:rFonts w:asciiTheme="majorHAnsi" w:hAnsiTheme="majorHAnsi"/>
               </w:rPr>
@@ -6848,7 +7929,7 @@
           <w:p>
             <w:pPr>
               <w:pStyle w:val="NormalWeb"/>
-              <w:spacing w:before="0" w:beforeAutospacing="0" w:after="0" w:afterAutospacing="0" w:line="330" w:lineRule="atLeast"/>
+              <w:spacing w:before="0" w:beforeAutospacing="0" w:after="0" w:afterAutospacing="0"/>
               <w:rPr>
                 <w:rFonts w:asciiTheme="majorHAnsi" w:hAnsiTheme="majorHAnsi"/>
               </w:rPr>
@@ -6857,20 +7938,13 @@
               <w:rPr>
                 <w:rFonts w:asciiTheme="majorHAnsi" w:hAnsiTheme="majorHAnsi"/>
               </w:rPr>
-              <w:t xml:space="preserve">   </w:t>
-            </w:r>
-            <w:r>
-              <w:rPr>
-                <w:rFonts w:asciiTheme="majorHAnsi" w:hAnsiTheme="majorHAnsi"/>
-                <w:highlight w:val="lightGray"/>
-              </w:rPr>
-              <w:t>Attendance</w:t>
+              <w:t xml:space="preserve">       Export Biodata</w:t>
             </w:r>
           </w:p>
           <w:p>
             <w:pPr>
               <w:pStyle w:val="NormalWeb"/>
-              <w:spacing w:before="0" w:beforeAutospacing="0" w:after="0" w:afterAutospacing="0" w:line="330" w:lineRule="atLeast"/>
+              <w:spacing w:before="0" w:beforeAutospacing="0" w:after="0" w:afterAutospacing="0"/>
               <w:rPr>
                 <w:rFonts w:asciiTheme="majorHAnsi" w:hAnsiTheme="majorHAnsi"/>
               </w:rPr>
@@ -6879,13 +7953,13 @@
               <w:rPr>
                 <w:rFonts w:asciiTheme="majorHAnsi" w:hAnsiTheme="majorHAnsi"/>
               </w:rPr>
-              <w:t xml:space="preserve">       Attendance List</w:t>
+              <w:t xml:space="preserve">       Update Employee</w:t>
             </w:r>
           </w:p>
           <w:p>
             <w:pPr>
               <w:pStyle w:val="NormalWeb"/>
-              <w:spacing w:before="0" w:beforeAutospacing="0" w:after="0" w:afterAutospacing="0" w:line="330" w:lineRule="atLeast"/>
+              <w:spacing w:before="0" w:beforeAutospacing="0" w:after="0" w:afterAutospacing="0"/>
               <w:rPr>
                 <w:rFonts w:asciiTheme="majorHAnsi" w:hAnsiTheme="majorHAnsi"/>
               </w:rPr>
@@ -6894,13 +7968,20 @@
               <w:rPr>
                 <w:rFonts w:asciiTheme="majorHAnsi" w:hAnsiTheme="majorHAnsi"/>
               </w:rPr>
-              <w:t xml:space="preserve">       Attendance Process</w:t>
+              <w:t xml:space="preserve">   </w:t>
+            </w:r>
+            <w:r>
+              <w:rPr>
+                <w:rFonts w:asciiTheme="majorHAnsi" w:hAnsiTheme="majorHAnsi"/>
+                <w:highlight w:val="lightGray"/>
+              </w:rPr>
+              <w:t>Attendance</w:t>
             </w:r>
           </w:p>
           <w:p>
             <w:pPr>
               <w:pStyle w:val="NormalWeb"/>
-              <w:spacing w:before="0" w:beforeAutospacing="0" w:after="0" w:afterAutospacing="0" w:line="330" w:lineRule="atLeast"/>
+              <w:spacing w:before="0" w:beforeAutospacing="0" w:after="0" w:afterAutospacing="0"/>
               <w:rPr>
                 <w:rFonts w:asciiTheme="majorHAnsi" w:hAnsiTheme="majorHAnsi"/>
               </w:rPr>
@@ -6909,13 +7990,13 @@
               <w:rPr>
                 <w:rFonts w:asciiTheme="majorHAnsi" w:hAnsiTheme="majorHAnsi"/>
               </w:rPr>
-              <w:t xml:space="preserve">       Attendance Approval</w:t>
+              <w:t xml:space="preserve">       Attendance List</w:t>
             </w:r>
           </w:p>
           <w:p>
             <w:pPr>
               <w:pStyle w:val="NormalWeb"/>
-              <w:spacing w:before="0" w:beforeAutospacing="0" w:after="0" w:afterAutospacing="0" w:line="330" w:lineRule="atLeast"/>
+              <w:spacing w:before="0" w:beforeAutospacing="0" w:after="0" w:afterAutospacing="0"/>
               <w:rPr>
                 <w:rFonts w:asciiTheme="majorHAnsi" w:hAnsiTheme="majorHAnsi"/>
               </w:rPr>
@@ -6924,20 +8005,13 @@
               <w:rPr>
                 <w:rFonts w:asciiTheme="majorHAnsi" w:hAnsiTheme="majorHAnsi"/>
               </w:rPr>
-              <w:t xml:space="preserve">   </w:t>
-            </w:r>
-            <w:r>
-              <w:rPr>
-                <w:rFonts w:asciiTheme="majorHAnsi" w:hAnsiTheme="majorHAnsi"/>
-                <w:highlight w:val="lightGray"/>
-              </w:rPr>
-              <w:t>Leave</w:t>
+              <w:t xml:space="preserve">       Attendance Process</w:t>
             </w:r>
           </w:p>
           <w:p>
             <w:pPr>
               <w:pStyle w:val="NormalWeb"/>
-              <w:spacing w:before="0" w:beforeAutospacing="0" w:after="0" w:afterAutospacing="0" w:line="330" w:lineRule="atLeast"/>
+              <w:spacing w:before="0" w:beforeAutospacing="0" w:after="0" w:afterAutospacing="0"/>
               <w:rPr>
                 <w:rFonts w:asciiTheme="majorHAnsi" w:hAnsiTheme="majorHAnsi"/>
               </w:rPr>
@@ -6946,13 +8020,13 @@
               <w:rPr>
                 <w:rFonts w:asciiTheme="majorHAnsi" w:hAnsiTheme="majorHAnsi"/>
               </w:rPr>
-              <w:t xml:space="preserve">      Leave Apply</w:t>
+              <w:t xml:space="preserve">       Attendance Approval</w:t>
             </w:r>
           </w:p>
           <w:p>
             <w:pPr>
               <w:pStyle w:val="NormalWeb"/>
-              <w:spacing w:before="0" w:beforeAutospacing="0" w:after="0" w:afterAutospacing="0" w:line="330" w:lineRule="atLeast"/>
+              <w:spacing w:before="0" w:beforeAutospacing="0" w:after="0" w:afterAutospacing="0"/>
               <w:rPr>
                 <w:rFonts w:asciiTheme="majorHAnsi" w:hAnsiTheme="majorHAnsi"/>
               </w:rPr>
@@ -6961,13 +8035,20 @@
               <w:rPr>
                 <w:rFonts w:asciiTheme="majorHAnsi" w:hAnsiTheme="majorHAnsi"/>
               </w:rPr>
-              <w:t xml:space="preserve">      Leave Approved</w:t>
+              <w:t xml:space="preserve">   </w:t>
+            </w:r>
+            <w:r>
+              <w:rPr>
+                <w:rFonts w:asciiTheme="majorHAnsi" w:hAnsiTheme="majorHAnsi"/>
+                <w:highlight w:val="lightGray"/>
+              </w:rPr>
+              <w:t>Leave</w:t>
             </w:r>
           </w:p>
           <w:p>
             <w:pPr>
               <w:pStyle w:val="NormalWeb"/>
-              <w:spacing w:before="0" w:beforeAutospacing="0" w:after="0" w:afterAutospacing="0" w:line="330" w:lineRule="atLeast"/>
+              <w:spacing w:before="0" w:beforeAutospacing="0" w:after="0" w:afterAutospacing="0"/>
               <w:rPr>
                 <w:rFonts w:asciiTheme="majorHAnsi" w:hAnsiTheme="majorHAnsi"/>
               </w:rPr>
@@ -6976,13 +8057,13 @@
               <w:rPr>
                 <w:rFonts w:asciiTheme="majorHAnsi" w:hAnsiTheme="majorHAnsi"/>
               </w:rPr>
-              <w:t xml:space="preserve">      Leave status/Balance</w:t>
+              <w:t xml:space="preserve">      Leave Apply</w:t>
             </w:r>
           </w:p>
           <w:p>
             <w:pPr>
               <w:pStyle w:val="NormalWeb"/>
-              <w:spacing w:before="0" w:beforeAutospacing="0" w:after="0" w:afterAutospacing="0" w:line="330" w:lineRule="atLeast"/>
+              <w:spacing w:before="0" w:beforeAutospacing="0" w:after="0" w:afterAutospacing="0"/>
               <w:rPr>
                 <w:rFonts w:asciiTheme="majorHAnsi" w:hAnsiTheme="majorHAnsi"/>
               </w:rPr>
@@ -6991,20 +8072,13 @@
               <w:rPr>
                 <w:rFonts w:asciiTheme="majorHAnsi" w:hAnsiTheme="majorHAnsi"/>
               </w:rPr>
-              <w:t xml:space="preserve">   </w:t>
-            </w:r>
-            <w:r>
-              <w:rPr>
-                <w:rFonts w:asciiTheme="majorHAnsi" w:hAnsiTheme="majorHAnsi"/>
-                <w:highlight w:val="lightGray"/>
-              </w:rPr>
-              <w:t>Time Approval</w:t>
+              <w:t xml:space="preserve">      Leave Approved</w:t>
             </w:r>
           </w:p>
           <w:p>
             <w:pPr>
               <w:pStyle w:val="NormalWeb"/>
-              <w:spacing w:before="0" w:beforeAutospacing="0" w:after="0" w:afterAutospacing="0" w:line="330" w:lineRule="atLeast"/>
+              <w:spacing w:before="0" w:beforeAutospacing="0" w:after="0" w:afterAutospacing="0"/>
               <w:rPr>
                 <w:rFonts w:asciiTheme="majorHAnsi" w:hAnsiTheme="majorHAnsi"/>
               </w:rPr>
@@ -7013,13 +8087,13 @@
               <w:rPr>
                 <w:rFonts w:asciiTheme="majorHAnsi" w:hAnsiTheme="majorHAnsi"/>
               </w:rPr>
-              <w:t xml:space="preserve">      Modify Time App.</w:t>
+              <w:t xml:space="preserve">      Leave status/Balance</w:t>
             </w:r>
           </w:p>
           <w:p>
             <w:pPr>
               <w:pStyle w:val="NormalWeb"/>
-              <w:spacing w:before="0" w:beforeAutospacing="0" w:after="0" w:afterAutospacing="0" w:line="330" w:lineRule="atLeast"/>
+              <w:spacing w:before="0" w:beforeAutospacing="0" w:after="0" w:afterAutospacing="0"/>
               <w:rPr>
                 <w:rFonts w:asciiTheme="majorHAnsi" w:hAnsiTheme="majorHAnsi"/>
               </w:rPr>
@@ -7028,13 +8102,20 @@
               <w:rPr>
                 <w:rFonts w:asciiTheme="majorHAnsi" w:hAnsiTheme="majorHAnsi"/>
               </w:rPr>
-              <w:t xml:space="preserve">      Modify Date App.</w:t>
+              <w:t xml:space="preserve">   </w:t>
+            </w:r>
+            <w:r>
+              <w:rPr>
+                <w:rFonts w:asciiTheme="majorHAnsi" w:hAnsiTheme="majorHAnsi"/>
+                <w:highlight w:val="lightGray"/>
+              </w:rPr>
+              <w:t>Time Approval</w:t>
             </w:r>
           </w:p>
           <w:p>
             <w:pPr>
               <w:pStyle w:val="NormalWeb"/>
-              <w:spacing w:before="0" w:beforeAutospacing="0" w:after="0" w:afterAutospacing="0" w:line="330" w:lineRule="atLeast"/>
+              <w:spacing w:before="0" w:beforeAutospacing="0" w:after="0" w:afterAutospacing="0"/>
               <w:rPr>
                 <w:rFonts w:asciiTheme="majorHAnsi" w:hAnsiTheme="majorHAnsi"/>
               </w:rPr>
@@ -7043,13 +8124,43 @@
               <w:rPr>
                 <w:rFonts w:asciiTheme="majorHAnsi" w:hAnsiTheme="majorHAnsi"/>
               </w:rPr>
-              <w:t xml:space="preserve">      </w:t>
+              <w:t xml:space="preserve">      Modify Time App.</w:t>
             </w:r>
           </w:p>
           <w:p>
             <w:pPr>
               <w:pStyle w:val="NormalWeb"/>
-              <w:spacing w:before="0" w:beforeAutospacing="0" w:after="0" w:afterAutospacing="0" w:line="330" w:lineRule="atLeast"/>
+              <w:spacing w:before="0" w:beforeAutospacing="0" w:after="0" w:afterAutospacing="0"/>
+              <w:rPr>
+                <w:rFonts w:asciiTheme="majorHAnsi" w:hAnsiTheme="majorHAnsi"/>
+              </w:rPr>
+            </w:pPr>
+            <w:r>
+              <w:rPr>
+                <w:rFonts w:asciiTheme="majorHAnsi" w:hAnsiTheme="majorHAnsi"/>
+              </w:rPr>
+              <w:t xml:space="preserve">      Modify Date App.</w:t>
+            </w:r>
+          </w:p>
+          <w:p>
+            <w:pPr>
+              <w:pStyle w:val="NormalWeb"/>
+              <w:spacing w:before="0" w:beforeAutospacing="0" w:after="0" w:afterAutospacing="0"/>
+              <w:rPr>
+                <w:rFonts w:asciiTheme="majorHAnsi" w:hAnsiTheme="majorHAnsi"/>
+              </w:rPr>
+            </w:pPr>
+            <w:r>
+              <w:rPr>
+                <w:rFonts w:asciiTheme="majorHAnsi" w:hAnsiTheme="majorHAnsi"/>
+              </w:rPr>
+              <w:t xml:space="preserve">      </w:t>
+            </w:r>
+          </w:p>
+          <w:p>
+            <w:pPr>
+              <w:pStyle w:val="NormalWeb"/>
+              <w:spacing w:before="0" w:beforeAutospacing="0" w:after="0" w:afterAutospacing="0"/>
               <w:rPr>
                 <w:rFonts w:asciiTheme="majorHAnsi" w:hAnsiTheme="majorHAnsi"/>
               </w:rPr>
@@ -7058,7 +8169,7 @@
           <w:p>
             <w:pPr>
               <w:pStyle w:val="NormalWeb"/>
-              <w:spacing w:before="0" w:beforeAutospacing="0" w:after="0" w:afterAutospacing="0" w:line="330" w:lineRule="atLeast"/>
+              <w:spacing w:before="0" w:beforeAutospacing="0" w:after="0" w:afterAutospacing="0"/>
               <w:rPr>
                 <w:rFonts w:asciiTheme="majorHAnsi" w:hAnsiTheme="majorHAnsi"/>
               </w:rPr>
@@ -7072,7 +8183,7 @@
           <w:p>
             <w:pPr>
               <w:pStyle w:val="NormalWeb"/>
-              <w:spacing w:before="0" w:beforeAutospacing="0" w:after="0" w:afterAutospacing="0" w:line="330" w:lineRule="atLeast"/>
+              <w:spacing w:before="0" w:beforeAutospacing="0" w:after="0" w:afterAutospacing="0"/>
               <w:jc w:val="both"/>
               <w:rPr>
                 <w:rFonts w:asciiTheme="majorHAnsi" w:hAnsiTheme="majorHAnsi"/>
@@ -7373,7 +8484,7 @@
           <w:p>
             <w:pPr>
               <w:pStyle w:val="NormalWeb"/>
-              <w:spacing w:before="0" w:beforeAutospacing="0" w:after="0" w:afterAutospacing="0" w:line="330" w:lineRule="atLeast"/>
+              <w:spacing w:before="0" w:beforeAutospacing="0" w:after="0" w:afterAutospacing="0"/>
               <w:jc w:val="both"/>
               <w:rPr>
                 <w:rFonts w:asciiTheme="majorHAnsi" w:hAnsiTheme="majorHAnsi"/>
@@ -7562,10 +8673,7 @@
                                     <w:spacing w:after="0" w:line="240" w:lineRule="auto"/>
                                   </w:pPr>
                                   <w:r>
-                                    <w:t>Leave Balance</w:t>
-                                  </w:r>
-                                  <w:r>
-                                    <w:t>:</w:t>
+                                    <w:t>Leave Balance:</w:t>
                                   </w:r>
                                 </w:p>
                                 <w:p>
@@ -7622,10 +8730,7 @@
                               <w:spacing w:after="0" w:line="240" w:lineRule="auto"/>
                             </w:pPr>
                             <w:r>
-                              <w:t>Leave Balance</w:t>
-                            </w:r>
-                            <w:r>
-                              <w:t>:</w:t>
+                              <w:t>Leave Balance:</w:t>
                             </w:r>
                           </w:p>
                           <w:p>
@@ -7781,7 +8886,7 @@
           <w:p>
             <w:pPr>
               <w:pStyle w:val="NormalWeb"/>
-              <w:spacing w:before="0" w:beforeAutospacing="0" w:after="0" w:afterAutospacing="0" w:line="330" w:lineRule="atLeast"/>
+              <w:spacing w:before="0" w:beforeAutospacing="0" w:after="0" w:afterAutospacing="0"/>
               <w:jc w:val="center"/>
               <w:rPr>
                 <w:rFonts w:asciiTheme="majorHAnsi" w:hAnsiTheme="majorHAnsi"/>
@@ -7800,7 +8905,7 @@
     <w:p>
       <w:pPr>
         <w:pStyle w:val="NormalWeb"/>
-        <w:spacing w:before="0" w:beforeAutospacing="0" w:after="0" w:afterAutospacing="0" w:line="330" w:lineRule="atLeast"/>
+        <w:spacing w:before="0" w:beforeAutospacing="0" w:after="0" w:afterAutospacing="0"/>
         <w:jc w:val="both"/>
         <w:rPr>
           <w:rFonts w:asciiTheme="majorHAnsi" w:hAnsiTheme="majorHAnsi"/>
@@ -7848,6 +8953,7 @@
     <w:p>
       <w:pPr>
         <w:pStyle w:val="Heading2"/>
+        <w:spacing w:line="240" w:lineRule="auto"/>
         <w:rPr>
           <w:rFonts w:asciiTheme="majorHAnsi" w:hAnsiTheme="majorHAnsi"/>
           <w:sz w:val="24"/>
@@ -7860,6 +8966,7 @@
         </w:rPr>
         <w:t xml:space="preserve"> </w:t>
       </w:r>
+      <w:bookmarkStart w:id="15" w:name="_Toc15888619"/>
       <w:r>
         <w:rPr>
           <w:rFonts w:asciiTheme="majorHAnsi" w:hAnsiTheme="majorHAnsi"/>
@@ -7867,7 +8974,7 @@
         </w:rPr>
         <w:t>Employee Information:</w:t>
       </w:r>
-      <w:bookmarkEnd w:id="11"/>
+      <w:bookmarkEnd w:id="15"/>
       <w:r>
         <w:rPr>
           <w:rFonts w:asciiTheme="majorHAnsi" w:hAnsiTheme="majorHAnsi"/>
@@ -7880,7 +8987,7 @@
       <w:pPr>
         <w:pStyle w:val="NormalWeb"/>
         <w:shd w:val="clear" w:color="auto" w:fill="FFFFFF"/>
-        <w:spacing w:before="0" w:beforeAutospacing="0" w:after="0" w:afterAutospacing="0" w:line="330" w:lineRule="atLeast"/>
+        <w:spacing w:before="0" w:beforeAutospacing="0" w:after="0" w:afterAutospacing="0"/>
         <w:jc w:val="both"/>
         <w:rPr>
           <w:rFonts w:asciiTheme="majorHAnsi" w:hAnsiTheme="majorHAnsi"/>
@@ -7912,6 +9019,7 @@
           <w:ilvl w:val="1"/>
           <w:numId w:val="21"/>
         </w:numPr>
+        <w:spacing w:line="240" w:lineRule="auto"/>
         <w:rPr>
           <w:rStyle w:val="SubtleEmphasis"/>
           <w:rFonts w:asciiTheme="majorHAnsi" w:hAnsiTheme="majorHAnsi"/>
@@ -7926,18 +9034,7 @@
           <w:i w:val="0"/>
           <w:color w:val="auto"/>
         </w:rPr>
-        <w:t>Personal Em</w:t>
-      </w:r>
-      <w:bookmarkStart w:id="12" w:name="_GoBack"/>
-      <w:bookmarkEnd w:id="12"/>
-      <w:r>
-        <w:rPr>
-          <w:rStyle w:val="SubtleEmphasis"/>
-          <w:rFonts w:asciiTheme="majorHAnsi" w:hAnsiTheme="majorHAnsi"/>
-          <w:i w:val="0"/>
-          <w:color w:val="auto"/>
-        </w:rPr>
-        <w:t>ployee Login.</w:t>
+        <w:t>Personal Employee Login.</w:t>
       </w:r>
     </w:p>
     <w:p>
@@ -7947,6 +9044,7 @@
           <w:ilvl w:val="1"/>
           <w:numId w:val="21"/>
         </w:numPr>
+        <w:spacing w:line="240" w:lineRule="auto"/>
         <w:rPr>
           <w:rStyle w:val="SubtleEmphasis"/>
           <w:rFonts w:asciiTheme="majorHAnsi" w:hAnsiTheme="majorHAnsi"/>
@@ -7971,6 +9069,7 @@
           <w:ilvl w:val="1"/>
           <w:numId w:val="21"/>
         </w:numPr>
+        <w:spacing w:line="240" w:lineRule="auto"/>
         <w:rPr>
           <w:rStyle w:val="SubtleEmphasis"/>
           <w:rFonts w:asciiTheme="majorHAnsi" w:hAnsiTheme="majorHAnsi"/>
@@ -7995,6 +9094,7 @@
           <w:ilvl w:val="1"/>
           <w:numId w:val="21"/>
         </w:numPr>
+        <w:spacing w:line="240" w:lineRule="auto"/>
         <w:rPr>
           <w:rStyle w:val="SubtleEmphasis"/>
           <w:rFonts w:asciiTheme="majorHAnsi" w:hAnsiTheme="majorHAnsi"/>
@@ -8019,6 +9119,7 @@
           <w:ilvl w:val="1"/>
           <w:numId w:val="21"/>
         </w:numPr>
+        <w:spacing w:line="240" w:lineRule="auto"/>
         <w:rPr>
           <w:rStyle w:val="SubtleEmphasis"/>
           <w:rFonts w:asciiTheme="majorHAnsi" w:hAnsiTheme="majorHAnsi"/>
@@ -8043,6 +9144,7 @@
           <w:ilvl w:val="1"/>
           <w:numId w:val="20"/>
         </w:numPr>
+        <w:spacing w:line="240" w:lineRule="auto"/>
         <w:rPr>
           <w:rStyle w:val="SubtleEmphasis"/>
           <w:rFonts w:asciiTheme="majorHAnsi" w:hAnsiTheme="majorHAnsi"/>
@@ -8057,7 +9159,6 @@
           <w:i w:val="0"/>
           <w:color w:val="auto"/>
         </w:rPr>
-        <w:lastRenderedPageBreak/>
         <w:t>Notice Board.</w:t>
       </w:r>
     </w:p>
@@ -8068,6 +9169,7 @@
           <w:ilvl w:val="1"/>
           <w:numId w:val="20"/>
         </w:numPr>
+        <w:spacing w:line="240" w:lineRule="auto"/>
         <w:rPr>
           <w:rStyle w:val="SubtleEmphasis"/>
           <w:rFonts w:asciiTheme="majorHAnsi" w:hAnsiTheme="majorHAnsi"/>
@@ -8092,6 +9194,7 @@
           <w:ilvl w:val="1"/>
           <w:numId w:val="20"/>
         </w:numPr>
+        <w:spacing w:line="240" w:lineRule="auto"/>
         <w:rPr>
           <w:rStyle w:val="SubtleEmphasis"/>
           <w:rFonts w:asciiTheme="majorHAnsi" w:hAnsiTheme="majorHAnsi"/>
@@ -8116,6 +9219,7 @@
           <w:ilvl w:val="1"/>
           <w:numId w:val="20"/>
         </w:numPr>
+        <w:spacing w:line="240" w:lineRule="auto"/>
         <w:rPr>
           <w:rStyle w:val="SubtleEmphasis"/>
           <w:rFonts w:asciiTheme="majorHAnsi" w:hAnsiTheme="majorHAnsi"/>
@@ -8130,12 +9234,14 @@
           <w:i w:val="0"/>
           <w:color w:val="auto"/>
         </w:rPr>
+        <w:lastRenderedPageBreak/>
         <w:t>Export Biodata</w:t>
       </w:r>
     </w:p>
     <w:p>
       <w:pPr>
         <w:pStyle w:val="ListParagraph"/>
+        <w:spacing w:line="240" w:lineRule="auto"/>
         <w:ind w:left="1440"/>
         <w:rPr>
           <w:rStyle w:val="SubtleEmphasis"/>
@@ -8148,12 +9254,13 @@
     <w:p>
       <w:pPr>
         <w:pStyle w:val="Heading2"/>
+        <w:spacing w:line="240" w:lineRule="auto"/>
         <w:rPr>
           <w:rFonts w:asciiTheme="majorHAnsi" w:eastAsia="Times New Roman" w:hAnsiTheme="majorHAnsi"/>
           <w:sz w:val="24"/>
         </w:rPr>
       </w:pPr>
-      <w:bookmarkStart w:id="13" w:name="_Toc15203379"/>
+      <w:bookmarkStart w:id="16" w:name="_Toc15888620"/>
       <w:r>
         <w:rPr>
           <w:rFonts w:asciiTheme="majorHAnsi" w:eastAsia="Times New Roman" w:hAnsiTheme="majorHAnsi"/>
@@ -8178,7 +9285,7 @@
         </w:rPr>
         <w:t>:</w:t>
       </w:r>
-      <w:bookmarkEnd w:id="13"/>
+      <w:bookmarkEnd w:id="16"/>
       <w:r>
         <w:rPr>
           <w:rFonts w:asciiTheme="majorHAnsi" w:eastAsia="Times New Roman" w:hAnsiTheme="majorHAnsi"/>
@@ -8363,6 +9470,7 @@
           <w:ilvl w:val="1"/>
           <w:numId w:val="18"/>
         </w:numPr>
+        <w:spacing w:line="240" w:lineRule="auto"/>
         <w:rPr>
           <w:rFonts w:asciiTheme="majorHAnsi" w:hAnsiTheme="majorHAnsi"/>
           <w:sz w:val="24"/>
@@ -8390,6 +9498,7 @@
           <w:ilvl w:val="1"/>
           <w:numId w:val="18"/>
         </w:numPr>
+        <w:spacing w:line="240" w:lineRule="auto"/>
         <w:rPr>
           <w:rFonts w:asciiTheme="majorHAnsi" w:hAnsiTheme="majorHAnsi"/>
           <w:sz w:val="24"/>
@@ -8417,6 +9526,7 @@
           <w:ilvl w:val="1"/>
           <w:numId w:val="18"/>
         </w:numPr>
+        <w:spacing w:line="240" w:lineRule="auto"/>
         <w:rPr>
           <w:rFonts w:asciiTheme="majorHAnsi" w:hAnsiTheme="majorHAnsi"/>
           <w:sz w:val="24"/>
@@ -8444,6 +9554,7 @@
           <w:ilvl w:val="1"/>
           <w:numId w:val="18"/>
         </w:numPr>
+        <w:spacing w:line="240" w:lineRule="auto"/>
         <w:rPr>
           <w:rFonts w:asciiTheme="majorHAnsi" w:hAnsiTheme="majorHAnsi"/>
           <w:sz w:val="24"/>
@@ -8471,6 +9582,7 @@
           <w:ilvl w:val="1"/>
           <w:numId w:val="18"/>
         </w:numPr>
+        <w:spacing w:line="240" w:lineRule="auto"/>
         <w:rPr>
           <w:rFonts w:asciiTheme="majorHAnsi" w:hAnsiTheme="majorHAnsi"/>
           <w:sz w:val="24"/>
@@ -8491,6 +9603,7 @@
           <w:ilvl w:val="1"/>
           <w:numId w:val="18"/>
         </w:numPr>
+        <w:spacing w:line="240" w:lineRule="auto"/>
         <w:rPr>
           <w:rFonts w:asciiTheme="majorHAnsi" w:hAnsiTheme="majorHAnsi"/>
           <w:sz w:val="24"/>
@@ -8501,7 +9614,6 @@
           <w:rFonts w:asciiTheme="majorHAnsi" w:hAnsiTheme="majorHAnsi"/>
           <w:sz w:val="24"/>
         </w:rPr>
-        <w:lastRenderedPageBreak/>
         <w:t>Flexible Attendance Input</w:t>
       </w:r>
     </w:p>
@@ -8512,6 +9624,7 @@
           <w:ilvl w:val="1"/>
           <w:numId w:val="18"/>
         </w:numPr>
+        <w:spacing w:line="240" w:lineRule="auto"/>
         <w:rPr>
           <w:rFonts w:asciiTheme="majorHAnsi" w:hAnsiTheme="majorHAnsi"/>
           <w:smallCaps/>
@@ -8547,6 +9660,7 @@
           <w:ilvl w:val="1"/>
           <w:numId w:val="18"/>
         </w:numPr>
+        <w:spacing w:line="240" w:lineRule="auto"/>
         <w:rPr>
           <w:rFonts w:asciiTheme="majorHAnsi" w:hAnsiTheme="majorHAnsi"/>
           <w:smallCaps/>
@@ -8615,6 +9729,7 @@
           <w:sz w:val="24"/>
           <w:shd w:val="clear" w:color="auto" w:fill="FFFFFF"/>
         </w:rPr>
+        <w:lastRenderedPageBreak/>
         <w:t>Privileged Leave/ Earned Leave</w:t>
       </w:r>
     </w:p>
@@ -8918,6 +10033,7 @@
     </w:p>
     <w:p>
       <w:pPr>
+        <w:spacing w:line="240" w:lineRule="auto"/>
         <w:rPr>
           <w:rFonts w:asciiTheme="majorHAnsi" w:hAnsiTheme="majorHAnsi"/>
           <w:smallCaps/>
@@ -8928,12 +10044,13 @@
     <w:p>
       <w:pPr>
         <w:pStyle w:val="Heading2"/>
+        <w:spacing w:line="240" w:lineRule="auto"/>
         <w:rPr>
           <w:rFonts w:asciiTheme="majorHAnsi" w:hAnsiTheme="majorHAnsi"/>
           <w:sz w:val="24"/>
         </w:rPr>
       </w:pPr>
-      <w:bookmarkStart w:id="14" w:name="_Toc15203380"/>
+      <w:bookmarkStart w:id="17" w:name="_Toc15888621"/>
       <w:r>
         <w:rPr>
           <w:rFonts w:asciiTheme="majorHAnsi" w:hAnsiTheme="majorHAnsi"/>
@@ -8948,7 +10065,7 @@
         </w:rPr>
         <w:t>Attendance:</w:t>
       </w:r>
-      <w:bookmarkEnd w:id="14"/>
+      <w:bookmarkEnd w:id="17"/>
       <w:r>
         <w:rPr>
           <w:rFonts w:asciiTheme="majorHAnsi" w:hAnsiTheme="majorHAnsi"/>
@@ -8959,6 +10076,7 @@
     </w:p>
     <w:p>
       <w:pPr>
+        <w:spacing w:line="240" w:lineRule="auto"/>
         <w:jc w:val="both"/>
         <w:rPr>
           <w:rFonts w:asciiTheme="majorHAnsi" w:eastAsia="Times New Roman" w:hAnsiTheme="majorHAnsi"/>
@@ -8996,6 +10114,7 @@
     </w:p>
     <w:p>
       <w:pPr>
+        <w:spacing w:line="240" w:lineRule="auto"/>
         <w:jc w:val="both"/>
         <w:rPr>
           <w:rFonts w:asciiTheme="majorHAnsi" w:eastAsia="Times New Roman" w:hAnsiTheme="majorHAnsi"/>
@@ -9005,6 +10124,7 @@
     </w:p>
     <w:p>
       <w:pPr>
+        <w:spacing w:line="240" w:lineRule="auto"/>
         <w:jc w:val="both"/>
         <w:rPr>
           <w:b/>
@@ -9044,6 +10164,7 @@
     </w:p>
     <w:p>
       <w:pPr>
+        <w:spacing w:line="240" w:lineRule="auto"/>
         <w:jc w:val="both"/>
         <w:rPr>
           <w:rFonts w:asciiTheme="majorHAnsi" w:eastAsia="Times New Roman" w:hAnsiTheme="majorHAnsi"/>
@@ -9093,6 +10214,7 @@
     </w:p>
     <w:p>
       <w:pPr>
+        <w:spacing w:line="240" w:lineRule="auto"/>
         <w:jc w:val="both"/>
         <w:rPr>
           <w:b/>
@@ -9132,6 +10254,7 @@
     </w:p>
     <w:p>
       <w:pPr>
+        <w:spacing w:line="240" w:lineRule="auto"/>
         <w:jc w:val="both"/>
         <w:rPr>
           <w:rFonts w:asciiTheme="majorHAnsi" w:eastAsia="Times New Roman" w:hAnsiTheme="majorHAnsi"/>
@@ -9182,6 +10305,7 @@
     </w:p>
     <w:p>
       <w:pPr>
+        <w:spacing w:line="240" w:lineRule="auto"/>
         <w:jc w:val="both"/>
         <w:rPr>
           <w:rFonts w:asciiTheme="majorHAnsi" w:hAnsiTheme="majorHAnsi"/>
@@ -9221,6 +10345,7 @@
           <w:ilvl w:val="0"/>
           <w:numId w:val="30"/>
         </w:numPr>
+        <w:spacing w:line="240" w:lineRule="auto"/>
         <w:jc w:val="both"/>
         <w:rPr>
           <w:rFonts w:asciiTheme="majorHAnsi" w:hAnsiTheme="majorHAnsi"/>
@@ -9240,6 +10365,7 @@
           <w:ilvl w:val="1"/>
           <w:numId w:val="30"/>
         </w:numPr>
+        <w:spacing w:line="240" w:lineRule="auto"/>
         <w:jc w:val="both"/>
         <w:rPr>
           <w:rFonts w:asciiTheme="majorHAnsi" w:hAnsiTheme="majorHAnsi"/>
@@ -9259,6 +10385,7 @@
           <w:ilvl w:val="1"/>
           <w:numId w:val="30"/>
         </w:numPr>
+        <w:spacing w:line="240" w:lineRule="auto"/>
         <w:jc w:val="both"/>
         <w:rPr>
           <w:rFonts w:asciiTheme="majorHAnsi" w:hAnsiTheme="majorHAnsi"/>
@@ -9290,6 +10417,7 @@
           <w:ilvl w:val="0"/>
           <w:numId w:val="30"/>
         </w:numPr>
+        <w:spacing w:line="240" w:lineRule="auto"/>
         <w:jc w:val="both"/>
         <w:rPr>
           <w:rFonts w:asciiTheme="majorHAnsi" w:hAnsiTheme="majorHAnsi"/>
@@ -9309,6 +10437,7 @@
           <w:ilvl w:val="1"/>
           <w:numId w:val="30"/>
         </w:numPr>
+        <w:spacing w:line="240" w:lineRule="auto"/>
         <w:jc w:val="both"/>
         <w:rPr>
           <w:rFonts w:asciiTheme="majorHAnsi" w:hAnsiTheme="majorHAnsi"/>
@@ -9328,6 +10457,7 @@
           <w:ilvl w:val="1"/>
           <w:numId w:val="30"/>
         </w:numPr>
+        <w:spacing w:line="240" w:lineRule="auto"/>
         <w:jc w:val="both"/>
         <w:rPr>
           <w:rFonts w:asciiTheme="majorHAnsi" w:hAnsiTheme="majorHAnsi"/>
@@ -9347,6 +10477,7 @@
           <w:ilvl w:val="1"/>
           <w:numId w:val="30"/>
         </w:numPr>
+        <w:spacing w:line="240" w:lineRule="auto"/>
         <w:jc w:val="both"/>
         <w:rPr>
           <w:rFonts w:asciiTheme="majorHAnsi" w:hAnsiTheme="majorHAnsi"/>
@@ -9366,6 +10497,7 @@
           <w:ilvl w:val="1"/>
           <w:numId w:val="30"/>
         </w:numPr>
+        <w:spacing w:line="240" w:lineRule="auto"/>
         <w:jc w:val="both"/>
         <w:rPr>
           <w:rFonts w:asciiTheme="majorHAnsi" w:hAnsiTheme="majorHAnsi"/>
@@ -9380,6 +10512,7 @@
     </w:p>
     <w:p>
       <w:pPr>
+        <w:spacing w:line="240" w:lineRule="auto"/>
         <w:jc w:val="both"/>
         <w:rPr>
           <w:rFonts w:asciiTheme="majorHAnsi" w:hAnsiTheme="majorHAnsi"/>
@@ -9403,6 +10536,7 @@
           <w:ilvl w:val="0"/>
           <w:numId w:val="31"/>
         </w:numPr>
+        <w:spacing w:line="240" w:lineRule="auto"/>
         <w:jc w:val="both"/>
         <w:rPr>
           <w:rFonts w:asciiTheme="majorHAnsi" w:hAnsiTheme="majorHAnsi"/>
@@ -9434,6 +10568,7 @@
           <w:ilvl w:val="0"/>
           <w:numId w:val="31"/>
         </w:numPr>
+        <w:spacing w:line="240" w:lineRule="auto"/>
         <w:jc w:val="both"/>
         <w:rPr>
           <w:rFonts w:asciiTheme="majorHAnsi" w:hAnsiTheme="majorHAnsi"/>
@@ -9453,6 +10588,7 @@
           <w:ilvl w:val="0"/>
           <w:numId w:val="31"/>
         </w:numPr>
+        <w:spacing w:line="240" w:lineRule="auto"/>
         <w:jc w:val="both"/>
         <w:rPr>
           <w:rFonts w:asciiTheme="majorHAnsi" w:hAnsiTheme="majorHAnsi"/>
@@ -9473,6 +10609,7 @@
           <w:ilvl w:val="0"/>
           <w:numId w:val="31"/>
         </w:numPr>
+        <w:spacing w:line="240" w:lineRule="auto"/>
         <w:jc w:val="both"/>
         <w:rPr>
           <w:rFonts w:asciiTheme="majorHAnsi" w:hAnsiTheme="majorHAnsi"/>
@@ -9493,6 +10630,7 @@
           <w:ilvl w:val="0"/>
           <w:numId w:val="31"/>
         </w:numPr>
+        <w:spacing w:line="240" w:lineRule="auto"/>
         <w:jc w:val="both"/>
         <w:rPr>
           <w:rFonts w:asciiTheme="majorHAnsi" w:hAnsiTheme="majorHAnsi"/>
@@ -9513,6 +10651,7 @@
           <w:ilvl w:val="0"/>
           <w:numId w:val="31"/>
         </w:numPr>
+        <w:spacing w:line="240" w:lineRule="auto"/>
         <w:jc w:val="both"/>
         <w:rPr>
           <w:rFonts w:asciiTheme="majorHAnsi" w:hAnsiTheme="majorHAnsi"/>
@@ -9544,6 +10683,7 @@
           <w:ilvl w:val="0"/>
           <w:numId w:val="31"/>
         </w:numPr>
+        <w:spacing w:line="240" w:lineRule="auto"/>
         <w:jc w:val="both"/>
         <w:rPr>
           <w:rFonts w:asciiTheme="majorHAnsi" w:hAnsiTheme="majorHAnsi"/>
@@ -9563,21 +10703,23 @@
     <w:p>
       <w:pPr>
         <w:pStyle w:val="Heading2"/>
-        <w:rPr>
-          <w:rFonts w:asciiTheme="majorHAnsi" w:hAnsiTheme="majorHAnsi"/>
-        </w:rPr>
-      </w:pPr>
-      <w:bookmarkStart w:id="15" w:name="_Toc15203381"/>
+        <w:spacing w:line="240" w:lineRule="auto"/>
+        <w:rPr>
+          <w:rFonts w:asciiTheme="majorHAnsi" w:hAnsiTheme="majorHAnsi"/>
+        </w:rPr>
+      </w:pPr>
+      <w:bookmarkStart w:id="18" w:name="_Toc15888622"/>
       <w:r>
         <w:rPr>
           <w:rFonts w:asciiTheme="majorHAnsi" w:hAnsiTheme="majorHAnsi"/>
         </w:rPr>
         <w:t>Time approval</w:t>
       </w:r>
-      <w:bookmarkEnd w:id="15"/>
-    </w:p>
-    <w:p>
-      <w:pPr>
+      <w:bookmarkEnd w:id="18"/>
+    </w:p>
+    <w:p>
+      <w:pPr>
+        <w:spacing w:line="240" w:lineRule="auto"/>
         <w:rPr>
           <w:rFonts w:asciiTheme="majorHAnsi" w:hAnsiTheme="majorHAnsi"/>
         </w:rPr>
@@ -9613,6 +10755,7 @@
           <w:ilvl w:val="0"/>
           <w:numId w:val="33"/>
         </w:numPr>
+        <w:spacing w:line="240" w:lineRule="auto"/>
         <w:rPr>
           <w:rFonts w:asciiTheme="majorHAnsi" w:hAnsiTheme="majorHAnsi"/>
           <w:sz w:val="24"/>
@@ -9633,6 +10776,7 @@
           <w:ilvl w:val="0"/>
           <w:numId w:val="33"/>
         </w:numPr>
+        <w:spacing w:line="240" w:lineRule="auto"/>
         <w:jc w:val="both"/>
         <w:rPr>
           <w:rFonts w:asciiTheme="majorHAnsi" w:hAnsiTheme="majorHAnsi"/>
@@ -9648,11 +10792,12 @@
     <w:p>
       <w:pPr>
         <w:pStyle w:val="Heading2"/>
-        <w:rPr>
-          <w:rFonts w:asciiTheme="majorHAnsi" w:hAnsiTheme="majorHAnsi"/>
-        </w:rPr>
-      </w:pPr>
-      <w:bookmarkStart w:id="16" w:name="_Toc15203382"/>
+        <w:spacing w:line="240" w:lineRule="auto"/>
+        <w:rPr>
+          <w:rFonts w:asciiTheme="majorHAnsi" w:hAnsiTheme="majorHAnsi"/>
+        </w:rPr>
+      </w:pPr>
+      <w:bookmarkStart w:id="19" w:name="_Toc15888623"/>
       <w:r>
         <w:rPr>
           <w:rFonts w:asciiTheme="majorHAnsi" w:hAnsiTheme="majorHAnsi"/>
@@ -9660,7 +10805,7 @@
         <w:lastRenderedPageBreak/>
         <w:t>Reports:</w:t>
       </w:r>
-      <w:bookmarkEnd w:id="16"/>
+      <w:bookmarkEnd w:id="19"/>
     </w:p>
     <w:p>
       <w:pPr>
@@ -9669,6 +10814,7 @@
           <w:ilvl w:val="0"/>
           <w:numId w:val="32"/>
         </w:numPr>
+        <w:spacing w:line="240" w:lineRule="auto"/>
         <w:jc w:val="both"/>
         <w:rPr>
           <w:rFonts w:asciiTheme="majorHAnsi" w:hAnsiTheme="majorHAnsi"/>
@@ -9688,6 +10834,7 @@
           <w:ilvl w:val="0"/>
           <w:numId w:val="32"/>
         </w:numPr>
+        <w:spacing w:line="240" w:lineRule="auto"/>
         <w:jc w:val="both"/>
         <w:rPr>
           <w:rFonts w:asciiTheme="majorHAnsi" w:hAnsiTheme="majorHAnsi"/>
@@ -9707,6 +10854,7 @@
           <w:ilvl w:val="0"/>
           <w:numId w:val="32"/>
         </w:numPr>
+        <w:spacing w:line="240" w:lineRule="auto"/>
         <w:jc w:val="both"/>
         <w:rPr>
           <w:rFonts w:asciiTheme="majorHAnsi" w:hAnsiTheme="majorHAnsi"/>
@@ -9726,6 +10874,7 @@
           <w:ilvl w:val="0"/>
           <w:numId w:val="32"/>
         </w:numPr>
+        <w:spacing w:line="240" w:lineRule="auto"/>
         <w:jc w:val="both"/>
         <w:rPr>
           <w:rFonts w:asciiTheme="majorHAnsi" w:hAnsiTheme="majorHAnsi"/>
@@ -9740,6 +10889,7 @@
     </w:p>
     <w:p>
       <w:pPr>
+        <w:spacing w:line="240" w:lineRule="auto"/>
         <w:jc w:val="both"/>
         <w:rPr>
           <w:rFonts w:asciiTheme="majorHAnsi" w:hAnsiTheme="majorHAnsi"/>
@@ -9749,21 +10899,23 @@
     <w:p>
       <w:pPr>
         <w:pStyle w:val="Heading2"/>
-        <w:rPr>
-          <w:rFonts w:asciiTheme="majorHAnsi" w:hAnsiTheme="majorHAnsi"/>
-        </w:rPr>
-      </w:pPr>
-      <w:bookmarkStart w:id="17" w:name="_Toc15203383"/>
+        <w:spacing w:line="240" w:lineRule="auto"/>
+        <w:rPr>
+          <w:rFonts w:asciiTheme="majorHAnsi" w:hAnsiTheme="majorHAnsi"/>
+        </w:rPr>
+      </w:pPr>
+      <w:bookmarkStart w:id="20" w:name="_Toc15888624"/>
       <w:r>
         <w:rPr>
           <w:rFonts w:asciiTheme="majorHAnsi" w:hAnsiTheme="majorHAnsi"/>
         </w:rPr>
         <w:t>Absenteeism calculation</w:t>
       </w:r>
-      <w:bookmarkEnd w:id="17"/>
-    </w:p>
-    <w:p>
-      <w:pPr>
+      <w:bookmarkEnd w:id="20"/>
+    </w:p>
+    <w:p>
+      <w:pPr>
+        <w:spacing w:line="240" w:lineRule="auto"/>
         <w:jc w:val="both"/>
         <w:rPr>
           <w:rFonts w:asciiTheme="majorHAnsi" w:hAnsiTheme="majorHAnsi"/>
@@ -9872,6 +11024,7 @@
     </w:p>
     <w:p>
       <w:pPr>
+        <w:spacing w:line="240" w:lineRule="auto"/>
         <w:jc w:val="both"/>
         <w:rPr>
           <w:rFonts w:asciiTheme="majorHAnsi" w:hAnsiTheme="majorHAnsi"/>
@@ -9886,6 +11039,7 @@
     </w:p>
     <w:p>
       <w:pPr>
+        <w:spacing w:line="240" w:lineRule="auto"/>
         <w:jc w:val="both"/>
         <w:rPr>
           <w:rFonts w:asciiTheme="majorHAnsi" w:hAnsiTheme="majorHAnsi"/>
@@ -9900,6 +11054,7 @@
     </w:p>
     <w:p>
       <w:pPr>
+        <w:spacing w:line="240" w:lineRule="auto"/>
         <w:jc w:val="both"/>
         <w:rPr>
           <w:rFonts w:asciiTheme="majorHAnsi" w:hAnsiTheme="majorHAnsi"/>
@@ -9922,6 +11077,7 @@
     </w:p>
     <w:p>
       <w:pPr>
+        <w:spacing w:line="240" w:lineRule="auto"/>
         <w:jc w:val="both"/>
         <w:rPr>
           <w:rFonts w:asciiTheme="majorHAnsi" w:hAnsiTheme="majorHAnsi"/>
@@ -9940,6 +11096,7 @@
     </w:p>
     <w:p>
       <w:pPr>
+        <w:spacing w:line="240" w:lineRule="auto"/>
         <w:jc w:val="both"/>
         <w:rPr>
           <w:rFonts w:asciiTheme="majorHAnsi" w:hAnsiTheme="majorHAnsi"/>
@@ -9954,6 +11111,7 @@
     </w:p>
     <w:p>
       <w:pPr>
+        <w:spacing w:line="240" w:lineRule="auto"/>
         <w:jc w:val="both"/>
         <w:rPr>
           <w:rFonts w:asciiTheme="majorHAnsi" w:hAnsiTheme="majorHAnsi"/>
@@ -9968,6 +11126,7 @@
     </w:p>
     <w:p>
       <w:pPr>
+        <w:spacing w:line="240" w:lineRule="auto"/>
         <w:jc w:val="both"/>
         <w:rPr>
           <w:rFonts w:asciiTheme="majorHAnsi" w:hAnsiTheme="majorHAnsi"/>
@@ -9990,6 +11149,7 @@
     </w:p>
     <w:p>
       <w:pPr>
+        <w:spacing w:line="240" w:lineRule="auto"/>
         <w:jc w:val="both"/>
         <w:rPr>
           <w:rFonts w:asciiTheme="majorHAnsi" w:hAnsiTheme="majorHAnsi"/>
@@ -10012,6 +11172,7 @@
     </w:p>
     <w:p>
       <w:pPr>
+        <w:spacing w:line="240" w:lineRule="auto"/>
         <w:jc w:val="both"/>
         <w:rPr>
           <w:rFonts w:asciiTheme="majorHAnsi" w:hAnsiTheme="majorHAnsi"/>
@@ -10034,6 +11195,7 @@
     </w:p>
     <w:p>
       <w:pPr>
+        <w:spacing w:line="240" w:lineRule="auto"/>
         <w:jc w:val="both"/>
         <w:rPr>
           <w:rFonts w:asciiTheme="majorHAnsi" w:hAnsiTheme="majorHAnsi"/>
@@ -10048,6 +11210,7 @@
     </w:p>
     <w:p>
       <w:pPr>
+        <w:spacing w:line="240" w:lineRule="auto"/>
         <w:jc w:val="both"/>
         <w:rPr>
           <w:rFonts w:asciiTheme="majorHAnsi" w:hAnsiTheme="majorHAnsi"/>
@@ -10057,12 +11220,12 @@
         <w:rPr>
           <w:rFonts w:asciiTheme="majorHAnsi" w:hAnsiTheme="majorHAnsi"/>
         </w:rPr>
-        <w:lastRenderedPageBreak/>
         <w:t>Absenteeism Rate = (8 X 2.5) / (8 X 23)</w:t>
       </w:r>
     </w:p>
     <w:p>
       <w:pPr>
+        <w:spacing w:line="240" w:lineRule="auto"/>
         <w:jc w:val="both"/>
         <w:rPr>
           <w:rFonts w:asciiTheme="majorHAnsi" w:hAnsiTheme="majorHAnsi"/>
@@ -10077,6 +11240,7 @@
     </w:p>
     <w:p>
       <w:pPr>
+        <w:spacing w:line="240" w:lineRule="auto"/>
         <w:jc w:val="both"/>
         <w:rPr>
           <w:rFonts w:asciiTheme="majorHAnsi" w:hAnsiTheme="majorHAnsi"/>
@@ -10093,6 +11257,7 @@
     </w:p>
     <w:p>
       <w:pPr>
+        <w:spacing w:line="240" w:lineRule="auto"/>
         <w:jc w:val="both"/>
         <w:rPr>
           <w:rFonts w:asciiTheme="majorHAnsi" w:hAnsiTheme="majorHAnsi"/>
@@ -10102,11 +11267,13 @@
         <w:rPr>
           <w:rFonts w:asciiTheme="majorHAnsi" w:hAnsiTheme="majorHAnsi"/>
         </w:rPr>
+        <w:lastRenderedPageBreak/>
         <w:t>To turn your absenteeism rate into a percentage, multiply it by 100. Your absenteeism rate during October was approximately 11%.</w:t>
       </w:r>
     </w:p>
     <w:p>
       <w:pPr>
+        <w:spacing w:line="240" w:lineRule="auto"/>
         <w:jc w:val="both"/>
         <w:rPr>
           <w:rFonts w:asciiTheme="majorHAnsi" w:hAnsiTheme="majorHAnsi"/>
@@ -10121,6 +11288,7 @@
     </w:p>
     <w:p>
       <w:pPr>
+        <w:spacing w:line="240" w:lineRule="auto"/>
         <w:jc w:val="both"/>
         <w:rPr>
           <w:rFonts w:asciiTheme="majorHAnsi" w:hAnsiTheme="majorHAnsi"/>
@@ -10130,21 +11298,23 @@
     <w:p>
       <w:pPr>
         <w:pStyle w:val="Heading1"/>
-        <w:rPr>
-          <w:rFonts w:asciiTheme="majorHAnsi" w:hAnsiTheme="majorHAnsi"/>
-        </w:rPr>
-      </w:pPr>
-      <w:bookmarkStart w:id="18" w:name="_Toc15203384"/>
+        <w:spacing w:line="240" w:lineRule="auto"/>
+        <w:rPr>
+          <w:rFonts w:asciiTheme="majorHAnsi" w:hAnsiTheme="majorHAnsi"/>
+        </w:rPr>
+      </w:pPr>
+      <w:bookmarkStart w:id="21" w:name="_Toc15888625"/>
       <w:r>
         <w:rPr>
           <w:rFonts w:asciiTheme="majorHAnsi" w:hAnsiTheme="majorHAnsi"/>
         </w:rPr>
         <w:t>Conclusion</w:t>
       </w:r>
-      <w:bookmarkEnd w:id="18"/>
-    </w:p>
-    <w:p>
-      <w:pPr>
+      <w:bookmarkEnd w:id="21"/>
+    </w:p>
+    <w:p>
+      <w:pPr>
+        <w:spacing w:line="240" w:lineRule="auto"/>
         <w:jc w:val="both"/>
         <w:rPr>
           <w:rFonts w:asciiTheme="majorHAnsi" w:hAnsiTheme="majorHAnsi"/>
@@ -10163,6 +11333,7 @@
     </w:p>
     <w:p>
       <w:pPr>
+        <w:spacing w:line="240" w:lineRule="auto"/>
         <w:rPr>
           <w:rFonts w:asciiTheme="majorHAnsi" w:hAnsiTheme="majorHAnsi"/>
           <w:sz w:val="24"/>
@@ -10299,31 +11470,7 @@
       <w:rPr>
         <w:rFonts w:asciiTheme="majorHAnsi" w:hAnsiTheme="majorHAnsi"/>
       </w:rPr>
-      <w:t xml:space="preserve">Document Owner: </w:t>
-    </w:r>
-    <w:r>
-      <w:rPr>
-        <w:rFonts w:asciiTheme="majorHAnsi" w:hAnsiTheme="majorHAnsi"/>
-      </w:rPr>
-      <w:t xml:space="preserve">KG </w:t>
-    </w:r>
-    <w:r>
-      <w:rPr>
-        <w:rFonts w:asciiTheme="majorHAnsi" w:hAnsiTheme="majorHAnsi"/>
-      </w:rPr>
-      <w:t>IT</w:t>
-    </w:r>
-    <w:r>
-      <w:rPr>
-        <w:rFonts w:asciiTheme="majorHAnsi" w:hAnsiTheme="majorHAnsi"/>
-      </w:rPr>
-      <w:t xml:space="preserve"> Division</w:t>
-    </w:r>
-    <w:r>
-      <w:rPr>
-        <w:rFonts w:asciiTheme="majorHAnsi" w:hAnsiTheme="majorHAnsi"/>
-      </w:rPr>
-      <w:t xml:space="preserve"> </w:t>
+      <w:t xml:space="preserve">Document Owner: KG IT Division </w:t>
     </w:r>
     <w:r>
       <w:rPr>
@@ -10403,7 +11550,7 @@
         <wp:inline distT="0" distB="0" distL="0" distR="0" wp14:anchorId="21364000" wp14:editId="39420B27">
           <wp:extent cx="1523153" cy="533400"/>
           <wp:effectExtent l="0" t="0" r="1270" b="0"/>
-          <wp:docPr id="1" name="Picture 1"/>
+          <wp:docPr id="21" name="Picture 21"/>
           <wp:cNvGraphicFramePr>
             <a:graphicFrameLocks xmlns:a="http://schemas.openxmlformats.org/drawingml/2006/main" noChangeAspect="1"/>
           </wp:cNvGraphicFramePr>
@@ -12591,6 +13738,119 @@
     </w:lvl>
   </w:abstractNum>
   <w:abstractNum w:abstractNumId="17" w15:restartNumberingAfterBreak="0">
+    <w:nsid w:val="3D952BD2"/>
+    <w:multiLevelType w:val="hybridMultilevel"/>
+    <w:tmpl w:val="AE383292"/>
+    <w:lvl w:ilvl="0" w:tplc="04090001">
+      <w:start w:val="1"/>
+      <w:numFmt w:val="bullet"/>
+      <w:lvlText w:val=""/>
+      <w:lvlJc w:val="left"/>
+      <w:pPr>
+        <w:ind w:left="720" w:hanging="360"/>
+      </w:pPr>
+      <w:rPr>
+        <w:rFonts w:ascii="Symbol" w:hAnsi="Symbol" w:hint="default"/>
+      </w:rPr>
+    </w:lvl>
+    <w:lvl w:ilvl="1" w:tplc="04090003" w:tentative="1">
+      <w:start w:val="1"/>
+      <w:numFmt w:val="bullet"/>
+      <w:lvlText w:val="o"/>
+      <w:lvlJc w:val="left"/>
+      <w:pPr>
+        <w:ind w:left="1440" w:hanging="360"/>
+      </w:pPr>
+      <w:rPr>
+        <w:rFonts w:ascii="Courier New" w:hAnsi="Courier New" w:cs="Courier New" w:hint="default"/>
+      </w:rPr>
+    </w:lvl>
+    <w:lvl w:ilvl="2" w:tplc="04090005" w:tentative="1">
+      <w:start w:val="1"/>
+      <w:numFmt w:val="bullet"/>
+      <w:lvlText w:val=""/>
+      <w:lvlJc w:val="left"/>
+      <w:pPr>
+        <w:ind w:left="2160" w:hanging="360"/>
+      </w:pPr>
+      <w:rPr>
+        <w:rFonts w:ascii="Wingdings" w:hAnsi="Wingdings" w:hint="default"/>
+      </w:rPr>
+    </w:lvl>
+    <w:lvl w:ilvl="3" w:tplc="04090001" w:tentative="1">
+      <w:start w:val="1"/>
+      <w:numFmt w:val="bullet"/>
+      <w:lvlText w:val=""/>
+      <w:lvlJc w:val="left"/>
+      <w:pPr>
+        <w:ind w:left="2880" w:hanging="360"/>
+      </w:pPr>
+      <w:rPr>
+        <w:rFonts w:ascii="Symbol" w:hAnsi="Symbol" w:hint="default"/>
+      </w:rPr>
+    </w:lvl>
+    <w:lvl w:ilvl="4" w:tplc="04090003" w:tentative="1">
+      <w:start w:val="1"/>
+      <w:numFmt w:val="bullet"/>
+      <w:lvlText w:val="o"/>
+      <w:lvlJc w:val="left"/>
+      <w:pPr>
+        <w:ind w:left="3600" w:hanging="360"/>
+      </w:pPr>
+      <w:rPr>
+        <w:rFonts w:ascii="Courier New" w:hAnsi="Courier New" w:cs="Courier New" w:hint="default"/>
+      </w:rPr>
+    </w:lvl>
+    <w:lvl w:ilvl="5" w:tplc="04090005" w:tentative="1">
+      <w:start w:val="1"/>
+      <w:numFmt w:val="bullet"/>
+      <w:lvlText w:val=""/>
+      <w:lvlJc w:val="left"/>
+      <w:pPr>
+        <w:ind w:left="4320" w:hanging="360"/>
+      </w:pPr>
+      <w:rPr>
+        <w:rFonts w:ascii="Wingdings" w:hAnsi="Wingdings" w:hint="default"/>
+      </w:rPr>
+    </w:lvl>
+    <w:lvl w:ilvl="6" w:tplc="04090001" w:tentative="1">
+      <w:start w:val="1"/>
+      <w:numFmt w:val="bullet"/>
+      <w:lvlText w:val=""/>
+      <w:lvlJc w:val="left"/>
+      <w:pPr>
+        <w:ind w:left="5040" w:hanging="360"/>
+      </w:pPr>
+      <w:rPr>
+        <w:rFonts w:ascii="Symbol" w:hAnsi="Symbol" w:hint="default"/>
+      </w:rPr>
+    </w:lvl>
+    <w:lvl w:ilvl="7" w:tplc="04090003" w:tentative="1">
+      <w:start w:val="1"/>
+      <w:numFmt w:val="bullet"/>
+      <w:lvlText w:val="o"/>
+      <w:lvlJc w:val="left"/>
+      <w:pPr>
+        <w:ind w:left="5760" w:hanging="360"/>
+      </w:pPr>
+      <w:rPr>
+        <w:rFonts w:ascii="Courier New" w:hAnsi="Courier New" w:cs="Courier New" w:hint="default"/>
+      </w:rPr>
+    </w:lvl>
+    <w:lvl w:ilvl="8" w:tplc="04090005" w:tentative="1">
+      <w:start w:val="1"/>
+      <w:numFmt w:val="bullet"/>
+      <w:lvlText w:val=""/>
+      <w:lvlJc w:val="left"/>
+      <w:pPr>
+        <w:ind w:left="6480" w:hanging="360"/>
+      </w:pPr>
+      <w:rPr>
+        <w:rFonts w:ascii="Wingdings" w:hAnsi="Wingdings" w:hint="default"/>
+      </w:rPr>
+    </w:lvl>
+  </w:abstractNum>
+  <w:abstractNum w:abstractNumId="18" w15:restartNumberingAfterBreak="0">
     <w:nsid w:val="3F3818E4"/>
     <w:multiLevelType w:val="multilevel"/>
     <w:tmpl w:val="1630AB2A"/>
@@ -12739,7 +13999,7 @@
       </w:rPr>
     </w:lvl>
   </w:abstractNum>
-  <w:abstractNum w:abstractNumId="18" w15:restartNumberingAfterBreak="0">
+  <w:abstractNum w:abstractNumId="19" w15:restartNumberingAfterBreak="0">
     <w:nsid w:val="46B25931"/>
     <w:multiLevelType w:val="hybridMultilevel"/>
     <w:tmpl w:val="CA4A1CB8"/>
@@ -12852,7 +14112,7 @@
       </w:rPr>
     </w:lvl>
   </w:abstractNum>
-  <w:abstractNum w:abstractNumId="19" w15:restartNumberingAfterBreak="0">
+  <w:abstractNum w:abstractNumId="20" w15:restartNumberingAfterBreak="0">
     <w:nsid w:val="4A76606C"/>
     <w:multiLevelType w:val="multilevel"/>
     <w:tmpl w:val="4EDE1EFA"/>
@@ -13001,7 +14261,7 @@
       </w:rPr>
     </w:lvl>
   </w:abstractNum>
-  <w:abstractNum w:abstractNumId="20" w15:restartNumberingAfterBreak="0">
+  <w:abstractNum w:abstractNumId="21" w15:restartNumberingAfterBreak="0">
     <w:nsid w:val="4C051BC2"/>
     <w:multiLevelType w:val="hybridMultilevel"/>
     <w:tmpl w:val="12127C40"/>
@@ -13090,7 +14350,7 @@
       </w:pPr>
     </w:lvl>
   </w:abstractNum>
-  <w:abstractNum w:abstractNumId="21" w15:restartNumberingAfterBreak="0">
+  <w:abstractNum w:abstractNumId="22" w15:restartNumberingAfterBreak="0">
     <w:nsid w:val="4CC14871"/>
     <w:multiLevelType w:val="hybridMultilevel"/>
     <w:tmpl w:val="D7463FC2"/>
@@ -13203,7 +14463,7 @@
       </w:rPr>
     </w:lvl>
   </w:abstractNum>
-  <w:abstractNum w:abstractNumId="22" w15:restartNumberingAfterBreak="0">
+  <w:abstractNum w:abstractNumId="23" w15:restartNumberingAfterBreak="0">
     <w:nsid w:val="4D476A4F"/>
     <w:multiLevelType w:val="hybridMultilevel"/>
     <w:tmpl w:val="8788F124"/>
@@ -13293,7 +14553,7 @@
       </w:pPr>
     </w:lvl>
   </w:abstractNum>
-  <w:abstractNum w:abstractNumId="23" w15:restartNumberingAfterBreak="0">
+  <w:abstractNum w:abstractNumId="24" w15:restartNumberingAfterBreak="0">
     <w:nsid w:val="525C653C"/>
     <w:multiLevelType w:val="hybridMultilevel"/>
     <w:tmpl w:val="EA2425D4"/>
@@ -13382,7 +14642,7 @@
       </w:pPr>
     </w:lvl>
   </w:abstractNum>
-  <w:abstractNum w:abstractNumId="24" w15:restartNumberingAfterBreak="0">
+  <w:abstractNum w:abstractNumId="25" w15:restartNumberingAfterBreak="0">
     <w:nsid w:val="539B1AD8"/>
     <w:multiLevelType w:val="multilevel"/>
     <w:tmpl w:val="179C2AC2"/>
@@ -13531,7 +14791,7 @@
       </w:rPr>
     </w:lvl>
   </w:abstractNum>
-  <w:abstractNum w:abstractNumId="25" w15:restartNumberingAfterBreak="0">
+  <w:abstractNum w:abstractNumId="26" w15:restartNumberingAfterBreak="0">
     <w:nsid w:val="56886C2C"/>
     <w:multiLevelType w:val="hybridMultilevel"/>
     <w:tmpl w:val="6E38D86E"/>
@@ -13620,7 +14880,7 @@
       </w:pPr>
     </w:lvl>
   </w:abstractNum>
-  <w:abstractNum w:abstractNumId="26" w15:restartNumberingAfterBreak="0">
+  <w:abstractNum w:abstractNumId="27" w15:restartNumberingAfterBreak="0">
     <w:nsid w:val="58E34875"/>
     <w:multiLevelType w:val="hybridMultilevel"/>
     <w:tmpl w:val="255A6D56"/>
@@ -13709,7 +14969,7 @@
       </w:pPr>
     </w:lvl>
   </w:abstractNum>
-  <w:abstractNum w:abstractNumId="27" w15:restartNumberingAfterBreak="0">
+  <w:abstractNum w:abstractNumId="28" w15:restartNumberingAfterBreak="0">
     <w:nsid w:val="5AAE0620"/>
     <w:multiLevelType w:val="multilevel"/>
     <w:tmpl w:val="491C3636"/>
@@ -13822,7 +15082,7 @@
       </w:rPr>
     </w:lvl>
   </w:abstractNum>
-  <w:abstractNum w:abstractNumId="28" w15:restartNumberingAfterBreak="0">
+  <w:abstractNum w:abstractNumId="29" w15:restartNumberingAfterBreak="0">
     <w:nsid w:val="60172344"/>
     <w:multiLevelType w:val="multilevel"/>
     <w:tmpl w:val="5CFA3570"/>
@@ -13971,7 +15231,7 @@
       </w:rPr>
     </w:lvl>
   </w:abstractNum>
-  <w:abstractNum w:abstractNumId="29" w15:restartNumberingAfterBreak="0">
+  <w:abstractNum w:abstractNumId="30" w15:restartNumberingAfterBreak="0">
     <w:nsid w:val="609A3725"/>
     <w:multiLevelType w:val="hybridMultilevel"/>
     <w:tmpl w:val="81BA4C8C"/>
@@ -14084,7 +15344,7 @@
       </w:rPr>
     </w:lvl>
   </w:abstractNum>
-  <w:abstractNum w:abstractNumId="30" w15:restartNumberingAfterBreak="0">
+  <w:abstractNum w:abstractNumId="31" w15:restartNumberingAfterBreak="0">
     <w:nsid w:val="60FD2528"/>
     <w:multiLevelType w:val="multilevel"/>
     <w:tmpl w:val="4EDE1EFA"/>
@@ -14233,7 +15493,7 @@
       </w:rPr>
     </w:lvl>
   </w:abstractNum>
-  <w:abstractNum w:abstractNumId="31" w15:restartNumberingAfterBreak="0">
+  <w:abstractNum w:abstractNumId="32" w15:restartNumberingAfterBreak="0">
     <w:nsid w:val="65C5136B"/>
     <w:multiLevelType w:val="multilevel"/>
     <w:tmpl w:val="65F6F7D2"/>
@@ -14382,7 +15642,7 @@
       </w:rPr>
     </w:lvl>
   </w:abstractNum>
-  <w:abstractNum w:abstractNumId="32" w15:restartNumberingAfterBreak="0">
+  <w:abstractNum w:abstractNumId="33" w15:restartNumberingAfterBreak="0">
     <w:nsid w:val="68E90446"/>
     <w:multiLevelType w:val="hybridMultilevel"/>
     <w:tmpl w:val="DD7EAA2C"/>
@@ -14472,7 +15732,7 @@
       </w:pPr>
     </w:lvl>
   </w:abstractNum>
-  <w:abstractNum w:abstractNumId="33" w15:restartNumberingAfterBreak="0">
+  <w:abstractNum w:abstractNumId="34" w15:restartNumberingAfterBreak="0">
     <w:nsid w:val="762544B6"/>
     <w:multiLevelType w:val="multilevel"/>
     <w:tmpl w:val="8AB01E46"/>
@@ -14585,7 +15845,7 @@
       </w:rPr>
     </w:lvl>
   </w:abstractNum>
-  <w:abstractNum w:abstractNumId="34" w15:restartNumberingAfterBreak="0">
+  <w:abstractNum w:abstractNumId="35" w15:restartNumberingAfterBreak="0">
     <w:nsid w:val="7C4D5EA3"/>
     <w:multiLevelType w:val="hybridMultilevel"/>
     <w:tmpl w:val="B9207152"/>
@@ -14702,19 +15962,19 @@
     <w:abstractNumId w:val="13"/>
   </w:num>
   <w:num w:numId="2">
-    <w:abstractNumId w:val="29"/>
+    <w:abstractNumId w:val="30"/>
   </w:num>
   <w:num w:numId="3">
-    <w:abstractNumId w:val="20"/>
+    <w:abstractNumId w:val="21"/>
   </w:num>
   <w:num w:numId="4">
     <w:abstractNumId w:val="12"/>
   </w:num>
   <w:num w:numId="5">
-    <w:abstractNumId w:val="21"/>
+    <w:abstractNumId w:val="22"/>
   </w:num>
   <w:num w:numId="6">
-    <w:abstractNumId w:val="34"/>
+    <w:abstractNumId w:val="35"/>
   </w:num>
   <w:num w:numId="7">
     <w:abstractNumId w:val="11"/>
@@ -14723,16 +15983,16 @@
     <w:abstractNumId w:val="6"/>
   </w:num>
   <w:num w:numId="9">
-    <w:abstractNumId w:val="18"/>
+    <w:abstractNumId w:val="19"/>
   </w:num>
   <w:num w:numId="10">
     <w:abstractNumId w:val="3"/>
   </w:num>
   <w:num w:numId="11">
-    <w:abstractNumId w:val="32"/>
+    <w:abstractNumId w:val="33"/>
   </w:num>
   <w:num w:numId="12">
-    <w:abstractNumId w:val="22"/>
+    <w:abstractNumId w:val="23"/>
   </w:num>
   <w:num w:numId="13">
     <w:abstractNumId w:val="16"/>
@@ -14741,10 +16001,10 @@
     <w:abstractNumId w:val="14"/>
   </w:num>
   <w:num w:numId="15">
-    <w:abstractNumId w:val="17"/>
+    <w:abstractNumId w:val="18"/>
   </w:num>
   <w:num w:numId="16">
-    <w:abstractNumId w:val="28"/>
+    <w:abstractNumId w:val="29"/>
   </w:num>
   <w:num w:numId="17">
     <w:abstractNumId w:val="7"/>
@@ -14753,13 +16013,13 @@
     <w:abstractNumId w:val="8"/>
   </w:num>
   <w:num w:numId="19">
-    <w:abstractNumId w:val="24"/>
+    <w:abstractNumId w:val="25"/>
   </w:num>
   <w:num w:numId="20">
-    <w:abstractNumId w:val="19"/>
+    <w:abstractNumId w:val="20"/>
   </w:num>
   <w:num w:numId="21">
-    <w:abstractNumId w:val="30"/>
+    <w:abstractNumId w:val="31"/>
   </w:num>
   <w:num w:numId="22">
     <w:abstractNumId w:val="0"/>
@@ -14774,10 +16034,10 @@
     <w:abstractNumId w:val="9"/>
   </w:num>
   <w:num w:numId="26">
-    <w:abstractNumId w:val="33"/>
+    <w:abstractNumId w:val="34"/>
   </w:num>
   <w:num w:numId="27">
-    <w:abstractNumId w:val="27"/>
+    <w:abstractNumId w:val="28"/>
   </w:num>
   <w:num w:numId="28">
     <w:abstractNumId w:val="13"/>
@@ -14786,13 +16046,13 @@
     <w:abstractNumId w:val="13"/>
   </w:num>
   <w:num w:numId="30">
-    <w:abstractNumId w:val="25"/>
+    <w:abstractNumId w:val="26"/>
   </w:num>
   <w:num w:numId="31">
-    <w:abstractNumId w:val="26"/>
+    <w:abstractNumId w:val="27"/>
   </w:num>
   <w:num w:numId="32">
-    <w:abstractNumId w:val="23"/>
+    <w:abstractNumId w:val="24"/>
   </w:num>
   <w:num w:numId="33">
     <w:abstractNumId w:val="2"/>
@@ -14879,10 +16139,16 @@
     <w:abstractNumId w:val="13"/>
   </w:num>
   <w:num w:numId="43">
-    <w:abstractNumId w:val="31"/>
+    <w:abstractNumId w:val="32"/>
   </w:num>
   <w:num w:numId="44">
     <w:abstractNumId w:val="5"/>
+  </w:num>
+  <w:num w:numId="45">
+    <w:abstractNumId w:val="13"/>
+  </w:num>
+  <w:num w:numId="46">
+    <w:abstractNumId w:val="17"/>
   </w:num>
 </w:numbering>
 </file>
@@ -16643,7 +17909,7 @@
 </file>
 
 <file path=customXml/itemProps2.xml><?xml version="1.0" encoding="utf-8"?>
-<ds:datastoreItem xmlns:ds="http://schemas.openxmlformats.org/officeDocument/2006/customXml" ds:itemID="{EC88D1A6-2C08-4840-AB2D-FB43459722E2}">
+<ds:datastoreItem xmlns:ds="http://schemas.openxmlformats.org/officeDocument/2006/customXml" ds:itemID="{414F3891-BECB-4D24-B6D6-67FBD4D389C9}">
   <ds:schemaRefs>
     <ds:schemaRef ds:uri="http://schemas.openxmlformats.org/officeDocument/2006/bibliography"/>
   </ds:schemaRefs>

</xml_diff>

<commit_message>
Add PIAB and BSA Project
</commit_message>
<xml_diff>
--- a/Requirements/HRMS/KGERP__RequiremntsSpecificationOf__ HRMS Module _v1.0.0.docx
+++ b/Requirements/HRMS/KGERP__RequiremntsSpecificationOf__ HRMS Module _v1.0.0.docx
@@ -9344,8 +9344,13 @@
                                 </w:p>
                                 <w:p>
                                   <w:r>
-                                    <w:t>14-4-2010 Boishak</w:t>
+                                    <w:t xml:space="preserve">14-4-2010 </w:t>
                                   </w:r>
+                                  <w:proofErr w:type="spellStart"/>
+                                  <w:r>
+                                    <w:t>Boishak</w:t>
+                                  </w:r>
+                                  <w:proofErr w:type="spellEnd"/>
                                 </w:p>
                                 <w:p/>
                               </w:txbxContent>
@@ -9604,8 +9609,13 @@
                                     <w:jc w:val="center"/>
                                   </w:pPr>
                                   <w:r>
-                                    <w:t>Total Company Offfice</w:t>
+                                    <w:t xml:space="preserve">Total Company </w:t>
                                   </w:r>
+                                  <w:proofErr w:type="spellStart"/>
+                                  <w:r>
+                                    <w:t>Offfice</w:t>
+                                  </w:r>
+                                  <w:proofErr w:type="spellEnd"/>
                                 </w:p>
                               </w:txbxContent>
                             </wps:txbx>
@@ -10936,7 +10946,25 @@
           <w:sz w:val="24"/>
           <w:shd w:val="clear" w:color="auto" w:fill="FFFFFF"/>
         </w:rPr>
-        <w:t>If h/s Muslim if first or second time hajj applicable.</w:t>
+        <w:t xml:space="preserve">If h/s Muslim if </w:t>
+      </w:r>
+      <w:bookmarkStart w:id="16" w:name="_GoBack"/>
+      <w:bookmarkEnd w:id="16"/>
+      <w:r>
+        <w:rPr>
+          <w:rFonts w:asciiTheme="majorHAnsi" w:hAnsiTheme="majorHAnsi"/>
+          <w:sz w:val="24"/>
+          <w:shd w:val="clear" w:color="auto" w:fill="FFFFFF"/>
+        </w:rPr>
+        <w:t>first- or second-time</w:t>
+      </w:r>
+      <w:r>
+        <w:rPr>
+          <w:rFonts w:asciiTheme="majorHAnsi" w:hAnsiTheme="majorHAnsi"/>
+          <w:sz w:val="24"/>
+          <w:shd w:val="clear" w:color="auto" w:fill="FFFFFF"/>
+        </w:rPr>
+        <w:t xml:space="preserve"> hajj applicable.</w:t>
       </w:r>
     </w:p>
     <w:p>
@@ -11037,7 +11065,7 @@
           <w:sz w:val="24"/>
         </w:rPr>
       </w:pPr>
-      <w:bookmarkStart w:id="16" w:name="_Toc15888621"/>
+      <w:bookmarkStart w:id="17" w:name="_Toc15888621"/>
       <w:r>
         <w:rPr>
           <w:rFonts w:asciiTheme="majorHAnsi" w:hAnsiTheme="majorHAnsi"/>
@@ -11053,7 +11081,7 @@
         </w:rPr>
         <w:t>Attendance:</w:t>
       </w:r>
-      <w:bookmarkEnd w:id="16"/>
+      <w:bookmarkEnd w:id="17"/>
       <w:r>
         <w:rPr>
           <w:rFonts w:asciiTheme="majorHAnsi" w:hAnsiTheme="majorHAnsi"/>
@@ -11696,14 +11724,14 @@
           <w:rFonts w:asciiTheme="majorHAnsi" w:hAnsiTheme="majorHAnsi"/>
         </w:rPr>
       </w:pPr>
-      <w:bookmarkStart w:id="17" w:name="_Toc15888622"/>
+      <w:bookmarkStart w:id="18" w:name="_Toc15888622"/>
       <w:r>
         <w:rPr>
           <w:rFonts w:asciiTheme="majorHAnsi" w:hAnsiTheme="majorHAnsi"/>
         </w:rPr>
         <w:t>Time approval</w:t>
       </w:r>
-      <w:bookmarkEnd w:id="17"/>
+      <w:bookmarkEnd w:id="18"/>
     </w:p>
     <w:p>
       <w:pPr>
@@ -11785,14 +11813,14 @@
           <w:rFonts w:asciiTheme="majorHAnsi" w:hAnsiTheme="majorHAnsi"/>
         </w:rPr>
       </w:pPr>
-      <w:bookmarkStart w:id="18" w:name="_Toc15888623"/>
+      <w:bookmarkStart w:id="19" w:name="_Toc15888623"/>
       <w:r>
         <w:rPr>
           <w:rFonts w:asciiTheme="majorHAnsi" w:hAnsiTheme="majorHAnsi"/>
         </w:rPr>
         <w:t>Reports:</w:t>
       </w:r>
-      <w:bookmarkEnd w:id="18"/>
+      <w:bookmarkEnd w:id="19"/>
     </w:p>
     <w:p>
       <w:pPr>
@@ -11892,14 +11920,7 @@
           <w:rFonts w:asciiTheme="majorHAnsi" w:hAnsiTheme="majorHAnsi"/>
           <w:color w:val="000000"/>
         </w:rPr>
-        <w:t>Provident fund (PF)</w:t>
-      </w:r>
-      <w:r>
-        <w:rPr>
-          <w:rFonts w:asciiTheme="majorHAnsi" w:hAnsiTheme="majorHAnsi"/>
-          <w:color w:val="000000"/>
-        </w:rPr>
-        <w:t xml:space="preserve"> summary report</w:t>
+        <w:t>Provident fund (PF) summary report</w:t>
       </w:r>
     </w:p>
     <w:p>
@@ -11920,17 +11941,8 @@
           <w:rFonts w:asciiTheme="majorHAnsi" w:hAnsiTheme="majorHAnsi"/>
           <w:color w:val="000000"/>
         </w:rPr>
-        <w:t>Provident fund (PF)</w:t>
-      </w:r>
-      <w:r>
-        <w:rPr>
-          <w:rFonts w:asciiTheme="majorHAnsi" w:hAnsiTheme="majorHAnsi"/>
-          <w:color w:val="000000"/>
-        </w:rPr>
-        <w:t xml:space="preserve"> Details Report</w:t>
-      </w:r>
-      <w:bookmarkStart w:id="19" w:name="_GoBack"/>
-      <w:bookmarkEnd w:id="19"/>
+        <w:t>Provident fund (PF) Details Report</w:t>
+      </w:r>
     </w:p>
     <w:p>
       <w:pPr>
@@ -17657,6 +17669,7 @@
     <w:lsdException w:name="HTML Sample" w:semiHidden="1" w:unhideWhenUsed="1"/>
     <w:lsdException w:name="HTML Typewriter" w:semiHidden="1" w:unhideWhenUsed="1"/>
     <w:lsdException w:name="HTML Variable" w:semiHidden="1" w:unhideWhenUsed="1"/>
+    <w:lsdException w:name="Normal Table" w:semiHidden="1" w:unhideWhenUsed="1"/>
     <w:lsdException w:name="annotation subject" w:semiHidden="1" w:unhideWhenUsed="1"/>
     <w:lsdException w:name="No List" w:semiHidden="1" w:unhideWhenUsed="1"/>
     <w:lsdException w:name="Outline List 1" w:semiHidden="1" w:unhideWhenUsed="1"/>
@@ -17703,8 +17716,10 @@
     <w:lsdException w:name="Table Subtle 2" w:semiHidden="1" w:unhideWhenUsed="1"/>
     <w:lsdException w:name="Table Web 1" w:semiHidden="1" w:unhideWhenUsed="1"/>
     <w:lsdException w:name="Table Web 2" w:semiHidden="1" w:unhideWhenUsed="1"/>
+    <w:lsdException w:name="Table Web 3" w:semiHidden="1" w:unhideWhenUsed="1"/>
     <w:lsdException w:name="Balloon Text" w:semiHidden="1" w:unhideWhenUsed="1"/>
     <w:lsdException w:name="Table Grid" w:uiPriority="59"/>
+    <w:lsdException w:name="Table Theme" w:semiHidden="1" w:unhideWhenUsed="1"/>
     <w:lsdException w:name="Placeholder Text" w:semiHidden="1"/>
     <w:lsdException w:name="No Spacing" w:uiPriority="1" w:qFormat="1"/>
     <w:lsdException w:name="Light Shading" w:uiPriority="60"/>
@@ -19288,7 +19303,7 @@
 </file>
 
 <file path=customXml/itemProps2.xml><?xml version="1.0" encoding="utf-8"?>
-<ds:datastoreItem xmlns:ds="http://schemas.openxmlformats.org/officeDocument/2006/customXml" ds:itemID="{3FF2E398-F8C1-48D9-A7C2-1D34668FA47A}">
+<ds:datastoreItem xmlns:ds="http://schemas.openxmlformats.org/officeDocument/2006/customXml" ds:itemID="{DA5FF490-FAB5-4753-81B0-36B18FCD1507}">
   <ds:schemaRefs>
     <ds:schemaRef ds:uri="http://schemas.openxmlformats.org/officeDocument/2006/bibliography"/>
   </ds:schemaRefs>

</xml_diff>